<commit_message>
Add question 3 data
</commit_message>
<xml_diff>
--- a/Report.docx
+++ b/Report.docx
@@ -318,7 +318,7 @@
         <w:bidi/>
         <w:jc w:val="center"/>
         <w:rPr>
-          <w:rFonts w:ascii="IRANSansX Bold" w:hAnsi="IRANSansX Bold" w:cs="IRANSansX Bold" w:hint="cs"/>
+          <w:rFonts w:ascii="IRANSansX Bold" w:hAnsi="IRANSansX Bold" w:cs="IRANSansX Bold"/>
           <w:sz w:val="40"/>
           <w:szCs w:val="40"/>
           <w:rtl/>
@@ -456,7 +456,6 @@
         <w:bidi/>
         <w:jc w:val="lowKashida"/>
         <w:rPr>
-          <w:rFonts w:hint="cs"/>
           <w:rtl/>
           <w:lang w:bidi="fa-IR"/>
         </w:rPr>
@@ -960,7 +959,7 @@
         <w:bidi/>
         <w:jc w:val="lowKashida"/>
         <w:rPr>
-          <w:rFonts w:ascii="IRANSansX Bold" w:hAnsi="IRANSansX Bold" w:cs="IRANSansX Bold" w:hint="cs"/>
+          <w:rFonts w:ascii="IRANSansX Bold" w:hAnsi="IRANSansX Bold" w:cs="IRANSansX Bold"/>
           <w:color w:val="002060"/>
           <w:sz w:val="32"/>
           <w:szCs w:val="32"/>
@@ -1020,12 +1019,14 @@
         </w:rPr>
         <w:t xml:space="preserve">و مرز‌های کلاس‌ها مختلف تشکیل می‌شود (مانند سلول‌های </w:t>
       </w:r>
+      <w:proofErr w:type="spellStart"/>
       <w:r>
         <w:rPr>
           <w:lang w:bidi="fa-IR"/>
         </w:rPr>
         <w:t>voronoi</w:t>
       </w:r>
+      <w:proofErr w:type="spellEnd"/>
       <w:r>
         <w:rPr>
           <w:rtl/>
@@ -1151,7 +1152,6 @@
         <w:bidi/>
         <w:jc w:val="lowKashida"/>
         <w:rPr>
-          <w:rFonts w:hint="cs"/>
           <w:rtl/>
           <w:lang w:bidi="fa-IR"/>
         </w:rPr>
@@ -1989,16 +1989,7 @@
               <w:szCs w:val="24"/>
               <w:lang w:bidi="fa-IR"/>
             </w:rPr>
-            <m:t xml:space="preserve">= </m:t>
-          </m:r>
-          <m:r>
-            <w:rPr>
-              <w:rFonts w:ascii="Cambria Math" w:hAnsi="Cambria Math"/>
-              <w:sz w:val="24"/>
-              <w:szCs w:val="24"/>
-              <w:lang w:bidi="fa-IR"/>
-            </w:rPr>
-            <m:t>p</m:t>
+            <m:t>= p</m:t>
           </m:r>
           <m:d>
             <m:dPr>
@@ -2226,7 +2217,6 @@
         <w:bidi/>
         <w:jc w:val="lowKashida"/>
         <w:rPr>
-          <w:rFonts w:hint="cs"/>
           <w:rtl/>
           <w:lang w:bidi="fa-IR"/>
         </w:rPr>
@@ -2415,28 +2405,24 @@
         <w:bidi/>
         <w:jc w:val="lowKashida"/>
         <w:rPr>
+          <w:rtl/>
+          <w:lang w:bidi="fa-IR"/>
+        </w:rPr>
+      </w:pPr>
+      <w:r>
+        <w:rPr>
           <w:rFonts w:hint="cs"/>
           <w:rtl/>
           <w:lang w:bidi="fa-IR"/>
         </w:rPr>
-      </w:pPr>
-      <w:r>
-        <w:rPr>
-          <w:rFonts w:hint="cs"/>
-          <w:rtl/>
-          <w:lang w:bidi="fa-IR"/>
-        </w:rPr>
         <w:t>د)؟</w:t>
       </w:r>
-      <w:bookmarkStart w:id="0" w:name="_GoBack"/>
-      <w:bookmarkEnd w:id="0"/>
     </w:p>
     <w:p>
       <w:pPr>
         <w:bidi/>
         <w:jc w:val="lowKashida"/>
         <w:rPr>
-          <w:rFonts w:hint="cs"/>
           <w:rtl/>
           <w:lang w:bidi="fa-IR"/>
         </w:rPr>
@@ -2460,7 +2446,7 @@
         <w:bidi/>
         <w:jc w:val="lowKashida"/>
         <w:rPr>
-          <w:rFonts w:ascii="IRANSansX Bold" w:hAnsi="IRANSansX Bold" w:cs="IRANSansX Bold" w:hint="cs"/>
+          <w:rFonts w:ascii="IRANSansX Bold" w:hAnsi="IRANSansX Bold" w:cs="IRANSansX Bold"/>
           <w:color w:val="002060"/>
           <w:sz w:val="32"/>
           <w:szCs w:val="32"/>
@@ -2485,7 +2471,6 @@
         <w:bidi/>
         <w:jc w:val="lowKashida"/>
         <w:rPr>
-          <w:rFonts w:hint="cs"/>
           <w:rtl/>
           <w:lang w:bidi="fa-IR"/>
         </w:rPr>
@@ -2540,25 +2525,7 @@
                   <w:szCs w:val="24"/>
                   <w:lang w:bidi="fa-IR"/>
                 </w:rPr>
-                <m:t>b</m:t>
-              </m:r>
-              <m:r>
-                <w:rPr>
-                  <w:rFonts w:ascii="Cambria Math" w:hAnsi="Cambria Math"/>
-                  <w:sz w:val="24"/>
-                  <w:szCs w:val="24"/>
-                  <w:lang w:bidi="fa-IR"/>
-                </w:rPr>
-                <m:t>uy=</m:t>
-              </m:r>
-              <m:r>
-                <w:rPr>
-                  <w:rFonts w:ascii="Cambria Math" w:hAnsi="Cambria Math"/>
-                  <w:sz w:val="24"/>
-                  <w:szCs w:val="24"/>
-                  <w:lang w:bidi="fa-IR"/>
-                </w:rPr>
-                <m:t>yes</m:t>
+                <m:t>buy=yes</m:t>
               </m:r>
             </m:e>
           </m:d>
@@ -2635,25 +2602,7 @@
                   <w:szCs w:val="24"/>
                   <w:lang w:bidi="fa-IR"/>
                 </w:rPr>
-                <m:t>buy</m:t>
-              </m:r>
-              <m:r>
-                <w:rPr>
-                  <w:rFonts w:ascii="Cambria Math" w:hAnsi="Cambria Math"/>
-                  <w:sz w:val="24"/>
-                  <w:szCs w:val="24"/>
-                  <w:lang w:bidi="fa-IR"/>
-                </w:rPr>
-                <m:t>=</m:t>
-              </m:r>
-              <m:r>
-                <w:rPr>
-                  <w:rFonts w:ascii="Cambria Math" w:hAnsi="Cambria Math"/>
-                  <w:sz w:val="24"/>
-                  <w:szCs w:val="24"/>
-                  <w:lang w:bidi="fa-IR"/>
-                </w:rPr>
-                <m:t>no</m:t>
+                <m:t>buy=no</m:t>
               </m:r>
             </m:e>
           </m:d>
@@ -3425,25 +3374,7 @@
                   <w:szCs w:val="24"/>
                   <w:lang w:bidi="fa-IR"/>
                 </w:rPr>
-                <m:t>buy=</m:t>
-              </m:r>
-              <m:r>
-                <w:rPr>
-                  <w:rFonts w:ascii="Cambria Math" w:hAnsi="Cambria Math"/>
-                  <w:sz w:val="24"/>
-                  <w:szCs w:val="24"/>
-                  <w:lang w:bidi="fa-IR"/>
-                </w:rPr>
-                <m:t>no</m:t>
-              </m:r>
-              <m:r>
-                <w:rPr>
-                  <w:rFonts w:ascii="Cambria Math" w:hAnsi="Cambria Math"/>
-                  <w:sz w:val="24"/>
-                  <w:szCs w:val="24"/>
-                  <w:lang w:bidi="fa-IR"/>
-                </w:rPr>
-                <m:t xml:space="preserve"> | </m:t>
+                <m:t xml:space="preserve">buy=no | </m:t>
               </m:r>
               <m:sSub>
                 <m:sSubPr>
@@ -3568,16 +3499,7 @@
                       <w:szCs w:val="24"/>
                       <w:lang w:bidi="fa-IR"/>
                     </w:rPr>
-                    <m:t>| buy=</m:t>
-                  </m:r>
-                  <m:r>
-                    <w:rPr>
-                      <w:rFonts w:ascii="Cambria Math" w:hAnsi="Cambria Math"/>
-                      <w:sz w:val="24"/>
-                      <w:szCs w:val="24"/>
-                      <w:lang w:bidi="fa-IR"/>
-                    </w:rPr>
-                    <m:t>no</m:t>
+                    <m:t>| buy=no</m:t>
                   </m:r>
                 </m:e>
               </m:d>
@@ -3610,16 +3532,7 @@
                       <w:szCs w:val="24"/>
                       <w:lang w:bidi="fa-IR"/>
                     </w:rPr>
-                    <m:t>buy=</m:t>
-                  </m:r>
-                  <m:r>
-                    <w:rPr>
-                      <w:rFonts w:ascii="Cambria Math" w:hAnsi="Cambria Math"/>
-                      <w:sz w:val="24"/>
-                      <w:szCs w:val="24"/>
-                      <w:lang w:bidi="fa-IR"/>
-                    </w:rPr>
-                    <m:t>no</m:t>
+                    <m:t>buy=no</m:t>
                   </m:r>
                 </m:e>
               </m:d>
@@ -3774,16 +3687,7 @@
                   <w:szCs w:val="24"/>
                   <w:lang w:bidi="fa-IR"/>
                 </w:rPr>
-                <m:t>|buy=</m:t>
-              </m:r>
-              <m:r>
-                <w:rPr>
-                  <w:rFonts w:ascii="Cambria Math" w:hAnsi="Cambria Math"/>
-                  <w:sz w:val="24"/>
-                  <w:szCs w:val="24"/>
-                  <w:lang w:bidi="fa-IR"/>
-                </w:rPr>
-                <m:t>no</m:t>
+                <m:t>|buy=no</m:t>
               </m:r>
             </m:e>
           </m:d>
@@ -3816,16 +3720,7 @@
                   <w:szCs w:val="24"/>
                   <w:lang w:bidi="fa-IR"/>
                 </w:rPr>
-                <m:t>age=youth | buy=</m:t>
-              </m:r>
-              <m:r>
-                <w:rPr>
-                  <w:rFonts w:ascii="Cambria Math" w:hAnsi="Cambria Math"/>
-                  <w:sz w:val="24"/>
-                  <w:szCs w:val="24"/>
-                  <w:lang w:bidi="fa-IR"/>
-                </w:rPr>
-                <m:t>no</m:t>
+                <m:t>age=youth | buy=no</m:t>
               </m:r>
             </m:e>
           </m:d>
@@ -3858,16 +3753,7 @@
                   <w:szCs w:val="24"/>
                   <w:lang w:bidi="fa-IR"/>
                 </w:rPr>
-                <m:t>income=high| buy=</m:t>
-              </m:r>
-              <m:r>
-                <w:rPr>
-                  <w:rFonts w:ascii="Cambria Math" w:hAnsi="Cambria Math"/>
-                  <w:sz w:val="24"/>
-                  <w:szCs w:val="24"/>
-                  <w:lang w:bidi="fa-IR"/>
-                </w:rPr>
-                <m:t>no</m:t>
+                <m:t>income=high| buy=no</m:t>
               </m:r>
             </m:e>
           </m:d>
@@ -3900,16 +3786,7 @@
                   <w:szCs w:val="24"/>
                   <w:lang w:bidi="fa-IR"/>
                 </w:rPr>
-                <m:t>student=yes| buy=</m:t>
-              </m:r>
-              <m:r>
-                <w:rPr>
-                  <w:rFonts w:ascii="Cambria Math" w:hAnsi="Cambria Math"/>
-                  <w:sz w:val="24"/>
-                  <w:szCs w:val="24"/>
-                  <w:lang w:bidi="fa-IR"/>
-                </w:rPr>
-                <m:t>no</m:t>
+                <m:t>student=yes| buy=no</m:t>
               </m:r>
             </m:e>
           </m:d>
@@ -3942,16 +3819,7 @@
                   <w:szCs w:val="24"/>
                   <w:lang w:bidi="fa-IR"/>
                 </w:rPr>
-                <m:t>credit=fair | buy=</m:t>
-              </m:r>
-              <m:r>
-                <w:rPr>
-                  <w:rFonts w:ascii="Cambria Math" w:hAnsi="Cambria Math"/>
-                  <w:sz w:val="24"/>
-                  <w:szCs w:val="24"/>
-                  <w:lang w:bidi="fa-IR"/>
-                </w:rPr>
-                <m:t>no</m:t>
+                <m:t>credit=fair | buy=no</m:t>
               </m:r>
             </m:e>
           </m:d>
@@ -4492,16 +4360,7 @@
               <w:szCs w:val="24"/>
               <w:lang w:bidi="fa-IR"/>
             </w:rPr>
-            <m:t xml:space="preserve">→ </m:t>
-          </m:r>
-          <m:r>
-            <w:rPr>
-              <w:rFonts w:ascii="Cambria Math" w:hAnsi="Cambria Math"/>
-              <w:sz w:val="24"/>
-              <w:szCs w:val="24"/>
-              <w:lang w:bidi="fa-IR"/>
-            </w:rPr>
-            <m:t>p</m:t>
+            <m:t>→ p</m:t>
           </m:r>
           <m:d>
             <m:dPr>
@@ -4569,16 +4428,7 @@
               <w:szCs w:val="24"/>
               <w:lang w:bidi="fa-IR"/>
             </w:rPr>
-            <m:t xml:space="preserve">&gt; </m:t>
-          </m:r>
-          <m:r>
-            <w:rPr>
-              <w:rFonts w:ascii="Cambria Math" w:hAnsi="Cambria Math"/>
-              <w:sz w:val="24"/>
-              <w:szCs w:val="24"/>
-              <w:lang w:bidi="fa-IR"/>
-            </w:rPr>
-            <m:t>p</m:t>
+            <m:t>&gt; p</m:t>
           </m:r>
           <m:d>
             <m:dPr>
@@ -4600,25 +4450,7 @@
                   <w:szCs w:val="24"/>
                   <w:lang w:bidi="fa-IR"/>
                 </w:rPr>
-                <m:t>buy=</m:t>
-              </m:r>
-              <m:r>
-                <w:rPr>
-                  <w:rFonts w:ascii="Cambria Math" w:hAnsi="Cambria Math"/>
-                  <w:sz w:val="24"/>
-                  <w:szCs w:val="24"/>
-                  <w:lang w:bidi="fa-IR"/>
-                </w:rPr>
-                <m:t>no</m:t>
-              </m:r>
-              <m:r>
-                <w:rPr>
-                  <w:rFonts w:ascii="Cambria Math" w:hAnsi="Cambria Math"/>
-                  <w:sz w:val="24"/>
-                  <w:szCs w:val="24"/>
-                  <w:lang w:bidi="fa-IR"/>
-                </w:rPr>
-                <m:t xml:space="preserve"> | </m:t>
+                <m:t xml:space="preserve">buy=no | </m:t>
               </m:r>
               <m:sSub>
                 <m:sSubPr>
@@ -5055,25 +4887,7 @@
                   <w:szCs w:val="24"/>
                   <w:lang w:bidi="fa-IR"/>
                 </w:rPr>
-                <m:t>age=</m:t>
-              </m:r>
-              <m:r>
-                <w:rPr>
-                  <w:rFonts w:ascii="Cambria Math" w:hAnsi="Cambria Math"/>
-                  <w:sz w:val="24"/>
-                  <w:szCs w:val="24"/>
-                  <w:lang w:bidi="fa-IR"/>
-                </w:rPr>
-                <m:t>senior</m:t>
-              </m:r>
-              <m:r>
-                <w:rPr>
-                  <w:rFonts w:ascii="Cambria Math" w:hAnsi="Cambria Math"/>
-                  <w:sz w:val="24"/>
-                  <w:szCs w:val="24"/>
-                  <w:lang w:bidi="fa-IR"/>
-                </w:rPr>
-                <m:t xml:space="preserve"> | buy=yes</m:t>
+                <m:t>age=senior | buy=yes</m:t>
               </m:r>
             </m:e>
           </m:d>
@@ -5106,25 +4920,7 @@
                   <w:szCs w:val="24"/>
                   <w:lang w:bidi="fa-IR"/>
                 </w:rPr>
-                <m:t>income=</m:t>
-              </m:r>
-              <m:r>
-                <w:rPr>
-                  <w:rFonts w:ascii="Cambria Math" w:hAnsi="Cambria Math"/>
-                  <w:sz w:val="24"/>
-                  <w:szCs w:val="24"/>
-                  <w:lang w:bidi="fa-IR"/>
-                </w:rPr>
-                <m:t>low</m:t>
-              </m:r>
-              <m:r>
-                <w:rPr>
-                  <w:rFonts w:ascii="Cambria Math" w:hAnsi="Cambria Math"/>
-                  <w:sz w:val="24"/>
-                  <w:szCs w:val="24"/>
-                  <w:lang w:bidi="fa-IR"/>
-                </w:rPr>
-                <m:t>| buy=yes</m:t>
+                <m:t>income=low| buy=yes</m:t>
               </m:r>
             </m:e>
           </m:d>
@@ -5157,25 +4953,7 @@
                   <w:szCs w:val="24"/>
                   <w:lang w:bidi="fa-IR"/>
                 </w:rPr>
-                <m:t>student=</m:t>
-              </m:r>
-              <m:r>
-                <w:rPr>
-                  <w:rFonts w:ascii="Cambria Math" w:hAnsi="Cambria Math"/>
-                  <w:sz w:val="24"/>
-                  <w:szCs w:val="24"/>
-                  <w:lang w:bidi="fa-IR"/>
-                </w:rPr>
-                <m:t>no</m:t>
-              </m:r>
-              <m:r>
-                <w:rPr>
-                  <w:rFonts w:ascii="Cambria Math" w:hAnsi="Cambria Math"/>
-                  <w:sz w:val="24"/>
-                  <w:szCs w:val="24"/>
-                  <w:lang w:bidi="fa-IR"/>
-                </w:rPr>
-                <m:t>| buy=yes</m:t>
+                <m:t>student=no| buy=yes</m:t>
               </m:r>
             </m:e>
           </m:d>
@@ -5208,25 +4986,7 @@
                   <w:szCs w:val="24"/>
                   <w:lang w:bidi="fa-IR"/>
                 </w:rPr>
-                <m:t>credit=</m:t>
-              </m:r>
-              <m:r>
-                <w:rPr>
-                  <w:rFonts w:ascii="Cambria Math" w:hAnsi="Cambria Math"/>
-                  <w:sz w:val="24"/>
-                  <w:szCs w:val="24"/>
-                  <w:lang w:bidi="fa-IR"/>
-                </w:rPr>
-                <m:t>excellent</m:t>
-              </m:r>
-              <m:r>
-                <w:rPr>
-                  <w:rFonts w:ascii="Cambria Math" w:hAnsi="Cambria Math"/>
-                  <w:sz w:val="24"/>
-                  <w:szCs w:val="24"/>
-                  <w:lang w:bidi="fa-IR"/>
-                </w:rPr>
-                <m:t xml:space="preserve"> | buy=yes</m:t>
+                <m:t>credit=excellent | buy=yes</m:t>
               </m:r>
             </m:e>
           </m:d>
@@ -5449,25 +5209,7 @@
                   <w:szCs w:val="24"/>
                   <w:lang w:bidi="fa-IR"/>
                 </w:rPr>
-                <m:t>buy=</m:t>
-              </m:r>
-              <m:r>
-                <w:rPr>
-                  <w:rFonts w:ascii="Cambria Math" w:hAnsi="Cambria Math"/>
-                  <w:sz w:val="24"/>
-                  <w:szCs w:val="24"/>
-                  <w:lang w:bidi="fa-IR"/>
-                </w:rPr>
-                <m:t>no</m:t>
-              </m:r>
-              <m:r>
-                <w:rPr>
-                  <w:rFonts w:ascii="Cambria Math" w:hAnsi="Cambria Math"/>
-                  <w:sz w:val="24"/>
-                  <w:szCs w:val="24"/>
-                  <w:lang w:bidi="fa-IR"/>
-                </w:rPr>
-                <m:t xml:space="preserve"> | </m:t>
+                <m:t xml:space="preserve">buy=no | </m:t>
               </m:r>
               <m:sSub>
                 <m:sSubPr>
@@ -5592,16 +5334,7 @@
                       <w:szCs w:val="24"/>
                       <w:lang w:bidi="fa-IR"/>
                     </w:rPr>
-                    <m:t>| buy=</m:t>
-                  </m:r>
-                  <m:r>
-                    <w:rPr>
-                      <w:rFonts w:ascii="Cambria Math" w:hAnsi="Cambria Math"/>
-                      <w:sz w:val="24"/>
-                      <w:szCs w:val="24"/>
-                      <w:lang w:bidi="fa-IR"/>
-                    </w:rPr>
-                    <m:t>no</m:t>
+                    <m:t>| buy=no</m:t>
                   </m:r>
                 </m:e>
               </m:d>
@@ -5634,16 +5367,7 @@
                       <w:szCs w:val="24"/>
                       <w:lang w:bidi="fa-IR"/>
                     </w:rPr>
-                    <m:t>buy=</m:t>
-                  </m:r>
-                  <m:r>
-                    <w:rPr>
-                      <w:rFonts w:ascii="Cambria Math" w:hAnsi="Cambria Math"/>
-                      <w:sz w:val="24"/>
-                      <w:szCs w:val="24"/>
-                      <w:lang w:bidi="fa-IR"/>
-                    </w:rPr>
-                    <m:t>no</m:t>
+                    <m:t>buy=no</m:t>
                   </m:r>
                 </m:e>
               </m:d>
@@ -5789,16 +5513,7 @@
                   <w:szCs w:val="24"/>
                   <w:lang w:bidi="fa-IR"/>
                 </w:rPr>
-                <m:t>|buy=</m:t>
-              </m:r>
-              <m:r>
-                <w:rPr>
-                  <w:rFonts w:ascii="Cambria Math" w:hAnsi="Cambria Math"/>
-                  <w:sz w:val="24"/>
-                  <w:szCs w:val="24"/>
-                  <w:lang w:bidi="fa-IR"/>
-                </w:rPr>
-                <m:t>no</m:t>
+                <m:t>|buy=no</m:t>
               </m:r>
             </m:e>
           </m:d>
@@ -5831,34 +5546,7 @@
                   <w:szCs w:val="24"/>
                   <w:lang w:bidi="fa-IR"/>
                 </w:rPr>
-                <m:t>age=</m:t>
-              </m:r>
-              <m:r>
-                <w:rPr>
-                  <w:rFonts w:ascii="Cambria Math" w:hAnsi="Cambria Math"/>
-                  <w:sz w:val="24"/>
-                  <w:szCs w:val="24"/>
-                  <w:lang w:bidi="fa-IR"/>
-                </w:rPr>
-                <m:t>senior</m:t>
-              </m:r>
-              <m:r>
-                <w:rPr>
-                  <w:rFonts w:ascii="Cambria Math" w:hAnsi="Cambria Math"/>
-                  <w:sz w:val="24"/>
-                  <w:szCs w:val="24"/>
-                  <w:lang w:bidi="fa-IR"/>
-                </w:rPr>
-                <m:t xml:space="preserve"> | buy=</m:t>
-              </m:r>
-              <m:r>
-                <w:rPr>
-                  <w:rFonts w:ascii="Cambria Math" w:hAnsi="Cambria Math"/>
-                  <w:sz w:val="24"/>
-                  <w:szCs w:val="24"/>
-                  <w:lang w:bidi="fa-IR"/>
-                </w:rPr>
-                <m:t>no</m:t>
+                <m:t>age=senior | buy=no</m:t>
               </m:r>
             </m:e>
           </m:d>
@@ -5891,34 +5579,7 @@
                   <w:szCs w:val="24"/>
                   <w:lang w:bidi="fa-IR"/>
                 </w:rPr>
-                <m:t>income=</m:t>
-              </m:r>
-              <m:r>
-                <w:rPr>
-                  <w:rFonts w:ascii="Cambria Math" w:hAnsi="Cambria Math"/>
-                  <w:sz w:val="24"/>
-                  <w:szCs w:val="24"/>
-                  <w:lang w:bidi="fa-IR"/>
-                </w:rPr>
-                <m:t>low</m:t>
-              </m:r>
-              <m:r>
-                <w:rPr>
-                  <w:rFonts w:ascii="Cambria Math" w:hAnsi="Cambria Math"/>
-                  <w:sz w:val="24"/>
-                  <w:szCs w:val="24"/>
-                  <w:lang w:bidi="fa-IR"/>
-                </w:rPr>
-                <m:t>| buy=</m:t>
-              </m:r>
-              <m:r>
-                <w:rPr>
-                  <w:rFonts w:ascii="Cambria Math" w:hAnsi="Cambria Math"/>
-                  <w:sz w:val="24"/>
-                  <w:szCs w:val="24"/>
-                  <w:lang w:bidi="fa-IR"/>
-                </w:rPr>
-                <m:t>no</m:t>
+                <m:t>income=low| buy=no</m:t>
               </m:r>
             </m:e>
           </m:d>
@@ -5951,34 +5612,7 @@
                   <w:szCs w:val="24"/>
                   <w:lang w:bidi="fa-IR"/>
                 </w:rPr>
-                <m:t>student=</m:t>
-              </m:r>
-              <m:r>
-                <w:rPr>
-                  <w:rFonts w:ascii="Cambria Math" w:hAnsi="Cambria Math"/>
-                  <w:sz w:val="24"/>
-                  <w:szCs w:val="24"/>
-                  <w:lang w:bidi="fa-IR"/>
-                </w:rPr>
-                <m:t>no</m:t>
-              </m:r>
-              <m:r>
-                <w:rPr>
-                  <w:rFonts w:ascii="Cambria Math" w:hAnsi="Cambria Math"/>
-                  <w:sz w:val="24"/>
-                  <w:szCs w:val="24"/>
-                  <w:lang w:bidi="fa-IR"/>
-                </w:rPr>
-                <m:t>| buy=</m:t>
-              </m:r>
-              <m:r>
-                <w:rPr>
-                  <w:rFonts w:ascii="Cambria Math" w:hAnsi="Cambria Math"/>
-                  <w:sz w:val="24"/>
-                  <w:szCs w:val="24"/>
-                  <w:lang w:bidi="fa-IR"/>
-                </w:rPr>
-                <m:t>no</m:t>
+                <m:t>student=no| buy=no</m:t>
               </m:r>
             </m:e>
           </m:d>
@@ -6011,34 +5645,7 @@
                   <w:szCs w:val="24"/>
                   <w:lang w:bidi="fa-IR"/>
                 </w:rPr>
-                <m:t>credit=</m:t>
-              </m:r>
-              <m:r>
-                <w:rPr>
-                  <w:rFonts w:ascii="Cambria Math" w:hAnsi="Cambria Math"/>
-                  <w:sz w:val="24"/>
-                  <w:szCs w:val="24"/>
-                  <w:lang w:bidi="fa-IR"/>
-                </w:rPr>
-                <m:t>excellent</m:t>
-              </m:r>
-              <m:r>
-                <w:rPr>
-                  <w:rFonts w:ascii="Cambria Math" w:hAnsi="Cambria Math"/>
-                  <w:sz w:val="24"/>
-                  <w:szCs w:val="24"/>
-                  <w:lang w:bidi="fa-IR"/>
-                </w:rPr>
-                <m:t xml:space="preserve"> | buy=</m:t>
-              </m:r>
-              <m:r>
-                <w:rPr>
-                  <w:rFonts w:ascii="Cambria Math" w:hAnsi="Cambria Math"/>
-                  <w:sz w:val="24"/>
-                  <w:szCs w:val="24"/>
-                  <w:lang w:bidi="fa-IR"/>
-                </w:rPr>
-                <m:t>no</m:t>
+                <m:t>credit=excellent | buy=no</m:t>
               </m:r>
             </m:e>
           </m:d>
@@ -6579,16 +6186,7 @@
               <w:szCs w:val="24"/>
               <w:lang w:bidi="fa-IR"/>
             </w:rPr>
-            <m:t xml:space="preserve">→ </m:t>
-          </m:r>
-          <m:r>
-            <w:rPr>
-              <w:rFonts w:ascii="Cambria Math" w:hAnsi="Cambria Math"/>
-              <w:sz w:val="24"/>
-              <w:szCs w:val="24"/>
-              <w:lang w:bidi="fa-IR"/>
-            </w:rPr>
-            <m:t>p</m:t>
+            <m:t>→ p</m:t>
           </m:r>
           <m:d>
             <m:dPr>
@@ -6656,16 +6254,7 @@
               <w:szCs w:val="24"/>
               <w:lang w:bidi="fa-IR"/>
             </w:rPr>
-            <m:t xml:space="preserve">&lt; </m:t>
-          </m:r>
-          <m:r>
-            <w:rPr>
-              <w:rFonts w:ascii="Cambria Math" w:hAnsi="Cambria Math"/>
-              <w:sz w:val="24"/>
-              <w:szCs w:val="24"/>
-              <w:lang w:bidi="fa-IR"/>
-            </w:rPr>
-            <m:t>p</m:t>
+            <m:t>&lt; p</m:t>
           </m:r>
           <m:d>
             <m:dPr>
@@ -6687,25 +6276,7 @@
                   <w:szCs w:val="24"/>
                   <w:lang w:bidi="fa-IR"/>
                 </w:rPr>
-                <m:t>buy=</m:t>
-              </m:r>
-              <m:r>
-                <w:rPr>
-                  <w:rFonts w:ascii="Cambria Math" w:hAnsi="Cambria Math"/>
-                  <w:sz w:val="24"/>
-                  <w:szCs w:val="24"/>
-                  <w:lang w:bidi="fa-IR"/>
-                </w:rPr>
-                <m:t>no</m:t>
-              </m:r>
-              <m:r>
-                <w:rPr>
-                  <w:rFonts w:ascii="Cambria Math" w:hAnsi="Cambria Math"/>
-                  <w:sz w:val="24"/>
-                  <w:szCs w:val="24"/>
-                  <w:lang w:bidi="fa-IR"/>
-                </w:rPr>
-                <m:t xml:space="preserve"> | </m:t>
+                <m:t xml:space="preserve">buy=no | </m:t>
               </m:r>
               <m:sSub>
                 <m:sSubPr>
@@ -7140,25 +6711,7 @@
                   <w:szCs w:val="24"/>
                   <w:lang w:bidi="fa-IR"/>
                 </w:rPr>
-                <m:t>age=</m:t>
-              </m:r>
-              <m:r>
-                <w:rPr>
-                  <w:rFonts w:ascii="Cambria Math" w:hAnsi="Cambria Math"/>
-                  <w:sz w:val="24"/>
-                  <w:szCs w:val="24"/>
-                  <w:lang w:bidi="fa-IR"/>
-                </w:rPr>
-                <m:t>middle</m:t>
-              </m:r>
-              <m:r>
-                <w:rPr>
-                  <w:rFonts w:ascii="Cambria Math" w:hAnsi="Cambria Math"/>
-                  <w:sz w:val="24"/>
-                  <w:szCs w:val="24"/>
-                  <w:lang w:bidi="fa-IR"/>
-                </w:rPr>
-                <m:t xml:space="preserve"> | buy=yes</m:t>
+                <m:t>age=middle | buy=yes</m:t>
               </m:r>
             </m:e>
           </m:d>
@@ -7191,25 +6744,7 @@
                   <w:szCs w:val="24"/>
                   <w:lang w:bidi="fa-IR"/>
                 </w:rPr>
-                <m:t>income=</m:t>
-              </m:r>
-              <m:r>
-                <w:rPr>
-                  <w:rFonts w:ascii="Cambria Math" w:hAnsi="Cambria Math"/>
-                  <w:sz w:val="24"/>
-                  <w:szCs w:val="24"/>
-                  <w:lang w:bidi="fa-IR"/>
-                </w:rPr>
-                <m:t xml:space="preserve">medium </m:t>
-              </m:r>
-              <m:r>
-                <w:rPr>
-                  <w:rFonts w:ascii="Cambria Math" w:hAnsi="Cambria Math"/>
-                  <w:sz w:val="24"/>
-                  <w:szCs w:val="24"/>
-                  <w:lang w:bidi="fa-IR"/>
-                </w:rPr>
-                <m:t>| buy=yes</m:t>
+                <m:t>income=medium | buy=yes</m:t>
               </m:r>
             </m:e>
           </m:d>
@@ -7242,25 +6777,7 @@
                   <w:szCs w:val="24"/>
                   <w:lang w:bidi="fa-IR"/>
                 </w:rPr>
-                <m:t>student=</m:t>
-              </m:r>
-              <m:r>
-                <w:rPr>
-                  <w:rFonts w:ascii="Cambria Math" w:hAnsi="Cambria Math"/>
-                  <w:sz w:val="24"/>
-                  <w:szCs w:val="24"/>
-                  <w:lang w:bidi="fa-IR"/>
-                </w:rPr>
-                <m:t>no</m:t>
-              </m:r>
-              <m:r>
-                <w:rPr>
-                  <w:rFonts w:ascii="Cambria Math" w:hAnsi="Cambria Math"/>
-                  <w:sz w:val="24"/>
-                  <w:szCs w:val="24"/>
-                  <w:lang w:bidi="fa-IR"/>
-                </w:rPr>
-                <m:t>| buy=yes</m:t>
+                <m:t>student=no| buy=yes</m:t>
               </m:r>
             </m:e>
           </m:d>
@@ -7293,25 +6810,7 @@
                   <w:szCs w:val="24"/>
                   <w:lang w:bidi="fa-IR"/>
                 </w:rPr>
-                <m:t>credit=</m:t>
-              </m:r>
-              <m:r>
-                <w:rPr>
-                  <w:rFonts w:ascii="Cambria Math" w:hAnsi="Cambria Math"/>
-                  <w:sz w:val="24"/>
-                  <w:szCs w:val="24"/>
-                  <w:lang w:bidi="fa-IR"/>
-                </w:rPr>
-                <m:t>fair</m:t>
-              </m:r>
-              <m:r>
-                <w:rPr>
-                  <w:rFonts w:ascii="Cambria Math" w:hAnsi="Cambria Math"/>
-                  <w:sz w:val="24"/>
-                  <w:szCs w:val="24"/>
-                  <w:lang w:bidi="fa-IR"/>
-                </w:rPr>
-                <m:t xml:space="preserve"> | buy=yes</m:t>
+                <m:t>credit=fair | buy=yes</m:t>
               </m:r>
             </m:e>
           </m:d>
@@ -7533,25 +7032,7 @@
                   <w:szCs w:val="24"/>
                   <w:lang w:bidi="fa-IR"/>
                 </w:rPr>
-                <m:t>buy=</m:t>
-              </m:r>
-              <m:r>
-                <w:rPr>
-                  <w:rFonts w:ascii="Cambria Math" w:hAnsi="Cambria Math"/>
-                  <w:sz w:val="24"/>
-                  <w:szCs w:val="24"/>
-                  <w:lang w:bidi="fa-IR"/>
-                </w:rPr>
-                <m:t>no</m:t>
-              </m:r>
-              <m:r>
-                <w:rPr>
-                  <w:rFonts w:ascii="Cambria Math" w:hAnsi="Cambria Math"/>
-                  <w:sz w:val="24"/>
-                  <w:szCs w:val="24"/>
-                  <w:lang w:bidi="fa-IR"/>
-                </w:rPr>
-                <m:t xml:space="preserve"> | </m:t>
+                <m:t xml:space="preserve">buy=no | </m:t>
               </m:r>
               <m:sSub>
                 <m:sSubPr>
@@ -7676,16 +7157,7 @@
                       <w:szCs w:val="24"/>
                       <w:lang w:bidi="fa-IR"/>
                     </w:rPr>
-                    <m:t>| buy=</m:t>
-                  </m:r>
-                  <m:r>
-                    <w:rPr>
-                      <w:rFonts w:ascii="Cambria Math" w:hAnsi="Cambria Math"/>
-                      <w:sz w:val="24"/>
-                      <w:szCs w:val="24"/>
-                      <w:lang w:bidi="fa-IR"/>
-                    </w:rPr>
-                    <m:t>no</m:t>
+                    <m:t>| buy=no</m:t>
                   </m:r>
                 </m:e>
               </m:d>
@@ -7718,16 +7190,7 @@
                       <w:szCs w:val="24"/>
                       <w:lang w:bidi="fa-IR"/>
                     </w:rPr>
-                    <m:t>buy=</m:t>
-                  </m:r>
-                  <m:r>
-                    <w:rPr>
-                      <w:rFonts w:ascii="Cambria Math" w:hAnsi="Cambria Math"/>
-                      <w:sz w:val="24"/>
-                      <w:szCs w:val="24"/>
-                      <w:lang w:bidi="fa-IR"/>
-                    </w:rPr>
-                    <m:t>no</m:t>
+                    <m:t>buy=no</m:t>
                   </m:r>
                 </m:e>
               </m:d>
@@ -7873,16 +7336,7 @@
                   <w:szCs w:val="24"/>
                   <w:lang w:bidi="fa-IR"/>
                 </w:rPr>
-                <m:t>|buy=</m:t>
-              </m:r>
-              <m:r>
-                <w:rPr>
-                  <w:rFonts w:ascii="Cambria Math" w:hAnsi="Cambria Math"/>
-                  <w:sz w:val="24"/>
-                  <w:szCs w:val="24"/>
-                  <w:lang w:bidi="fa-IR"/>
-                </w:rPr>
-                <m:t>no</m:t>
+                <m:t>|buy=no</m:t>
               </m:r>
             </m:e>
           </m:d>
@@ -7915,34 +7369,7 @@
                   <w:szCs w:val="24"/>
                   <w:lang w:bidi="fa-IR"/>
                 </w:rPr>
-                <m:t>age=</m:t>
-              </m:r>
-              <m:r>
-                <w:rPr>
-                  <w:rFonts w:ascii="Cambria Math" w:hAnsi="Cambria Math"/>
-                  <w:sz w:val="24"/>
-                  <w:szCs w:val="24"/>
-                  <w:lang w:bidi="fa-IR"/>
-                </w:rPr>
-                <m:t>middle</m:t>
-              </m:r>
-              <m:r>
-                <w:rPr>
-                  <w:rFonts w:ascii="Cambria Math" w:hAnsi="Cambria Math"/>
-                  <w:sz w:val="24"/>
-                  <w:szCs w:val="24"/>
-                  <w:lang w:bidi="fa-IR"/>
-                </w:rPr>
-                <m:t xml:space="preserve"> | buy=</m:t>
-              </m:r>
-              <m:r>
-                <w:rPr>
-                  <w:rFonts w:ascii="Cambria Math" w:hAnsi="Cambria Math"/>
-                  <w:sz w:val="24"/>
-                  <w:szCs w:val="24"/>
-                  <w:lang w:bidi="fa-IR"/>
-                </w:rPr>
-                <m:t>no</m:t>
+                <m:t>age=middle | buy=no</m:t>
               </m:r>
             </m:e>
           </m:d>
@@ -7975,34 +7402,7 @@
                   <w:szCs w:val="24"/>
                   <w:lang w:bidi="fa-IR"/>
                 </w:rPr>
-                <m:t>income=</m:t>
-              </m:r>
-              <m:r>
-                <w:rPr>
-                  <w:rFonts w:ascii="Cambria Math" w:hAnsi="Cambria Math"/>
-                  <w:sz w:val="24"/>
-                  <w:szCs w:val="24"/>
-                  <w:lang w:bidi="fa-IR"/>
-                </w:rPr>
-                <m:t xml:space="preserve">medium </m:t>
-              </m:r>
-              <m:r>
-                <w:rPr>
-                  <w:rFonts w:ascii="Cambria Math" w:hAnsi="Cambria Math"/>
-                  <w:sz w:val="24"/>
-                  <w:szCs w:val="24"/>
-                  <w:lang w:bidi="fa-IR"/>
-                </w:rPr>
-                <m:t>| buy=</m:t>
-              </m:r>
-              <m:r>
-                <w:rPr>
-                  <w:rFonts w:ascii="Cambria Math" w:hAnsi="Cambria Math"/>
-                  <w:sz w:val="24"/>
-                  <w:szCs w:val="24"/>
-                  <w:lang w:bidi="fa-IR"/>
-                </w:rPr>
-                <m:t>no</m:t>
+                <m:t>income=medium | buy=no</m:t>
               </m:r>
             </m:e>
           </m:d>
@@ -8035,34 +7435,7 @@
                   <w:szCs w:val="24"/>
                   <w:lang w:bidi="fa-IR"/>
                 </w:rPr>
-                <m:t>student=</m:t>
-              </m:r>
-              <m:r>
-                <w:rPr>
-                  <w:rFonts w:ascii="Cambria Math" w:hAnsi="Cambria Math"/>
-                  <w:sz w:val="24"/>
-                  <w:szCs w:val="24"/>
-                  <w:lang w:bidi="fa-IR"/>
-                </w:rPr>
-                <m:t>no</m:t>
-              </m:r>
-              <m:r>
-                <w:rPr>
-                  <w:rFonts w:ascii="Cambria Math" w:hAnsi="Cambria Math"/>
-                  <w:sz w:val="24"/>
-                  <w:szCs w:val="24"/>
-                  <w:lang w:bidi="fa-IR"/>
-                </w:rPr>
-                <m:t>| buy=</m:t>
-              </m:r>
-              <m:r>
-                <w:rPr>
-                  <w:rFonts w:ascii="Cambria Math" w:hAnsi="Cambria Math"/>
-                  <w:sz w:val="24"/>
-                  <w:szCs w:val="24"/>
-                  <w:lang w:bidi="fa-IR"/>
-                </w:rPr>
-                <m:t>no</m:t>
+                <m:t>student=no| buy=no</m:t>
               </m:r>
             </m:e>
           </m:d>
@@ -8095,34 +7468,7 @@
                   <w:szCs w:val="24"/>
                   <w:lang w:bidi="fa-IR"/>
                 </w:rPr>
-                <m:t>credit=</m:t>
-              </m:r>
-              <m:r>
-                <w:rPr>
-                  <w:rFonts w:ascii="Cambria Math" w:hAnsi="Cambria Math"/>
-                  <w:sz w:val="24"/>
-                  <w:szCs w:val="24"/>
-                  <w:lang w:bidi="fa-IR"/>
-                </w:rPr>
-                <m:t>fair</m:t>
-              </m:r>
-              <m:r>
-                <w:rPr>
-                  <w:rFonts w:ascii="Cambria Math" w:hAnsi="Cambria Math"/>
-                  <w:sz w:val="24"/>
-                  <w:szCs w:val="24"/>
-                  <w:lang w:bidi="fa-IR"/>
-                </w:rPr>
-                <m:t xml:space="preserve"> | buy=</m:t>
-              </m:r>
-              <m:r>
-                <w:rPr>
-                  <w:rFonts w:ascii="Cambria Math" w:hAnsi="Cambria Math"/>
-                  <w:sz w:val="24"/>
-                  <w:szCs w:val="24"/>
-                  <w:lang w:bidi="fa-IR"/>
-                </w:rPr>
-                <m:t>no</m:t>
+                <m:t>credit=fair | buy=no</m:t>
               </m:r>
             </m:e>
           </m:d>
@@ -8225,16 +7571,7 @@
               <w:szCs w:val="24"/>
               <w:lang w:bidi="fa-IR"/>
             </w:rPr>
-            <m:t>&gt;</m:t>
-          </m:r>
-          <m:r>
-            <w:rPr>
-              <w:rFonts w:ascii="Cambria Math" w:hAnsi="Cambria Math"/>
-              <w:sz w:val="24"/>
-              <w:szCs w:val="24"/>
-              <w:lang w:bidi="fa-IR"/>
-            </w:rPr>
-            <m:t xml:space="preserve"> p</m:t>
+            <m:t>&gt; p</m:t>
           </m:r>
           <m:d>
             <m:dPr>
@@ -8332,7 +7669,6 @@
         <w:bidi/>
         <w:jc w:val="lowKashida"/>
         <w:rPr>
-          <w:rFonts w:hint="cs"/>
           <w:rtl/>
           <w:lang w:bidi="fa-IR"/>
         </w:rPr>
@@ -8387,16 +7723,7 @@
                   <w:szCs w:val="24"/>
                   <w:lang w:bidi="fa-IR"/>
                 </w:rPr>
-                <m:t>age</m:t>
-              </m:r>
-              <m:r>
-                <w:rPr>
-                  <w:rFonts w:ascii="Cambria Math" w:hAnsi="Cambria Math"/>
-                  <w:sz w:val="24"/>
-                  <w:szCs w:val="24"/>
-                  <w:lang w:bidi="fa-IR"/>
-                </w:rPr>
-                <m:t>=youth</m:t>
+                <m:t>age=youth</m:t>
               </m:r>
             </m:e>
           </m:d>
@@ -8407,16 +7734,7 @@
               <w:szCs w:val="24"/>
               <w:lang w:bidi="fa-IR"/>
             </w:rPr>
-            <m:t>=</m:t>
-          </m:r>
-          <m:r>
-            <w:rPr>
-              <w:rFonts w:ascii="Cambria Math" w:hAnsi="Cambria Math"/>
-              <w:sz w:val="24"/>
-              <w:szCs w:val="24"/>
-              <w:lang w:bidi="fa-IR"/>
-            </w:rPr>
-            <m:t>-</m:t>
+            <m:t>=-</m:t>
           </m:r>
           <m:f>
             <m:fPr>
@@ -8632,16 +7950,7 @@
               <w:szCs w:val="24"/>
               <w:lang w:bidi="fa-IR"/>
             </w:rPr>
-            <m:t>≈0.442+0.528=0.97</m:t>
-          </m:r>
-          <m:r>
-            <w:rPr>
-              <w:rFonts w:ascii="Cambria Math" w:hAnsi="Cambria Math"/>
-              <w:sz w:val="24"/>
-              <w:szCs w:val="24"/>
-              <w:lang w:bidi="fa-IR"/>
-            </w:rPr>
-            <m:t xml:space="preserve"> </m:t>
+            <m:t xml:space="preserve">≈0.442+0.528=0.97 </m:t>
           </m:r>
         </m:oMath>
       </m:oMathPara>
@@ -8687,16 +7996,7 @@
                   <w:szCs w:val="24"/>
                   <w:lang w:bidi="fa-IR"/>
                 </w:rPr>
-                <m:t>age=</m:t>
-              </m:r>
-              <m:r>
-                <w:rPr>
-                  <w:rFonts w:ascii="Cambria Math" w:hAnsi="Cambria Math"/>
-                  <w:sz w:val="24"/>
-                  <w:szCs w:val="24"/>
-                  <w:lang w:bidi="fa-IR"/>
-                </w:rPr>
-                <m:t>middle</m:t>
+                <m:t>age=middle</m:t>
               </m:r>
             </m:e>
           </m:d>
@@ -8754,16 +8054,7 @@
               <w:szCs w:val="24"/>
               <w:lang w:bidi="fa-IR"/>
             </w:rPr>
-            <m:t>=0</m:t>
-          </m:r>
-          <m:r>
-            <w:rPr>
-              <w:rFonts w:ascii="Cambria Math" w:hAnsi="Cambria Math"/>
-              <w:sz w:val="24"/>
-              <w:szCs w:val="24"/>
-              <w:lang w:bidi="fa-IR"/>
-            </w:rPr>
-            <m:t xml:space="preserve"> </m:t>
+            <m:t xml:space="preserve">=0 </m:t>
           </m:r>
         </m:oMath>
       </m:oMathPara>
@@ -8809,16 +8100,7 @@
                   <w:szCs w:val="24"/>
                   <w:lang w:bidi="fa-IR"/>
                 </w:rPr>
-                <m:t>age=</m:t>
-              </m:r>
-              <m:r>
-                <w:rPr>
-                  <w:rFonts w:ascii="Cambria Math" w:hAnsi="Cambria Math"/>
-                  <w:sz w:val="24"/>
-                  <w:szCs w:val="24"/>
-                  <w:lang w:bidi="fa-IR"/>
-                </w:rPr>
-                <m:t>senior</m:t>
+                <m:t>age=senior</m:t>
               </m:r>
             </m:e>
           </m:d>
@@ -9655,16 +8937,7 @@
                   <w:szCs w:val="24"/>
                   <w:lang w:bidi="fa-IR"/>
                 </w:rPr>
-                <m:t>income=</m:t>
-              </m:r>
-              <m:r>
-                <w:rPr>
-                  <w:rFonts w:ascii="Cambria Math" w:hAnsi="Cambria Math"/>
-                  <w:sz w:val="24"/>
-                  <w:szCs w:val="24"/>
-                  <w:lang w:bidi="fa-IR"/>
-                </w:rPr>
-                <m:t>medium</m:t>
+                <m:t>income=medium</m:t>
               </m:r>
             </m:e>
           </m:d>
@@ -9891,25 +9164,7 @@
               <w:szCs w:val="24"/>
               <w:lang w:bidi="fa-IR"/>
             </w:rPr>
-            <m:t>≈0.389+0.528=0.</m:t>
-          </m:r>
-          <m:r>
-            <w:rPr>
-              <w:rFonts w:ascii="Cambria Math" w:hAnsi="Cambria Math"/>
-              <w:sz w:val="24"/>
-              <w:szCs w:val="24"/>
-              <w:lang w:bidi="fa-IR"/>
-            </w:rPr>
-            <m:t>917</m:t>
-          </m:r>
-          <m:r>
-            <w:rPr>
-              <w:rFonts w:ascii="Cambria Math" w:hAnsi="Cambria Math"/>
-              <w:sz w:val="24"/>
-              <w:szCs w:val="24"/>
-              <w:lang w:bidi="fa-IR"/>
-            </w:rPr>
-            <m:t xml:space="preserve"> </m:t>
+            <m:t xml:space="preserve">≈0.389+0.528=0.917 </m:t>
           </m:r>
         </m:oMath>
       </m:oMathPara>
@@ -9955,16 +9210,7 @@
                   <w:szCs w:val="24"/>
                   <w:lang w:bidi="fa-IR"/>
                 </w:rPr>
-                <m:t>income=</m:t>
-              </m:r>
-              <m:r>
-                <w:rPr>
-                  <w:rFonts w:ascii="Cambria Math" w:hAnsi="Cambria Math"/>
-                  <w:sz w:val="24"/>
-                  <w:szCs w:val="24"/>
-                  <w:lang w:bidi="fa-IR"/>
-                </w:rPr>
-                <m:t>low</m:t>
+                <m:t>income=low</m:t>
               </m:r>
             </m:e>
           </m:d>
@@ -10470,25 +9716,7 @@
               <w:szCs w:val="24"/>
               <w:lang w:bidi="fa-IR"/>
             </w:rPr>
-            <m:t>-</m:t>
-          </m:r>
-          <m:r>
-            <w:rPr>
-              <w:rFonts w:ascii="Cambria Math" w:hAnsi="Cambria Math"/>
-              <w:sz w:val="24"/>
-              <w:szCs w:val="24"/>
-              <w:lang w:bidi="fa-IR"/>
-            </w:rPr>
-            <m:t>0.910</m:t>
-          </m:r>
-          <m:r>
-            <w:rPr>
-              <w:rFonts w:ascii="Cambria Math" w:hAnsi="Cambria Math"/>
-              <w:sz w:val="24"/>
-              <w:szCs w:val="24"/>
-              <w:lang w:bidi="fa-IR"/>
-            </w:rPr>
-            <m:t xml:space="preserve"> </m:t>
+            <m:t xml:space="preserve">-0.910 </m:t>
           </m:r>
         </m:oMath>
       </m:oMathPara>
@@ -10545,25 +9773,7 @@
                   <w:szCs w:val="24"/>
                   <w:lang w:bidi="fa-IR"/>
                 </w:rPr>
-                <m:t>student</m:t>
-              </m:r>
-              <m:r>
-                <w:rPr>
-                  <w:rFonts w:ascii="Cambria Math" w:hAnsi="Cambria Math"/>
-                  <w:sz w:val="24"/>
-                  <w:szCs w:val="24"/>
-                  <w:lang w:bidi="fa-IR"/>
-                </w:rPr>
-                <m:t>=</m:t>
-              </m:r>
-              <m:r>
-                <w:rPr>
-                  <w:rFonts w:ascii="Cambria Math" w:hAnsi="Cambria Math"/>
-                  <w:sz w:val="24"/>
-                  <w:szCs w:val="24"/>
-                  <w:lang w:bidi="fa-IR"/>
-                </w:rPr>
-                <m:t>yes</m:t>
+                <m:t>student=yes</m:t>
               </m:r>
             </m:e>
           </m:d>
@@ -10790,16 +10000,7 @@
               <w:szCs w:val="24"/>
               <w:lang w:bidi="fa-IR"/>
             </w:rPr>
-            <m:t>≈</m:t>
-          </m:r>
-          <m:r>
-            <w:rPr>
-              <w:rFonts w:ascii="Cambria Math" w:hAnsi="Cambria Math"/>
-              <w:sz w:val="24"/>
-              <w:szCs w:val="24"/>
-              <w:lang w:bidi="fa-IR"/>
-            </w:rPr>
-            <m:t>0.190+0.401=0.591</m:t>
+            <m:t>≈0.190+0.401=0.591</m:t>
           </m:r>
         </m:oMath>
       </m:oMathPara>
@@ -10845,16 +10046,7 @@
                   <w:szCs w:val="24"/>
                   <w:lang w:bidi="fa-IR"/>
                 </w:rPr>
-                <m:t>student=</m:t>
-              </m:r>
-              <m:r>
-                <w:rPr>
-                  <w:rFonts w:ascii="Cambria Math" w:hAnsi="Cambria Math"/>
-                  <w:sz w:val="24"/>
-                  <w:szCs w:val="24"/>
-                  <w:lang w:bidi="fa-IR"/>
-                </w:rPr>
-                <m:t>no</m:t>
+                <m:t>student=no</m:t>
               </m:r>
             </m:e>
           </m:d>
@@ -11081,16 +10273,7 @@
               <w:szCs w:val="24"/>
               <w:lang w:bidi="fa-IR"/>
             </w:rPr>
-            <m:t>≈</m:t>
-          </m:r>
-          <m:r>
-            <w:rPr>
-              <w:rFonts w:ascii="Cambria Math" w:hAnsi="Cambria Math"/>
-              <w:sz w:val="24"/>
-              <w:szCs w:val="24"/>
-              <w:lang w:bidi="fa-IR"/>
-            </w:rPr>
-            <m:t>0.523+0.461=0.984</m:t>
+            <m:t>≈0.523+0.461=0.984</m:t>
           </m:r>
         </m:oMath>
       </m:oMathPara>
@@ -11382,25 +10565,7 @@
                   <w:szCs w:val="24"/>
                   <w:lang w:bidi="fa-IR"/>
                 </w:rPr>
-                <m:t>credit</m:t>
-              </m:r>
-              <m:r>
-                <w:rPr>
-                  <w:rFonts w:ascii="Cambria Math" w:hAnsi="Cambria Math"/>
-                  <w:sz w:val="24"/>
-                  <w:szCs w:val="24"/>
-                  <w:lang w:bidi="fa-IR"/>
-                </w:rPr>
-                <m:t>=</m:t>
-              </m:r>
-              <m:r>
-                <w:rPr>
-                  <w:rFonts w:ascii="Cambria Math" w:hAnsi="Cambria Math"/>
-                  <w:sz w:val="24"/>
-                  <w:szCs w:val="24"/>
-                  <w:lang w:bidi="fa-IR"/>
-                </w:rPr>
-                <m:t>fair</m:t>
+                <m:t>credit=fair</m:t>
               </m:r>
             </m:e>
           </m:d>
@@ -11627,16 +10792,7 @@
               <w:szCs w:val="24"/>
               <w:lang w:bidi="fa-IR"/>
             </w:rPr>
-            <m:t>≈</m:t>
-          </m:r>
-          <m:r>
-            <w:rPr>
-              <w:rFonts w:ascii="Cambria Math" w:hAnsi="Cambria Math"/>
-              <w:sz w:val="24"/>
-              <w:szCs w:val="24"/>
-              <w:lang w:bidi="fa-IR"/>
-            </w:rPr>
-            <m:t>0.5+0.311=0.811</m:t>
+            <m:t>≈0.5+0.311=0.811</m:t>
           </m:r>
         </m:oMath>
       </m:oMathPara>
@@ -11682,16 +10838,7 @@
                   <w:szCs w:val="24"/>
                   <w:lang w:bidi="fa-IR"/>
                 </w:rPr>
-                <m:t>credit=</m:t>
-              </m:r>
-              <m:r>
-                <w:rPr>
-                  <w:rFonts w:ascii="Cambria Math" w:hAnsi="Cambria Math"/>
-                  <w:sz w:val="24"/>
-                  <w:szCs w:val="24"/>
-                  <w:lang w:bidi="fa-IR"/>
-                </w:rPr>
-                <m:t>excellent</m:t>
+                <m:t>credit=excellent</m:t>
               </m:r>
             </m:e>
           </m:d>
@@ -12174,7 +11321,6 @@
         <w:bidi/>
         <w:jc w:val="lowKashida"/>
         <w:rPr>
-          <w:rFonts w:hint="cs"/>
           <w:rtl/>
           <w:lang w:bidi="fa-IR"/>
         </w:rPr>
@@ -12225,7 +11371,6 @@
         <w:bidi/>
         <w:jc w:val="lowKashida"/>
         <w:rPr>
-          <w:rFonts w:hint="cs"/>
           <w:rtl/>
           <w:lang w:bidi="fa-IR"/>
         </w:rPr>
@@ -12266,10 +11411,10 @@
       </w:pPr>
       <w:r>
         <w:rPr>
+          <w:noProof/>
           <w:sz w:val="24"/>
           <w:szCs w:val="24"/>
           <w:rtl/>
-          <w:lang w:bidi="fa-IR"/>
         </w:rPr>
         <w:lastRenderedPageBreak/>
         <w:drawing>
@@ -12314,7 +11459,6 @@
         <w:bidi/>
         <w:jc w:val="lowKashida"/>
         <w:rPr>
-          <w:rFonts w:hint="cs"/>
           <w:rtl/>
           <w:lang w:bidi="fa-IR"/>
         </w:rPr>
@@ -12463,7 +11607,6 @@
         <w:bidi/>
         <w:jc w:val="lowKashida"/>
         <w:rPr>
-          <w:rFonts w:hint="cs"/>
           <w:rtl/>
           <w:lang w:bidi="fa-IR"/>
         </w:rPr>
@@ -12524,8 +11667,8 @@
       </w:pPr>
       <w:r>
         <w:rPr>
-          <w:rtl/>
-          <w:lang w:bidi="fa-IR"/>
+          <w:noProof/>
+          <w:rtl/>
         </w:rPr>
         <w:drawing>
           <wp:inline distT="0" distB="0" distL="0" distR="0" wp14:anchorId="602563B9" wp14:editId="36C97429">
@@ -12587,7 +11730,6 @@
         <w:bidi/>
         <w:jc w:val="lowKashida"/>
         <w:rPr>
-          <w:rFonts w:hint="cs"/>
           <w:rtl/>
           <w:lang w:bidi="fa-IR"/>
         </w:rPr>
@@ -12690,15 +11832,14 @@
         <w:bidi/>
         <w:jc w:val="lowKashida"/>
         <w:rPr>
-          <w:rFonts w:hint="cs"/>
           <w:rtl/>
           <w:lang w:bidi="fa-IR"/>
         </w:rPr>
       </w:pPr>
       <w:r>
         <w:rPr>
-          <w:rtl/>
-          <w:lang w:bidi="fa-IR"/>
+          <w:noProof/>
+          <w:rtl/>
         </w:rPr>
         <w:lastRenderedPageBreak/>
         <w:drawing>
@@ -12761,7 +11902,6 @@
         <w:bidi/>
         <w:jc w:val="lowKashida"/>
         <w:rPr>
-          <w:rFonts w:hint="cs"/>
           <w:rtl/>
           <w:lang w:bidi="fa-IR"/>
         </w:rPr>
@@ -12807,8 +11947,8 @@
             <v:path o:extrusionok="f" gradientshapeok="t" o:connecttype="rect"/>
             <o:lock v:ext="edit" aspectratio="t"/>
           </v:shapetype>
-          <v:shape id="_x0000_i1032" type="#_x0000_t75" style="width:406.65pt;height:249pt">
-            <v:imagedata r:id="rId13" o:title="MachineLearning-HW.drawio"/>
+          <v:shape id="_x0000_i1032" type="#_x0000_t75" style="width:406.5pt;height:249pt">
+            <v:imagedata r:id="rId13" o:title="MachineLearning-HW"/>
           </v:shape>
         </w:pict>
       </w:r>
@@ -12828,7 +11968,7 @@
         <w:bidi/>
         <w:jc w:val="lowKashida"/>
         <w:rPr>
-          <w:rFonts w:ascii="IRANSansX Bold" w:hAnsi="IRANSansX Bold" w:cs="IRANSansX Bold" w:hint="cs"/>
+          <w:rFonts w:ascii="IRANSansX Bold" w:hAnsi="IRANSansX Bold" w:cs="IRANSansX Bold"/>
           <w:color w:val="002060"/>
           <w:sz w:val="32"/>
           <w:szCs w:val="32"/>
@@ -12853,33 +11993,34 @@
         <w:bidi/>
         <w:jc w:val="lowKashida"/>
         <w:rPr>
+          <w:rtl/>
+          <w:lang w:bidi="fa-IR"/>
+        </w:rPr>
+      </w:pPr>
+      <w:r>
+        <w:rPr>
           <w:rFonts w:hint="cs"/>
           <w:rtl/>
           <w:lang w:bidi="fa-IR"/>
         </w:rPr>
-      </w:pPr>
+        <w:t>الف)</w:t>
+      </w:r>
       <w:r>
         <w:rPr>
           <w:rFonts w:hint="cs"/>
           <w:rtl/>
           <w:lang w:bidi="fa-IR"/>
         </w:rPr>
-        <w:t>الف)</w:t>
-      </w:r>
-      <w:r>
-        <w:rPr>
-          <w:rFonts w:hint="cs"/>
-          <w:rtl/>
-          <w:lang w:bidi="fa-IR"/>
-        </w:rPr>
         <w:t xml:space="preserve"> برای این سوال از الگوریتم </w:t>
       </w:r>
+      <w:proofErr w:type="spellStart"/>
       <w:r>
         <w:rPr>
           <w:lang w:bidi="fa-IR"/>
         </w:rPr>
         <w:t>REPTree</w:t>
       </w:r>
+      <w:proofErr w:type="spellEnd"/>
       <w:r>
         <w:rPr>
           <w:rFonts w:hint="cs"/>
@@ -12900,8 +12041,8 @@
       </w:pPr>
       <w:r>
         <w:rPr>
-          <w:rtl/>
-          <w:lang w:bidi="fa-IR"/>
+          <w:noProof/>
+          <w:rtl/>
         </w:rPr>
         <w:lastRenderedPageBreak/>
         <w:drawing>
@@ -12980,8 +12121,8 @@
       </w:pPr>
       <w:r>
         <w:rPr>
-          <w:rtl/>
-          <w:lang w:bidi="fa-IR"/>
+          <w:noProof/>
+          <w:rtl/>
         </w:rPr>
         <w:drawing>
           <wp:inline distT="0" distB="0" distL="0" distR="0" wp14:anchorId="1E4658D9" wp14:editId="0DC6CFD7">
@@ -13025,7 +12166,6 @@
         <w:bidi/>
         <w:jc w:val="lowKashida"/>
         <w:rPr>
-          <w:rFonts w:hint="cs"/>
           <w:rtl/>
           <w:lang w:bidi="fa-IR"/>
         </w:rPr>
@@ -13049,8 +12189,8 @@
       </w:pPr>
       <w:r>
         <w:rPr>
-          <w:rtl/>
-          <w:lang w:bidi="fa-IR"/>
+          <w:noProof/>
+          <w:rtl/>
         </w:rPr>
         <w:drawing>
           <wp:inline distT="0" distB="0" distL="0" distR="0" wp14:anchorId="2E0E19D0" wp14:editId="54FA0AA5">
@@ -13094,7 +12234,6 @@
         <w:bidi/>
         <w:jc w:val="lowKashida"/>
         <w:rPr>
-          <w:rFonts w:hint="cs"/>
           <w:rtl/>
           <w:lang w:bidi="fa-IR"/>
         </w:rPr>
@@ -13136,10 +12275,600 @@
     <w:p>
       <w:pPr>
         <w:bidi/>
-        <w:jc w:val="center"/>
+        <w:rPr>
+          <w:lang w:bidi="fa-IR"/>
+        </w:rPr>
+      </w:pPr>
+    </w:p>
+    <w:p>
+      <w:pPr>
+        <w:bidi/>
+        <w:rPr>
+          <w:rFonts w:ascii="IRANSansX Bold" w:hAnsi="IRANSansX Bold" w:cs="IRANSansX Bold"/>
+          <w:color w:val="002060"/>
+          <w:sz w:val="36"/>
+          <w:szCs w:val="36"/>
+          <w:rtl/>
+          <w:lang w:bidi="fa-IR"/>
+        </w:rPr>
+      </w:pPr>
+      <w:r>
+        <w:rPr>
+          <w:rFonts w:ascii="IRANSansX Bold" w:hAnsi="IRANSansX Bold" w:cs="IRANSansX Bold" w:hint="cs"/>
+          <w:color w:val="002060"/>
+          <w:sz w:val="36"/>
+          <w:szCs w:val="36"/>
+          <w:rtl/>
+          <w:lang w:bidi="fa-IR"/>
+        </w:rPr>
+        <w:t xml:space="preserve">بخش </w:t>
+      </w:r>
+      <w:r>
+        <w:rPr>
+          <w:rFonts w:ascii="IRANSansX Bold" w:hAnsi="IRANSansX Bold" w:cs="IRANSansX Bold" w:hint="cs"/>
+          <w:color w:val="002060"/>
+          <w:sz w:val="36"/>
+          <w:szCs w:val="36"/>
+          <w:rtl/>
+          <w:lang w:bidi="fa-IR"/>
+        </w:rPr>
+        <w:t>دوم</w:t>
+      </w:r>
+      <w:r>
+        <w:rPr>
+          <w:rFonts w:ascii="IRANSansX Bold" w:hAnsi="IRANSansX Bold" w:cs="IRANSansX Bold" w:hint="cs"/>
+          <w:color w:val="002060"/>
+          <w:sz w:val="36"/>
+          <w:szCs w:val="36"/>
+          <w:rtl/>
+          <w:lang w:bidi="fa-IR"/>
+        </w:rPr>
+        <w:t xml:space="preserve">: پرسش‌های </w:t>
+      </w:r>
+      <w:r>
+        <w:rPr>
+          <w:rFonts w:ascii="IRANSansX Bold" w:hAnsi="IRANSansX Bold" w:cs="IRANSansX Bold" w:hint="cs"/>
+          <w:color w:val="002060"/>
+          <w:sz w:val="36"/>
+          <w:szCs w:val="36"/>
+          <w:rtl/>
+          <w:lang w:bidi="fa-IR"/>
+        </w:rPr>
+        <w:t>پیاده‌سازی</w:t>
+      </w:r>
+    </w:p>
+    <w:p>
+      <w:pPr>
+        <w:bidi/>
+        <w:rPr>
+          <w:rFonts w:ascii="IRANSansX Bold" w:hAnsi="IRANSansX Bold" w:cs="IRANSansX Bold"/>
+          <w:color w:val="002060"/>
+          <w:sz w:val="32"/>
+          <w:szCs w:val="32"/>
+          <w:lang w:bidi="fa-IR"/>
+        </w:rPr>
+      </w:pPr>
+      <w:r>
+        <w:rPr>
+          <w:rFonts w:ascii="IRANSansX Bold" w:hAnsi="IRANSansX Bold" w:cs="IRANSansX Bold" w:hint="cs"/>
+          <w:color w:val="002060"/>
+          <w:sz w:val="32"/>
+          <w:szCs w:val="32"/>
+          <w:rtl/>
+          <w:lang w:bidi="fa-IR"/>
+        </w:rPr>
+        <w:t>سوال ۱</w:t>
+      </w:r>
+    </w:p>
+    <w:p>
+      <w:pPr>
+        <w:bidi/>
+        <w:rPr>
+          <w:rtl/>
+          <w:lang w:bidi="fa-IR"/>
+        </w:rPr>
+      </w:pPr>
+      <w:r>
+        <w:rPr>
+          <w:rtl/>
+          <w:lang w:bidi="fa-IR"/>
+        </w:rPr>
+        <w:t xml:space="preserve">الف) </w:t>
+      </w:r>
+      <w:r>
         <w:rPr>
           <w:rFonts w:hint="cs"/>
           <w:rtl/>
+          <w:lang w:bidi="fa-IR"/>
+        </w:rPr>
+        <w:t>ا</w:t>
+      </w:r>
+    </w:p>
+    <w:p>
+      <w:pPr>
+        <w:bidi/>
+        <w:rPr>
+          <w:rtl/>
+          <w:lang w:bidi="fa-IR"/>
+        </w:rPr>
+      </w:pPr>
+    </w:p>
+    <w:p>
+      <w:pPr>
+        <w:bidi/>
+        <w:rPr>
+          <w:rFonts w:ascii="IRANSansX Bold" w:hAnsi="IRANSansX Bold" w:cs="IRANSansX Bold" w:hint="cs"/>
+          <w:color w:val="002060"/>
+          <w:sz w:val="32"/>
+          <w:szCs w:val="32"/>
+          <w:rtl/>
+          <w:lang w:bidi="fa-IR"/>
+        </w:rPr>
+      </w:pPr>
+      <w:r>
+        <w:rPr>
+          <w:rFonts w:ascii="IRANSansX Bold" w:hAnsi="IRANSansX Bold" w:cs="IRANSansX Bold" w:hint="cs"/>
+          <w:color w:val="002060"/>
+          <w:sz w:val="32"/>
+          <w:szCs w:val="32"/>
+          <w:rtl/>
+          <w:lang w:bidi="fa-IR"/>
+        </w:rPr>
+        <w:t>سوال ۲</w:t>
+      </w:r>
+    </w:p>
+    <w:p>
+      <w:pPr>
+        <w:bidi/>
+        <w:jc w:val="lowKashida"/>
+        <w:rPr>
+          <w:rtl/>
+          <w:lang w:bidi="fa-IR"/>
+        </w:rPr>
+      </w:pPr>
+      <w:r>
+        <w:rPr>
+          <w:rFonts w:hint="cs"/>
+          <w:rtl/>
+          <w:lang w:bidi="fa-IR"/>
+        </w:rPr>
+        <w:t>برای پیاده‌سازی این سوال</w:t>
+      </w:r>
+      <w:r>
+        <w:rPr>
+          <w:rFonts w:hint="cs"/>
+          <w:rtl/>
+          <w:lang w:bidi="fa-IR"/>
+        </w:rPr>
+        <w:t>،</w:t>
+      </w:r>
+      <w:r>
+        <w:rPr>
+          <w:rFonts w:hint="cs"/>
+          <w:rtl/>
+          <w:lang w:bidi="fa-IR"/>
+        </w:rPr>
+        <w:t xml:space="preserve"> از پیاده‌سازی سابق خودم در دوره کارشناسی استفاده مجدد کردم.</w:t>
+      </w:r>
+      <w:r>
+        <w:rPr>
+          <w:rStyle w:val="FootnoteReference"/>
+          <w:rtl/>
+          <w:lang w:bidi="fa-IR"/>
+        </w:rPr>
+        <w:footnoteReference w:id="3"/>
+      </w:r>
+      <w:bookmarkStart w:id="0" w:name="_GoBack"/>
+      <w:bookmarkEnd w:id="0"/>
+    </w:p>
+    <w:p>
+      <w:pPr>
+        <w:bidi/>
+        <w:jc w:val="lowKashida"/>
+        <w:rPr>
+          <w:rFonts w:hint="cs"/>
+          <w:rtl/>
+          <w:lang w:bidi="fa-IR"/>
+        </w:rPr>
+      </w:pPr>
+      <w:r>
+        <w:rPr>
+          <w:rFonts w:hint="cs"/>
+          <w:rtl/>
+          <w:lang w:bidi="fa-IR"/>
+        </w:rPr>
+        <w:t>در عین حال توجه کنید که مطابق اعلام تدریس‌یاران برای پیاده‌سازی این سوال از کتابخانه آمده برای درخت تصمیم استفاده کردم.</w:t>
+      </w:r>
+    </w:p>
+    <w:p>
+      <w:pPr>
+        <w:bidi/>
+        <w:jc w:val="lowKashida"/>
+        <w:rPr>
+          <w:rFonts w:hint="cs"/>
+          <w:rtl/>
+          <w:lang w:bidi="fa-IR"/>
+        </w:rPr>
+      </w:pPr>
+      <w:r>
+        <w:rPr>
+          <w:rFonts w:hint="cs"/>
+          <w:rtl/>
+          <w:lang w:bidi="fa-IR"/>
+        </w:rPr>
+        <w:t xml:space="preserve">نهایتا توجه کنید که برای تعیین پارامترهای مدل مجموعه آموزشی را به دو مجموعه آموزشی و </w:t>
+      </w:r>
+      <w:r>
+        <w:rPr>
+          <w:lang w:bidi="fa-IR"/>
+        </w:rPr>
+        <w:t>validation</w:t>
+      </w:r>
+      <w:r>
+        <w:rPr>
+          <w:rFonts w:hint="cs"/>
+          <w:rtl/>
+          <w:lang w:bidi="fa-IR"/>
+        </w:rPr>
+        <w:t xml:space="preserve"> شکستم. ( 70٪ برای </w:t>
+      </w:r>
+      <w:r>
+        <w:rPr>
+          <w:lang w:bidi="fa-IR"/>
+        </w:rPr>
+        <w:t>train</w:t>
+      </w:r>
+      <w:r>
+        <w:rPr>
+          <w:rFonts w:hint="cs"/>
+          <w:rtl/>
+          <w:lang w:bidi="fa-IR"/>
+        </w:rPr>
+        <w:t xml:space="preserve"> و ۳۰٪ برای </w:t>
+      </w:r>
+      <w:r>
+        <w:rPr>
+          <w:lang w:bidi="fa-IR"/>
+        </w:rPr>
+        <w:t>validation</w:t>
+      </w:r>
+      <w:r>
+        <w:rPr>
+          <w:rFonts w:hint="cs"/>
+          <w:rtl/>
+          <w:lang w:bidi="fa-IR"/>
+        </w:rPr>
+        <w:t>)</w:t>
+      </w:r>
+    </w:p>
+    <w:p>
+      <w:pPr>
+        <w:bidi/>
+        <w:jc w:val="lowKashida"/>
+        <w:rPr>
+          <w:rtl/>
+          <w:lang w:bidi="fa-IR"/>
+        </w:rPr>
+      </w:pPr>
+      <w:r>
+        <w:rPr>
+          <w:rFonts w:hint="cs"/>
+          <w:rtl/>
+          <w:lang w:bidi="fa-IR"/>
+        </w:rPr>
+        <w:t xml:space="preserve">الف) ابتدا قبل از تصمیم برای مدیریت مقادیر گم‌شده، باید ببینیم کدام ویژگی‌ها باید حذف شود. در این مجموعه‌داده ویژگی‌های </w:t>
+      </w:r>
+      <w:proofErr w:type="spellStart"/>
+      <w:r>
+        <w:rPr>
+          <w:lang w:bidi="fa-IR"/>
+        </w:rPr>
+        <w:t>PassengerID</w:t>
+      </w:r>
+      <w:proofErr w:type="spellEnd"/>
+      <w:r>
+        <w:rPr>
+          <w:rFonts w:hint="cs"/>
+          <w:rtl/>
+          <w:lang w:bidi="fa-IR"/>
+        </w:rPr>
+        <w:t xml:space="preserve">،‌ </w:t>
+      </w:r>
+      <w:r>
+        <w:rPr>
+          <w:lang w:bidi="fa-IR"/>
+        </w:rPr>
+        <w:t>Name</w:t>
+      </w:r>
+      <w:r>
+        <w:rPr>
+          <w:rFonts w:hint="cs"/>
+          <w:rtl/>
+          <w:lang w:bidi="fa-IR"/>
+        </w:rPr>
+        <w:t xml:space="preserve">‌ و </w:t>
+      </w:r>
+      <w:r>
+        <w:rPr>
+          <w:lang w:bidi="fa-IR"/>
+        </w:rPr>
+        <w:t>Ticket</w:t>
+      </w:r>
+      <w:r>
+        <w:rPr>
+          <w:rFonts w:hint="cs"/>
+          <w:rtl/>
+          <w:lang w:bidi="fa-IR"/>
+        </w:rPr>
+        <w:t xml:space="preserve">‌ به نوعی نقش </w:t>
+      </w:r>
+      <w:r>
+        <w:rPr>
+          <w:lang w:bidi="fa-IR"/>
+        </w:rPr>
+        <w:t>ID</w:t>
+      </w:r>
+      <w:r>
+        <w:rPr>
+          <w:rFonts w:hint="cs"/>
+          <w:rtl/>
+          <w:lang w:bidi="fa-IR"/>
+        </w:rPr>
+        <w:t xml:space="preserve">‌ دارند و باید حذف شوند. همچنین ویژگی </w:t>
+      </w:r>
+      <w:r>
+        <w:rPr>
+          <w:lang w:bidi="fa-IR"/>
+        </w:rPr>
+        <w:t>Cabin</w:t>
+      </w:r>
+      <w:r>
+        <w:rPr>
+          <w:rFonts w:hint="cs"/>
+          <w:rtl/>
+          <w:lang w:bidi="fa-IR"/>
+        </w:rPr>
+        <w:t xml:space="preserve"> مقادیر گم‌شده زیادی دارد و در عین حال چندان مفید نیست. برای سایر ویژگی‌ها عددی مانند </w:t>
+      </w:r>
+      <w:r>
+        <w:rPr>
+          <w:lang w:bidi="fa-IR"/>
+        </w:rPr>
+        <w:t>Age</w:t>
+      </w:r>
+      <w:r>
+        <w:rPr>
+          <w:rFonts w:hint="cs"/>
+          <w:rtl/>
+          <w:lang w:bidi="fa-IR"/>
+        </w:rPr>
+        <w:t xml:space="preserve">‌ از میانگین </w:t>
+      </w:r>
+      <w:r>
+        <w:rPr>
+          <w:rFonts w:hint="cs"/>
+          <w:rtl/>
+          <w:lang w:bidi="fa-IR"/>
+        </w:rPr>
+        <w:t xml:space="preserve">همان ویژگی برای سایر داده‌ها استفاده کردیم. برای ویژگی </w:t>
+      </w:r>
+      <w:r>
+        <w:rPr>
+          <w:lang w:bidi="fa-IR"/>
+        </w:rPr>
+        <w:t>Embarked</w:t>
+      </w:r>
+      <w:r>
+        <w:rPr>
+          <w:rFonts w:hint="cs"/>
+          <w:rtl/>
+          <w:lang w:bidi="fa-IR"/>
+        </w:rPr>
+        <w:t xml:space="preserve"> هم تنها دو داده بدون مقدار بودند که برای آن‌ها بدون دلیل یک مقدار تصادفی درنظر گرفتیم. </w:t>
+      </w:r>
+    </w:p>
+    <w:p>
+      <w:pPr>
+        <w:bidi/>
+        <w:rPr>
+          <w:rFonts w:hint="cs"/>
+          <w:rtl/>
+          <w:lang w:bidi="fa-IR"/>
+        </w:rPr>
+      </w:pPr>
+      <w:r>
+        <w:rPr>
+          <w:rFonts w:hint="cs"/>
+          <w:rtl/>
+          <w:lang w:bidi="fa-IR"/>
+        </w:rPr>
+        <w:lastRenderedPageBreak/>
+        <w:t>ب) درخت تصمیم (نسبتا) بهینه را می‌توانید در تصویر زیر مشاهده کنید</w:t>
+      </w:r>
+      <w:r>
+        <w:rPr>
+          <w:rFonts w:hint="cs"/>
+          <w:rtl/>
+          <w:lang w:bidi="fa-IR"/>
+        </w:rPr>
+        <w:t xml:space="preserve">. عمق درخت ۴ و معیار خلوص </w:t>
+      </w:r>
+      <w:r>
+        <w:rPr>
+          <w:lang w:bidi="fa-IR"/>
+        </w:rPr>
+        <w:t>Gini</w:t>
+      </w:r>
+      <w:r>
+        <w:rPr>
+          <w:rFonts w:hint="cs"/>
+          <w:rtl/>
+          <w:lang w:bidi="fa-IR"/>
+        </w:rPr>
+        <w:t xml:space="preserve"> است.</w:t>
+      </w:r>
+      <w:r>
+        <w:rPr>
+          <w:rFonts w:hint="cs"/>
+          <w:rtl/>
+          <w:lang w:bidi="fa-IR"/>
+        </w:rPr>
+        <w:t xml:space="preserve"> پس از آموزش داده‌های آموزش و </w:t>
+      </w:r>
+      <w:r>
+        <w:rPr>
+          <w:lang w:bidi="fa-IR"/>
+        </w:rPr>
+        <w:t>Validation</w:t>
+      </w:r>
+      <w:r>
+        <w:rPr>
+          <w:rFonts w:hint="cs"/>
+          <w:rtl/>
+          <w:lang w:bidi="fa-IR"/>
+        </w:rPr>
+        <w:t xml:space="preserve">‌ را پیش‌بینی کردیم و در فایل </w:t>
+      </w:r>
+      <w:r>
+        <w:rPr>
+          <w:lang w:bidi="fa-IR"/>
+        </w:rPr>
+        <w:t>train_predicts.csv</w:t>
+      </w:r>
+      <w:r>
+        <w:rPr>
+          <w:rFonts w:hint="cs"/>
+          <w:rtl/>
+          <w:lang w:bidi="fa-IR"/>
+        </w:rPr>
+        <w:t>‌ ذخیره کردیم.</w:t>
+      </w:r>
+    </w:p>
+    <w:p>
+      <w:pPr>
+        <w:bidi/>
+        <w:rPr>
+          <w:rtl/>
+          <w:lang w:bidi="fa-IR"/>
+        </w:rPr>
+      </w:pPr>
+      <w:r>
+        <w:rPr>
+          <w:rFonts w:hint="cs"/>
+          <w:noProof/>
+        </w:rPr>
+        <w:drawing>
+          <wp:inline distT="0" distB="0" distL="0" distR="0">
+            <wp:extent cx="5943600" cy="2353817"/>
+            <wp:effectExtent l="0" t="0" r="0" b="0"/>
+            <wp:docPr id="6" name="Picture 6" descr="C:\Users\AlirezaMazochi\AppData\Local\Microsoft\Windows\INetCache\Content.MSO\F0E01A9E.tmp"/>
+            <wp:cNvGraphicFramePr>
+              <a:graphicFrameLocks xmlns:a="http://schemas.openxmlformats.org/drawingml/2006/main" noChangeAspect="1"/>
+            </wp:cNvGraphicFramePr>
+            <a:graphic xmlns:a="http://schemas.openxmlformats.org/drawingml/2006/main">
+              <a:graphicData uri="http://schemas.openxmlformats.org/drawingml/2006/picture">
+                <pic:pic xmlns:pic="http://schemas.openxmlformats.org/drawingml/2006/picture">
+                  <pic:nvPicPr>
+                    <pic:cNvPr id="0" name="Picture 9" descr="C:\Users\AlirezaMazochi\AppData\Local\Microsoft\Windows\INetCache\Content.MSO\F0E01A9E.tmp"/>
+                    <pic:cNvPicPr>
+                      <a:picLocks noChangeAspect="1" noChangeArrowheads="1"/>
+                    </pic:cNvPicPr>
+                  </pic:nvPicPr>
+                  <pic:blipFill>
+                    <a:blip r:embed="rId17">
+                      <a:extLst>
+                        <a:ext uri="{28A0092B-C50C-407E-A947-70E740481C1C}">
+                          <a14:useLocalDpi xmlns:a14="http://schemas.microsoft.com/office/drawing/2010/main" val="0"/>
+                        </a:ext>
+                      </a:extLst>
+                    </a:blip>
+                    <a:srcRect/>
+                    <a:stretch>
+                      <a:fillRect/>
+                    </a:stretch>
+                  </pic:blipFill>
+                  <pic:spPr bwMode="auto">
+                    <a:xfrm>
+                      <a:off x="0" y="0"/>
+                      <a:ext cx="5943600" cy="2353817"/>
+                    </a:xfrm>
+                    <a:prstGeom prst="rect">
+                      <a:avLst/>
+                    </a:prstGeom>
+                    <a:noFill/>
+                    <a:ln>
+                      <a:noFill/>
+                    </a:ln>
+                  </pic:spPr>
+                </pic:pic>
+              </a:graphicData>
+            </a:graphic>
+          </wp:inline>
+        </w:drawing>
+      </w:r>
+    </w:p>
+    <w:p>
+      <w:pPr>
+        <w:bidi/>
+        <w:rPr>
+          <w:rtl/>
+          <w:lang w:bidi="fa-IR"/>
+        </w:rPr>
+      </w:pPr>
+    </w:p>
+    <w:p>
+      <w:pPr>
+        <w:bidi/>
+        <w:rPr>
+          <w:rFonts w:hint="cs"/>
+          <w:rtl/>
+          <w:lang w:bidi="fa-IR"/>
+        </w:rPr>
+      </w:pPr>
+      <w:r>
+        <w:rPr>
+          <w:rFonts w:hint="cs"/>
+          <w:rtl/>
+          <w:lang w:bidi="fa-IR"/>
+        </w:rPr>
+        <w:t xml:space="preserve">ج) </w:t>
+      </w:r>
+      <w:r>
+        <w:rPr>
+          <w:rFonts w:hint="cs"/>
+          <w:rtl/>
+          <w:lang w:bidi="fa-IR"/>
+        </w:rPr>
+        <w:t xml:space="preserve">مجموعه تست پردازش‌شده که شامل مقادیر پیش‌بینی شده هستند در فایل </w:t>
+      </w:r>
+      <w:r>
+        <w:rPr>
+          <w:lang w:bidi="fa-IR"/>
+        </w:rPr>
+        <w:t>test_predicts</w:t>
+      </w:r>
+      <w:r>
+        <w:rPr>
+          <w:lang w:bidi="fa-IR"/>
+        </w:rPr>
+        <w:t>.csv</w:t>
+      </w:r>
+      <w:r>
+        <w:rPr>
+          <w:rFonts w:hint="cs"/>
+          <w:rtl/>
+          <w:lang w:bidi="fa-IR"/>
+        </w:rPr>
+        <w:t xml:space="preserve"> آورده شده است. </w:t>
+      </w:r>
+    </w:p>
+    <w:p>
+      <w:pPr>
+        <w:bidi/>
+        <w:jc w:val="lowKashida"/>
+        <w:rPr>
+          <w:sz w:val="24"/>
+          <w:szCs w:val="24"/>
           <w:lang w:bidi="fa-IR"/>
         </w:rPr>
       </w:pPr>
@@ -13149,18 +12878,6 @@
         <w:bidi/>
         <w:jc w:val="lowKashida"/>
         <w:rPr>
-          <w:sz w:val="24"/>
-          <w:szCs w:val="24"/>
-          <w:lang w:bidi="fa-IR"/>
-        </w:rPr>
-      </w:pPr>
-    </w:p>
-    <w:p>
-      <w:pPr>
-        <w:bidi/>
-        <w:jc w:val="lowKashida"/>
-        <w:rPr>
-          <w:rFonts w:hint="cs"/>
           <w:rtl/>
           <w:lang w:bidi="fa-IR"/>
         </w:rPr>
@@ -13234,7 +12951,6 @@
       <w:pPr>
         <w:pStyle w:val="FootnoteText"/>
         <w:rPr>
-          <w:rFonts w:hint="cs"/>
           <w:rtl/>
           <w:lang w:bidi="fa-IR"/>
         </w:rPr>
@@ -13258,6 +12974,29 @@
       <w:pPr>
         <w:pStyle w:val="FootnoteText"/>
         <w:rPr>
+          <w:rtl/>
+          <w:lang w:bidi="fa-IR"/>
+        </w:rPr>
+      </w:pPr>
+      <w:r>
+        <w:rPr>
+          <w:rStyle w:val="FootnoteReference"/>
+        </w:rPr>
+        <w:footnoteRef/>
+      </w:r>
+      <w:r>
+        <w:t xml:space="preserve"> </w:t>
+      </w:r>
+      <w:r>
+        <w:t>https://stats.stackexchange.com/questions/12421/generative-vs-discriminative</w:t>
+      </w:r>
+    </w:p>
+  </w:footnote>
+  <w:footnote w:id="3">
+    <w:p>
+      <w:pPr>
+        <w:pStyle w:val="FootnoteText"/>
+        <w:rPr>
           <w:rFonts w:hint="cs"/>
           <w:rtl/>
           <w:lang w:bidi="fa-IR"/>
@@ -13273,7 +13012,7 @@
         <w:t xml:space="preserve"> </w:t>
       </w:r>
       <w:r>
-        <w:t>https://stats.stackexchange.com/questions/12421/generative-vs-discriminative</w:t>
+        <w:t>https://gitlab.com/aut-data-mining/titanic/</w:t>
       </w:r>
     </w:p>
   </w:footnote>
@@ -13673,7 +13412,7 @@
   <w:style w:type="paragraph" w:default="1" w:styleId="Normal">
     <w:name w:val="Normal"/>
     <w:qFormat/>
-    <w:rsid w:val="000D038D"/>
+    <w:rsid w:val="003C1F9F"/>
     <w:rPr>
       <w:rFonts w:ascii="IRANSansX" w:eastAsia="IRANSansX" w:hAnsi="IRANSansX" w:cs="IRANSansX"/>
       <w:sz w:val="28"/>
@@ -14133,7 +13872,7 @@
 </file>
 
 <file path=customXml/itemProps1.xml><?xml version="1.0" encoding="utf-8"?>
-<ds:datastoreItem xmlns:ds="http://schemas.openxmlformats.org/officeDocument/2006/customXml" ds:itemID="{8B9309EE-9D84-44DA-A8D9-43AEB52646EF}">
+<ds:datastoreItem xmlns:ds="http://schemas.openxmlformats.org/officeDocument/2006/customXml" ds:itemID="{6152A5DF-659B-4120-8B59-F80DF7DEBB55}">
   <ds:schemaRefs>
     <ds:schemaRef ds:uri="http://schemas.openxmlformats.org/officeDocument/2006/bibliography"/>
   </ds:schemaRefs>

</xml_diff>

<commit_message>
Implement likelihood probability for continueous and independent features
</commit_message>
<xml_diff>
--- a/Report.docx
+++ b/Report.docx
@@ -1019,14 +1019,12 @@
         </w:rPr>
         <w:t xml:space="preserve">و مرز‌های کلاس‌ها مختلف تشکیل می‌شود (مانند سلول‌های </w:t>
       </w:r>
-      <w:proofErr w:type="spellStart"/>
       <w:r>
         <w:rPr>
           <w:lang w:bidi="fa-IR"/>
         </w:rPr>
         <w:t>voronoi</w:t>
       </w:r>
-      <w:proofErr w:type="spellEnd"/>
       <w:r>
         <w:rPr>
           <w:rtl/>
@@ -12013,14 +12011,12 @@
         </w:rPr>
         <w:t xml:space="preserve"> برای این سوال از الگوریتم </w:t>
       </w:r>
-      <w:proofErr w:type="spellStart"/>
       <w:r>
         <w:rPr>
           <w:lang w:bidi="fa-IR"/>
         </w:rPr>
         <w:t>REPTree</w:t>
       </w:r>
-      <w:proofErr w:type="spellEnd"/>
       <w:r>
         <w:rPr>
           <w:rFonts w:hint="cs"/>
@@ -12373,90 +12369,42 @@
           <w:rtl/>
           <w:lang w:bidi="fa-IR"/>
         </w:rPr>
-        <w:t xml:space="preserve">الف) </w:t>
-      </w:r>
-      <w:r>
-        <w:rPr>
-          <w:rFonts w:hint="cs"/>
-          <w:rtl/>
-          <w:lang w:bidi="fa-IR"/>
-        </w:rPr>
-        <w:t>ا</w:t>
+        <w:t>الف)</w:t>
       </w:r>
     </w:p>
     <w:p>
       <w:pPr>
         <w:bidi/>
         <w:rPr>
+          <w:rFonts w:hint="cs"/>
           <w:rtl/>
           <w:lang w:bidi="fa-IR"/>
         </w:rPr>
       </w:pPr>
+      <w:r>
+        <w:rPr>
+          <w:rFonts w:hint="cs"/>
+          <w:rtl/>
+          <w:lang w:bidi="fa-IR"/>
+        </w:rPr>
+        <w:t>ب)</w:t>
+      </w:r>
     </w:p>
     <w:p>
       <w:pPr>
         <w:bidi/>
         <w:rPr>
-          <w:rFonts w:ascii="IRANSansX Bold" w:hAnsi="IRANSansX Bold" w:cs="IRANSansX Bold" w:hint="cs"/>
-          <w:color w:val="002060"/>
-          <w:sz w:val="32"/>
-          <w:szCs w:val="32"/>
           <w:rtl/>
           <w:lang w:bidi="fa-IR"/>
         </w:rPr>
       </w:pPr>
       <w:r>
         <w:rPr>
-          <w:rFonts w:ascii="IRANSansX Bold" w:hAnsi="IRANSansX Bold" w:cs="IRANSansX Bold" w:hint="cs"/>
-          <w:color w:val="002060"/>
-          <w:sz w:val="32"/>
-          <w:szCs w:val="32"/>
-          <w:rtl/>
-          <w:lang w:bidi="fa-IR"/>
-        </w:rPr>
-        <w:t>سوال ۲</w:t>
-      </w:r>
-    </w:p>
-    <w:p>
-      <w:pPr>
-        <w:bidi/>
-        <w:jc w:val="lowKashida"/>
-        <w:rPr>
-          <w:rtl/>
-          <w:lang w:bidi="fa-IR"/>
-        </w:rPr>
-      </w:pPr>
-      <w:r>
-        <w:rPr>
           <w:rFonts w:hint="cs"/>
           <w:rtl/>
           <w:lang w:bidi="fa-IR"/>
         </w:rPr>
-        <w:t>برای پیاده‌سازی این سوال</w:t>
-      </w:r>
-      <w:r>
-        <w:rPr>
-          <w:rFonts w:hint="cs"/>
-          <w:rtl/>
-          <w:lang w:bidi="fa-IR"/>
-        </w:rPr>
-        <w:t>،</w:t>
-      </w:r>
-      <w:r>
-        <w:rPr>
-          <w:rFonts w:hint="cs"/>
-          <w:rtl/>
-          <w:lang w:bidi="fa-IR"/>
-        </w:rPr>
-        <w:t xml:space="preserve"> از پیاده‌سازی سابق خودم در دوره کارشناسی استفاده مجدد کردم.</w:t>
-      </w:r>
-      <w:r>
-        <w:rPr>
-          <w:rStyle w:val="FootnoteReference"/>
-          <w:rtl/>
-          <w:lang w:bidi="fa-IR"/>
-        </w:rPr>
-        <w:footnoteReference w:id="3"/>
+        <w:t>ج)</w:t>
       </w:r>
       <w:bookmarkStart w:id="0" w:name="_GoBack"/>
       <w:bookmarkEnd w:id="0"/>
@@ -12464,20 +12412,34 @@
     <w:p>
       <w:pPr>
         <w:bidi/>
-        <w:jc w:val="lowKashida"/>
-        <w:rPr>
-          <w:rFonts w:hint="cs"/>
+        <w:rPr>
           <w:rtl/>
           <w:lang w:bidi="fa-IR"/>
         </w:rPr>
       </w:pPr>
-      <w:r>
-        <w:rPr>
-          <w:rFonts w:hint="cs"/>
-          <w:rtl/>
-          <w:lang w:bidi="fa-IR"/>
-        </w:rPr>
-        <w:t>در عین حال توجه کنید که مطابق اعلام تدریس‌یاران برای پیاده‌سازی این سوال از کتابخانه آمده برای درخت تصمیم استفاده کردم.</w:t>
+    </w:p>
+    <w:p>
+      <w:pPr>
+        <w:bidi/>
+        <w:rPr>
+          <w:rFonts w:ascii="IRANSansX Bold" w:hAnsi="IRANSansX Bold" w:cs="IRANSansX Bold"/>
+          <w:color w:val="002060"/>
+          <w:sz w:val="32"/>
+          <w:szCs w:val="32"/>
+          <w:rtl/>
+          <w:lang w:bidi="fa-IR"/>
+        </w:rPr>
+      </w:pPr>
+      <w:r>
+        <w:rPr>
+          <w:rFonts w:ascii="IRANSansX Bold" w:hAnsi="IRANSansX Bold" w:cs="IRANSansX Bold" w:hint="cs"/>
+          <w:color w:val="002060"/>
+          <w:sz w:val="32"/>
+          <w:szCs w:val="32"/>
+          <w:rtl/>
+          <w:lang w:bidi="fa-IR"/>
+        </w:rPr>
+        <w:t>سوال ۲</w:t>
       </w:r>
     </w:p>
     <w:p>
@@ -12485,24 +12447,25 @@
         <w:bidi/>
         <w:jc w:val="lowKashida"/>
         <w:rPr>
+          <w:rtl/>
+          <w:lang w:bidi="fa-IR"/>
+        </w:rPr>
+      </w:pPr>
+      <w:r>
+        <w:rPr>
           <w:rFonts w:hint="cs"/>
           <w:rtl/>
           <w:lang w:bidi="fa-IR"/>
         </w:rPr>
-      </w:pPr>
+        <w:t>برای پیاده‌سازی این سوال</w:t>
+      </w:r>
       <w:r>
         <w:rPr>
           <w:rFonts w:hint="cs"/>
           <w:rtl/>
           <w:lang w:bidi="fa-IR"/>
         </w:rPr>
-        <w:t xml:space="preserve">نهایتا توجه کنید که برای تعیین پارامترهای مدل مجموعه آموزشی را به دو مجموعه آموزشی و </w:t>
-      </w:r>
-      <w:r>
-        <w:rPr>
-          <w:lang w:bidi="fa-IR"/>
-        </w:rPr>
-        <w:t>validation</w:t>
+        <w:t>،</w:t>
       </w:r>
       <w:r>
         <w:rPr>
@@ -12510,35 +12473,15 @@
           <w:rtl/>
           <w:lang w:bidi="fa-IR"/>
         </w:rPr>
-        <w:t xml:space="preserve"> شکستم. ( 70٪ برای </w:t>
-      </w:r>
-      <w:r>
-        <w:rPr>
-          <w:lang w:bidi="fa-IR"/>
-        </w:rPr>
-        <w:t>train</w:t>
-      </w:r>
-      <w:r>
-        <w:rPr>
-          <w:rFonts w:hint="cs"/>
-          <w:rtl/>
-          <w:lang w:bidi="fa-IR"/>
-        </w:rPr>
-        <w:t xml:space="preserve"> و ۳۰٪ برای </w:t>
-      </w:r>
-      <w:r>
-        <w:rPr>
-          <w:lang w:bidi="fa-IR"/>
-        </w:rPr>
-        <w:t>validation</w:t>
-      </w:r>
-      <w:r>
-        <w:rPr>
-          <w:rFonts w:hint="cs"/>
-          <w:rtl/>
-          <w:lang w:bidi="fa-IR"/>
-        </w:rPr>
-        <w:t>)</w:t>
+        <w:t xml:space="preserve"> از پیاده‌سازی سابق خودم در دوره کارشناسی استفاده مجدد کردم.</w:t>
+      </w:r>
+      <w:r>
+        <w:rPr>
+          <w:rStyle w:val="FootnoteReference"/>
+          <w:rtl/>
+          <w:lang w:bidi="fa-IR"/>
+        </w:rPr>
+        <w:footnoteReference w:id="3"/>
       </w:r>
     </w:p>
     <w:p>
@@ -12556,125 +12499,77 @@
           <w:rtl/>
           <w:lang w:bidi="fa-IR"/>
         </w:rPr>
-        <w:t xml:space="preserve">الف) ابتدا قبل از تصمیم برای مدیریت مقادیر گم‌شده، باید ببینیم کدام ویژگی‌ها باید حذف شود. در این مجموعه‌داده ویژگی‌های </w:t>
-      </w:r>
-      <w:proofErr w:type="spellStart"/>
-      <w:r>
-        <w:rPr>
-          <w:lang w:bidi="fa-IR"/>
-        </w:rPr>
-        <w:t>PassengerID</w:t>
-      </w:r>
-      <w:proofErr w:type="spellEnd"/>
-      <w:r>
-        <w:rPr>
-          <w:rFonts w:hint="cs"/>
-          <w:rtl/>
-          <w:lang w:bidi="fa-IR"/>
-        </w:rPr>
-        <w:t xml:space="preserve">،‌ </w:t>
-      </w:r>
-      <w:r>
-        <w:rPr>
-          <w:lang w:bidi="fa-IR"/>
-        </w:rPr>
-        <w:t>Name</w:t>
-      </w:r>
-      <w:r>
-        <w:rPr>
-          <w:rFonts w:hint="cs"/>
-          <w:rtl/>
-          <w:lang w:bidi="fa-IR"/>
-        </w:rPr>
-        <w:t xml:space="preserve">‌ و </w:t>
-      </w:r>
-      <w:r>
-        <w:rPr>
-          <w:lang w:bidi="fa-IR"/>
-        </w:rPr>
-        <w:t>Ticket</w:t>
-      </w:r>
-      <w:r>
-        <w:rPr>
-          <w:rFonts w:hint="cs"/>
-          <w:rtl/>
-          <w:lang w:bidi="fa-IR"/>
-        </w:rPr>
-        <w:t xml:space="preserve">‌ به نوعی نقش </w:t>
-      </w:r>
-      <w:r>
-        <w:rPr>
-          <w:lang w:bidi="fa-IR"/>
-        </w:rPr>
-        <w:t>ID</w:t>
-      </w:r>
-      <w:r>
-        <w:rPr>
-          <w:rFonts w:hint="cs"/>
-          <w:rtl/>
-          <w:lang w:bidi="fa-IR"/>
-        </w:rPr>
-        <w:t xml:space="preserve">‌ دارند و باید حذف شوند. همچنین ویژگی </w:t>
-      </w:r>
-      <w:r>
-        <w:rPr>
-          <w:lang w:bidi="fa-IR"/>
-        </w:rPr>
-        <w:t>Cabin</w:t>
-      </w:r>
-      <w:r>
-        <w:rPr>
-          <w:rFonts w:hint="cs"/>
-          <w:rtl/>
-          <w:lang w:bidi="fa-IR"/>
-        </w:rPr>
-        <w:t xml:space="preserve"> مقادیر گم‌شده زیادی دارد و در عین حال چندان مفید نیست. برای سایر ویژگی‌ها عددی مانند </w:t>
-      </w:r>
-      <w:r>
-        <w:rPr>
-          <w:lang w:bidi="fa-IR"/>
-        </w:rPr>
-        <w:t>Age</w:t>
-      </w:r>
-      <w:r>
-        <w:rPr>
-          <w:rFonts w:hint="cs"/>
-          <w:rtl/>
-          <w:lang w:bidi="fa-IR"/>
-        </w:rPr>
-        <w:t xml:space="preserve">‌ از میانگین </w:t>
-      </w:r>
-      <w:r>
-        <w:rPr>
-          <w:rFonts w:hint="cs"/>
-          <w:rtl/>
-          <w:lang w:bidi="fa-IR"/>
-        </w:rPr>
-        <w:t xml:space="preserve">همان ویژگی برای سایر داده‌ها استفاده کردیم. برای ویژگی </w:t>
-      </w:r>
-      <w:r>
-        <w:rPr>
-          <w:lang w:bidi="fa-IR"/>
-        </w:rPr>
-        <w:t>Embarked</w:t>
-      </w:r>
-      <w:r>
-        <w:rPr>
-          <w:rFonts w:hint="cs"/>
-          <w:rtl/>
-          <w:lang w:bidi="fa-IR"/>
-        </w:rPr>
-        <w:t xml:space="preserve"> هم تنها دو داده بدون مقدار بودند که برای آن‌ها بدون دلیل یک مقدار تصادفی درنظر گرفتیم. </w:t>
+        <w:t>در عین حال توجه کنید که مطابق اعلام تدریس‌یاران برای پیاده‌سازی این سوال از کتابخانه آمده برای درخت تصمیم استفاده کردم.</w:t>
       </w:r>
     </w:p>
     <w:p>
       <w:pPr>
         <w:bidi/>
+        <w:jc w:val="lowKashida"/>
+        <w:rPr>
+          <w:rtl/>
+          <w:lang w:bidi="fa-IR"/>
+        </w:rPr>
+      </w:pPr>
+      <w:r>
         <w:rPr>
           <w:rFonts w:hint="cs"/>
           <w:rtl/>
           <w:lang w:bidi="fa-IR"/>
         </w:rPr>
+        <w:t xml:space="preserve">نهایتا توجه کنید که برای تعیین پارامترهای مدل مجموعه آموزشی را به دو مجموعه آموزشی و </w:t>
+      </w:r>
+      <w:r>
+        <w:rPr>
+          <w:lang w:bidi="fa-IR"/>
+        </w:rPr>
+        <w:t>validation</w:t>
+      </w:r>
+      <w:r>
+        <w:rPr>
+          <w:rFonts w:hint="cs"/>
+          <w:rtl/>
+          <w:lang w:bidi="fa-IR"/>
+        </w:rPr>
+        <w:t xml:space="preserve"> شکستم. ( 70٪ برای </w:t>
+      </w:r>
+      <w:r>
+        <w:rPr>
+          <w:lang w:bidi="fa-IR"/>
+        </w:rPr>
+        <w:t>train</w:t>
+      </w:r>
+      <w:r>
+        <w:rPr>
+          <w:rFonts w:hint="cs"/>
+          <w:rtl/>
+          <w:lang w:bidi="fa-IR"/>
+        </w:rPr>
+        <w:t xml:space="preserve"> و ۳۰٪ برای </w:t>
+      </w:r>
+      <w:r>
+        <w:rPr>
+          <w:lang w:bidi="fa-IR"/>
+        </w:rPr>
+        <w:t>validation</w:t>
+      </w:r>
+      <w:r>
+        <w:rPr>
+          <w:rFonts w:hint="cs"/>
+          <w:rtl/>
+          <w:lang w:bidi="fa-IR"/>
+        </w:rPr>
+        <w:t>)</w:t>
+      </w:r>
+    </w:p>
+    <w:p>
+      <w:pPr>
+        <w:bidi/>
+        <w:jc w:val="lowKashida"/>
+        <w:rPr>
+          <w:rtl/>
+          <w:lang w:bidi="fa-IR"/>
+        </w:rPr>
       </w:pPr>
       <w:r>
         <w:rPr>
@@ -12682,7 +12577,130 @@
           <w:rtl/>
           <w:lang w:bidi="fa-IR"/>
         </w:rPr>
+        <w:t xml:space="preserve">الف) ابتدا قبل از تصمیم برای مدیریت مقادیر گم‌شده، باید ببینیم کدام ویژگی‌ها باید حذف شود. در این مجموعه‌داده ویژگی‌های </w:t>
+      </w:r>
+      <w:r>
+        <w:rPr>
+          <w:lang w:bidi="fa-IR"/>
+        </w:rPr>
+        <w:t>PassengerID</w:t>
+      </w:r>
+      <w:r>
+        <w:rPr>
+          <w:rFonts w:hint="cs"/>
+          <w:rtl/>
+          <w:lang w:bidi="fa-IR"/>
+        </w:rPr>
+        <w:t xml:space="preserve">،‌ </w:t>
+      </w:r>
+      <w:r>
+        <w:rPr>
+          <w:lang w:bidi="fa-IR"/>
+        </w:rPr>
+        <w:t>Name</w:t>
+      </w:r>
+      <w:r>
+        <w:rPr>
+          <w:rFonts w:hint="cs"/>
+          <w:rtl/>
+          <w:lang w:bidi="fa-IR"/>
+        </w:rPr>
+        <w:t xml:space="preserve">‌ و </w:t>
+      </w:r>
+      <w:r>
+        <w:rPr>
+          <w:lang w:bidi="fa-IR"/>
+        </w:rPr>
+        <w:t>Ticket</w:t>
+      </w:r>
+      <w:r>
+        <w:rPr>
+          <w:rFonts w:hint="cs"/>
+          <w:rtl/>
+          <w:lang w:bidi="fa-IR"/>
+        </w:rPr>
+        <w:t xml:space="preserve">‌ به نوعی نقش </w:t>
+      </w:r>
+      <w:r>
+        <w:rPr>
+          <w:lang w:bidi="fa-IR"/>
+        </w:rPr>
+        <w:t>ID</w:t>
+      </w:r>
+      <w:r>
+        <w:rPr>
+          <w:rFonts w:hint="cs"/>
+          <w:rtl/>
+          <w:lang w:bidi="fa-IR"/>
+        </w:rPr>
+        <w:t xml:space="preserve">‌ دارند و باید حذف شوند. همچنین ویژگی </w:t>
+      </w:r>
+      <w:r>
+        <w:rPr>
+          <w:lang w:bidi="fa-IR"/>
+        </w:rPr>
+        <w:t>Cabin</w:t>
+      </w:r>
+      <w:r>
+        <w:rPr>
+          <w:rFonts w:hint="cs"/>
+          <w:rtl/>
+          <w:lang w:bidi="fa-IR"/>
+        </w:rPr>
+        <w:t xml:space="preserve"> مقادیر گم‌شده زیادی دارد و در عین حال چندان مفید نیست. برای سایر ویژگی‌ها عددی مانند </w:t>
+      </w:r>
+      <w:r>
+        <w:rPr>
+          <w:lang w:bidi="fa-IR"/>
+        </w:rPr>
+        <w:t>Age</w:t>
+      </w:r>
+      <w:r>
+        <w:rPr>
+          <w:rFonts w:hint="cs"/>
+          <w:rtl/>
+          <w:lang w:bidi="fa-IR"/>
+        </w:rPr>
+        <w:t xml:space="preserve">‌ از میانگین </w:t>
+      </w:r>
+      <w:r>
+        <w:rPr>
+          <w:rFonts w:hint="cs"/>
+          <w:rtl/>
+          <w:lang w:bidi="fa-IR"/>
+        </w:rPr>
         <w:lastRenderedPageBreak/>
+        <w:t xml:space="preserve">همان ویژگی برای سایر داده‌ها استفاده کردیم. برای ویژگی </w:t>
+      </w:r>
+      <w:r>
+        <w:rPr>
+          <w:lang w:bidi="fa-IR"/>
+        </w:rPr>
+        <w:t>Embarked</w:t>
+      </w:r>
+      <w:r>
+        <w:rPr>
+          <w:rFonts w:hint="cs"/>
+          <w:rtl/>
+          <w:lang w:bidi="fa-IR"/>
+        </w:rPr>
+        <w:t xml:space="preserve"> هم تنها دو داده بدون مقدار بودند که برای آن‌ها بدون دلیل یک مقدار تصادفی درنظر گرفتیم. </w:t>
+      </w:r>
+    </w:p>
+    <w:p>
+      <w:pPr>
+        <w:bidi/>
+        <w:rPr>
+          <w:rtl/>
+          <w:lang w:bidi="fa-IR"/>
+        </w:rPr>
+      </w:pPr>
+      <w:r>
+        <w:rPr>
+          <w:rFonts w:hint="cs"/>
+          <w:rtl/>
+          <w:lang w:bidi="fa-IR"/>
+        </w:rPr>
         <w:t>ب) درخت تصمیم (نسبتا) بهینه را می‌توانید در تصویر زیر مشاهده کنید</w:t>
       </w:r>
       <w:r>
@@ -12820,7 +12838,6 @@
       <w:pPr>
         <w:bidi/>
         <w:rPr>
-          <w:rFonts w:hint="cs"/>
           <w:rtl/>
           <w:lang w:bidi="fa-IR"/>
         </w:rPr>
@@ -12869,6 +12886,1163 @@
         <w:rPr>
           <w:sz w:val="24"/>
           <w:szCs w:val="24"/>
+          <w:lang w:bidi="fa-IR"/>
+        </w:rPr>
+      </w:pPr>
+    </w:p>
+    <w:p>
+      <w:pPr>
+        <w:bidi/>
+        <w:rPr>
+          <w:rFonts w:ascii="IRANSansX Bold" w:hAnsi="IRANSansX Bold" w:cs="IRANSansX Bold"/>
+          <w:color w:val="002060"/>
+          <w:sz w:val="32"/>
+          <w:szCs w:val="32"/>
+          <w:rtl/>
+          <w:lang w:bidi="fa-IR"/>
+        </w:rPr>
+      </w:pPr>
+      <w:r>
+        <w:rPr>
+          <w:rFonts w:ascii="IRANSansX Bold" w:hAnsi="IRANSansX Bold" w:cs="IRANSansX Bold" w:hint="cs"/>
+          <w:color w:val="002060"/>
+          <w:sz w:val="32"/>
+          <w:szCs w:val="32"/>
+          <w:rtl/>
+          <w:lang w:bidi="fa-IR"/>
+        </w:rPr>
+        <w:t xml:space="preserve">سوال </w:t>
+      </w:r>
+      <w:r>
+        <w:rPr>
+          <w:rFonts w:ascii="IRANSansX Bold" w:hAnsi="IRANSansX Bold" w:cs="IRANSansX Bold" w:hint="cs"/>
+          <w:color w:val="002060"/>
+          <w:sz w:val="32"/>
+          <w:szCs w:val="32"/>
+          <w:rtl/>
+          <w:lang w:bidi="fa-IR"/>
+        </w:rPr>
+        <w:t>۳</w:t>
+      </w:r>
+    </w:p>
+    <w:p>
+      <w:pPr>
+        <w:bidi/>
+        <w:jc w:val="lowKashida"/>
+        <w:rPr>
+          <w:rFonts w:hint="cs"/>
+          <w:rtl/>
+          <w:lang w:bidi="fa-IR"/>
+        </w:rPr>
+      </w:pPr>
+      <w:r>
+        <w:rPr>
+          <w:rFonts w:hint="cs"/>
+          <w:rtl/>
+          <w:lang w:bidi="fa-IR"/>
+        </w:rPr>
+        <w:t xml:space="preserve">ابتدا باید اشاره کنم برای این مسئله ابتدا داده‌ها را </w:t>
+      </w:r>
+      <w:r>
+        <w:rPr>
+          <w:lang w:bidi="fa-IR"/>
+        </w:rPr>
+        <w:t>shuffle</w:t>
+      </w:r>
+      <w:r>
+        <w:rPr>
+          <w:rFonts w:hint="cs"/>
+          <w:rtl/>
+          <w:lang w:bidi="fa-IR"/>
+        </w:rPr>
+        <w:t xml:space="preserve">‌ کردم و سپس 80٪ داده‌ها را برای آموزشی و 20٪ آن را برای تست در نظر گرفتم. توجه کنید که الگوریتم </w:t>
+      </w:r>
+      <w:r>
+        <w:rPr>
+          <w:lang w:bidi="fa-IR"/>
+        </w:rPr>
+        <w:t>Cross Validation</w:t>
+      </w:r>
+      <w:r>
+        <w:rPr>
+          <w:rFonts w:hint="cs"/>
+          <w:rtl/>
+          <w:lang w:bidi="fa-IR"/>
+        </w:rPr>
+        <w:t>‌ روی قسمت‌های مختلف مجموعه آموزشی اعمال شده است.</w:t>
+      </w:r>
+    </w:p>
+    <w:p>
+      <w:pPr>
+        <w:bidi/>
+        <w:jc w:val="lowKashida"/>
+        <w:rPr>
+          <w:rFonts w:hint="cs"/>
+          <w:rtl/>
+          <w:lang w:bidi="fa-IR"/>
+        </w:rPr>
+      </w:pPr>
+      <w:r>
+        <w:rPr>
+          <w:rFonts w:hint="cs"/>
+          <w:rtl/>
+          <w:lang w:bidi="fa-IR"/>
+        </w:rPr>
+        <w:t xml:space="preserve">الف) در نمودار زیر میزان صحت به ازای </w:t>
+      </w:r>
+      <w:r>
+        <w:rPr>
+          <w:lang w:bidi="fa-IR"/>
+        </w:rPr>
+        <w:t>k</w:t>
+      </w:r>
+      <w:r>
+        <w:rPr>
+          <w:rFonts w:hint="cs"/>
+          <w:rtl/>
+          <w:lang w:bidi="fa-IR"/>
+        </w:rPr>
+        <w:t xml:space="preserve"> های مختلف آورده شده است. به نظر می‌رسد مقدار </w:t>
+      </w:r>
+      <w:r>
+        <w:rPr>
+          <w:lang w:bidi="fa-IR"/>
+        </w:rPr>
+        <w:t>k</w:t>
+      </w:r>
+      <w:r>
+        <w:rPr>
+          <w:rFonts w:hint="cs"/>
+          <w:rtl/>
+          <w:lang w:bidi="fa-IR"/>
+        </w:rPr>
+        <w:t xml:space="preserve"> برابر با 5 یا 11 بهترین نتیجه را داشته است. برای قسمت بعد مقدار </w:t>
+      </w:r>
+      <w:r>
+        <w:rPr>
+          <w:lang w:bidi="fa-IR"/>
+        </w:rPr>
+        <w:t>k</w:t>
+      </w:r>
+      <w:r>
+        <w:rPr>
+          <w:rFonts w:hint="cs"/>
+          <w:rtl/>
+          <w:lang w:bidi="fa-IR"/>
+        </w:rPr>
+        <w:t xml:space="preserve"> را برابر با ۱۱ درنظر می‌گیرم. در اینجا لازم است این نکته را متذکر شوم که با بررسی‌ها انجام شده و </w:t>
+      </w:r>
+      <w:r>
+        <w:rPr>
+          <w:lang w:bidi="fa-IR"/>
+        </w:rPr>
+        <w:t>shuffle</w:t>
+      </w:r>
+      <w:r>
+        <w:rPr>
+          <w:rFonts w:hint="cs"/>
+          <w:rtl/>
+          <w:lang w:bidi="fa-IR"/>
+        </w:rPr>
+        <w:t xml:space="preserve"> کردن‌های متنوع امکان تغییر </w:t>
+      </w:r>
+      <w:r>
+        <w:rPr>
+          <w:lang w:bidi="fa-IR"/>
+        </w:rPr>
+        <w:t>k</w:t>
+      </w:r>
+      <w:r>
+        <w:rPr>
+          <w:rFonts w:hint="cs"/>
+          <w:rtl/>
+          <w:lang w:bidi="fa-IR"/>
+        </w:rPr>
+        <w:t xml:space="preserve"> پیشنهادی وجود دارد!</w:t>
+      </w:r>
+    </w:p>
+    <w:p>
+      <w:pPr>
+        <w:bidi/>
+        <w:jc w:val="center"/>
+        <w:rPr>
+          <w:rtl/>
+          <w:lang w:bidi="fa-IR"/>
+        </w:rPr>
+      </w:pPr>
+      <w:r>
+        <w:rPr>
+          <w:noProof/>
+        </w:rPr>
+        <w:lastRenderedPageBreak/>
+        <w:drawing>
+          <wp:inline distT="0" distB="0" distL="0" distR="0">
+            <wp:extent cx="3364230" cy="2386107"/>
+            <wp:effectExtent l="0" t="0" r="7620" b="0"/>
+            <wp:docPr id="10" name="Picture 10" descr="C:\Users\AlirezaMazochi\AppData\Local\Microsoft\Windows\INetCache\Content.MSO\6F229051.tmp"/>
+            <wp:cNvGraphicFramePr>
+              <a:graphicFrameLocks xmlns:a="http://schemas.openxmlformats.org/drawingml/2006/main" noChangeAspect="1"/>
+            </wp:cNvGraphicFramePr>
+            <a:graphic xmlns:a="http://schemas.openxmlformats.org/drawingml/2006/main">
+              <a:graphicData uri="http://schemas.openxmlformats.org/drawingml/2006/picture">
+                <pic:pic xmlns:pic="http://schemas.openxmlformats.org/drawingml/2006/picture">
+                  <pic:nvPicPr>
+                    <pic:cNvPr id="0" name="Picture 9" descr="C:\Users\AlirezaMazochi\AppData\Local\Microsoft\Windows\INetCache\Content.MSO\6F229051.tmp"/>
+                    <pic:cNvPicPr>
+                      <a:picLocks noChangeAspect="1" noChangeArrowheads="1"/>
+                    </pic:cNvPicPr>
+                  </pic:nvPicPr>
+                  <pic:blipFill>
+                    <a:blip r:embed="rId18">
+                      <a:extLst>
+                        <a:ext uri="{28A0092B-C50C-407E-A947-70E740481C1C}">
+                          <a14:useLocalDpi xmlns:a14="http://schemas.microsoft.com/office/drawing/2010/main" val="0"/>
+                        </a:ext>
+                      </a:extLst>
+                    </a:blip>
+                    <a:srcRect/>
+                    <a:stretch>
+                      <a:fillRect/>
+                    </a:stretch>
+                  </pic:blipFill>
+                  <pic:spPr bwMode="auto">
+                    <a:xfrm>
+                      <a:off x="0" y="0"/>
+                      <a:ext cx="3374122" cy="2393123"/>
+                    </a:xfrm>
+                    <a:prstGeom prst="rect">
+                      <a:avLst/>
+                    </a:prstGeom>
+                    <a:noFill/>
+                    <a:ln>
+                      <a:noFill/>
+                    </a:ln>
+                  </pic:spPr>
+                </pic:pic>
+              </a:graphicData>
+            </a:graphic>
+          </wp:inline>
+        </w:drawing>
+      </w:r>
+    </w:p>
+    <w:p>
+      <w:pPr>
+        <w:bidi/>
+        <w:jc w:val="lowKashida"/>
+        <w:rPr>
+          <w:rtl/>
+          <w:lang w:bidi="fa-IR"/>
+        </w:rPr>
+      </w:pPr>
+      <w:r>
+        <w:rPr>
+          <w:rFonts w:hint="cs"/>
+          <w:rtl/>
+          <w:lang w:bidi="fa-IR"/>
+        </w:rPr>
+        <w:t>ب)</w:t>
+      </w:r>
+      <w:r>
+        <w:rPr>
+          <w:rFonts w:hint="cs"/>
+          <w:rtl/>
+          <w:lang w:bidi="fa-IR"/>
+        </w:rPr>
+        <w:t xml:space="preserve"> برای مجموعه آموزشی میزان صحت برابر با 96.67٪ است و برای مجموعه تست میزان صحت برابر با 93.33٪ است. در دو ماتریس درهم‌ریختگی زیر می‌توانید ارزیابی دقیق‌تری داشته باشید.</w:t>
+      </w:r>
+    </w:p>
+    <w:p>
+      <w:pPr>
+        <w:bidi/>
+        <w:jc w:val="center"/>
+        <w:rPr>
+          <w:rFonts w:hint="cs"/>
+          <w:rtl/>
+          <w:lang w:bidi="fa-IR"/>
+        </w:rPr>
+      </w:pPr>
+      <w:r>
+        <w:rPr>
+          <w:rFonts w:hint="cs"/>
+          <w:rtl/>
+          <w:lang w:bidi="fa-IR"/>
+        </w:rPr>
+        <w:t>ماتریس درهم‌ریختگی مجموعه آموزشی</w:t>
+      </w:r>
+    </w:p>
+    <w:tbl>
+      <w:tblPr>
+        <w:tblStyle w:val="GridTable5Dark-Accent5"/>
+        <w:bidiVisual/>
+        <w:tblW w:w="0" w:type="auto"/>
+        <w:tblInd w:w="10" w:type="dxa"/>
+        <w:tblLook w:val="0520" w:firstRow="1" w:lastRow="0" w:firstColumn="0" w:lastColumn="1" w:noHBand="0" w:noVBand="1"/>
+      </w:tblPr>
+      <w:tblGrid>
+        <w:gridCol w:w="2332"/>
+        <w:gridCol w:w="2337"/>
+        <w:gridCol w:w="2335"/>
+        <w:gridCol w:w="2336"/>
+      </w:tblGrid>
+      <w:tr>
+        <w:trPr>
+          <w:cnfStyle w:val="100000000000" w:firstRow="1" w:lastRow="0" w:firstColumn="0" w:lastColumn="0" w:oddVBand="0" w:evenVBand="0" w:oddHBand="0" w:evenHBand="0" w:firstRowFirstColumn="0" w:firstRowLastColumn="0" w:lastRowFirstColumn="0" w:lastRowLastColumn="0"/>
+        </w:trPr>
+        <w:tc>
+          <w:tcPr>
+            <w:tcW w:w="2333" w:type="dxa"/>
+            <w:vAlign w:val="center"/>
+          </w:tcPr>
+          <w:p>
+            <w:pPr>
+              <w:bidi/>
+              <w:jc w:val="center"/>
+              <w:rPr>
+                <w:rFonts w:hint="cs"/>
+                <w:rtl/>
+                <w:lang w:bidi="fa-IR"/>
+              </w:rPr>
+            </w:pPr>
+            <w:r>
+              <w:rPr>
+                <w:lang w:bidi="fa-IR"/>
+              </w:rPr>
+              <w:t>Iris-virginica</w:t>
+            </w:r>
+          </w:p>
+        </w:tc>
+        <w:tc>
+          <w:tcPr>
+            <w:tcW w:w="2338" w:type="dxa"/>
+            <w:vAlign w:val="center"/>
+          </w:tcPr>
+          <w:p>
+            <w:pPr>
+              <w:bidi/>
+              <w:jc w:val="center"/>
+              <w:rPr>
+                <w:rFonts w:hint="cs"/>
+                <w:rtl/>
+                <w:lang w:bidi="fa-IR"/>
+              </w:rPr>
+            </w:pPr>
+            <w:r>
+              <w:rPr>
+                <w:lang w:bidi="fa-IR"/>
+              </w:rPr>
+              <w:t>Iris-versicolor</w:t>
+            </w:r>
+          </w:p>
+        </w:tc>
+        <w:tc>
+          <w:tcPr>
+            <w:tcW w:w="2337" w:type="dxa"/>
+            <w:vAlign w:val="center"/>
+          </w:tcPr>
+          <w:p>
+            <w:pPr>
+              <w:bidi/>
+              <w:jc w:val="center"/>
+              <w:rPr>
+                <w:lang w:bidi="fa-IR"/>
+              </w:rPr>
+            </w:pPr>
+            <w:r>
+              <w:rPr>
+                <w:lang w:bidi="fa-IR"/>
+              </w:rPr>
+              <w:t>Iris-setosa</w:t>
+            </w:r>
+          </w:p>
+        </w:tc>
+        <w:tc>
+          <w:tcPr>
+            <w:cnfStyle w:val="000100000000" w:firstRow="0" w:lastRow="0" w:firstColumn="0" w:lastColumn="1" w:oddVBand="0" w:evenVBand="0" w:oddHBand="0" w:evenHBand="0" w:firstRowFirstColumn="0" w:firstRowLastColumn="0" w:lastRowFirstColumn="0" w:lastRowLastColumn="0"/>
+            <w:tcW w:w="2337" w:type="dxa"/>
+            <w:vAlign w:val="center"/>
+          </w:tcPr>
+          <w:p>
+            <w:pPr>
+              <w:bidi/>
+              <w:jc w:val="center"/>
+              <w:rPr>
+                <w:rFonts w:hint="cs"/>
+                <w:rtl/>
+                <w:lang w:bidi="fa-IR"/>
+              </w:rPr>
+            </w:pPr>
+          </w:p>
+        </w:tc>
+      </w:tr>
+      <w:tr>
+        <w:trPr>
+          <w:cnfStyle w:val="000000100000" w:firstRow="0" w:lastRow="0" w:firstColumn="0" w:lastColumn="0" w:oddVBand="0" w:evenVBand="0" w:oddHBand="1" w:evenHBand="0" w:firstRowFirstColumn="0" w:firstRowLastColumn="0" w:lastRowFirstColumn="0" w:lastRowLastColumn="0"/>
+        </w:trPr>
+        <w:tc>
+          <w:tcPr>
+            <w:tcW w:w="2333" w:type="dxa"/>
+            <w:vAlign w:val="center"/>
+          </w:tcPr>
+          <w:p>
+            <w:pPr>
+              <w:bidi/>
+              <w:jc w:val="center"/>
+              <w:rPr>
+                <w:rFonts w:hint="cs"/>
+                <w:rtl/>
+                <w:lang w:bidi="fa-IR"/>
+              </w:rPr>
+            </w:pPr>
+            <w:r>
+              <w:rPr>
+                <w:rFonts w:hint="cs"/>
+                <w:rtl/>
+                <w:lang w:bidi="fa-IR"/>
+              </w:rPr>
+              <w:t>0</w:t>
+            </w:r>
+          </w:p>
+        </w:tc>
+        <w:tc>
+          <w:tcPr>
+            <w:tcW w:w="2338" w:type="dxa"/>
+            <w:vAlign w:val="center"/>
+          </w:tcPr>
+          <w:p>
+            <w:pPr>
+              <w:bidi/>
+              <w:jc w:val="center"/>
+              <w:rPr>
+                <w:rFonts w:hint="cs"/>
+                <w:rtl/>
+                <w:lang w:bidi="fa-IR"/>
+              </w:rPr>
+            </w:pPr>
+            <w:r>
+              <w:rPr>
+                <w:rFonts w:hint="cs"/>
+                <w:rtl/>
+                <w:lang w:bidi="fa-IR"/>
+              </w:rPr>
+              <w:t>0</w:t>
+            </w:r>
+          </w:p>
+        </w:tc>
+        <w:tc>
+          <w:tcPr>
+            <w:tcW w:w="2337" w:type="dxa"/>
+            <w:vAlign w:val="center"/>
+          </w:tcPr>
+          <w:p>
+            <w:pPr>
+              <w:bidi/>
+              <w:jc w:val="center"/>
+              <w:rPr>
+                <w:rFonts w:hint="cs"/>
+                <w:rtl/>
+                <w:lang w:bidi="fa-IR"/>
+              </w:rPr>
+            </w:pPr>
+            <w:r>
+              <w:rPr>
+                <w:rFonts w:hint="cs"/>
+                <w:rtl/>
+                <w:lang w:bidi="fa-IR"/>
+              </w:rPr>
+              <w:t>39</w:t>
+            </w:r>
+          </w:p>
+        </w:tc>
+        <w:tc>
+          <w:tcPr>
+            <w:cnfStyle w:val="000100000000" w:firstRow="0" w:lastRow="0" w:firstColumn="0" w:lastColumn="1" w:oddVBand="0" w:evenVBand="0" w:oddHBand="0" w:evenHBand="0" w:firstRowFirstColumn="0" w:firstRowLastColumn="0" w:lastRowFirstColumn="0" w:lastRowLastColumn="0"/>
+            <w:tcW w:w="2337" w:type="dxa"/>
+            <w:vAlign w:val="center"/>
+          </w:tcPr>
+          <w:p>
+            <w:pPr>
+              <w:bidi/>
+              <w:jc w:val="center"/>
+              <w:rPr>
+                <w:rFonts w:hint="cs"/>
+                <w:rtl/>
+                <w:lang w:bidi="fa-IR"/>
+              </w:rPr>
+            </w:pPr>
+            <w:r>
+              <w:rPr>
+                <w:lang w:bidi="fa-IR"/>
+              </w:rPr>
+              <w:t>Iris-setosa</w:t>
+            </w:r>
+          </w:p>
+        </w:tc>
+      </w:tr>
+      <w:tr>
+        <w:tc>
+          <w:tcPr>
+            <w:tcW w:w="2333" w:type="dxa"/>
+            <w:vAlign w:val="center"/>
+          </w:tcPr>
+          <w:p>
+            <w:pPr>
+              <w:bidi/>
+              <w:jc w:val="center"/>
+              <w:rPr>
+                <w:rFonts w:hint="cs"/>
+                <w:rtl/>
+                <w:lang w:bidi="fa-IR"/>
+              </w:rPr>
+            </w:pPr>
+            <w:r>
+              <w:rPr>
+                <w:rFonts w:hint="cs"/>
+                <w:rtl/>
+                <w:lang w:bidi="fa-IR"/>
+              </w:rPr>
+              <w:t>1</w:t>
+            </w:r>
+          </w:p>
+        </w:tc>
+        <w:tc>
+          <w:tcPr>
+            <w:tcW w:w="2338" w:type="dxa"/>
+            <w:vAlign w:val="center"/>
+          </w:tcPr>
+          <w:p>
+            <w:pPr>
+              <w:bidi/>
+              <w:jc w:val="center"/>
+              <w:rPr>
+                <w:rFonts w:hint="cs"/>
+                <w:rtl/>
+                <w:lang w:bidi="fa-IR"/>
+              </w:rPr>
+            </w:pPr>
+            <w:r>
+              <w:rPr>
+                <w:rFonts w:hint="cs"/>
+                <w:rtl/>
+                <w:lang w:bidi="fa-IR"/>
+              </w:rPr>
+              <w:t>41</w:t>
+            </w:r>
+          </w:p>
+        </w:tc>
+        <w:tc>
+          <w:tcPr>
+            <w:tcW w:w="2337" w:type="dxa"/>
+            <w:vAlign w:val="center"/>
+          </w:tcPr>
+          <w:p>
+            <w:pPr>
+              <w:bidi/>
+              <w:jc w:val="center"/>
+              <w:rPr>
+                <w:rFonts w:hint="cs"/>
+                <w:rtl/>
+                <w:lang w:bidi="fa-IR"/>
+              </w:rPr>
+            </w:pPr>
+            <w:r>
+              <w:rPr>
+                <w:rFonts w:hint="cs"/>
+                <w:rtl/>
+                <w:lang w:bidi="fa-IR"/>
+              </w:rPr>
+              <w:t>0</w:t>
+            </w:r>
+          </w:p>
+        </w:tc>
+        <w:tc>
+          <w:tcPr>
+            <w:cnfStyle w:val="000100000000" w:firstRow="0" w:lastRow="0" w:firstColumn="0" w:lastColumn="1" w:oddVBand="0" w:evenVBand="0" w:oddHBand="0" w:evenHBand="0" w:firstRowFirstColumn="0" w:firstRowLastColumn="0" w:lastRowFirstColumn="0" w:lastRowLastColumn="0"/>
+            <w:tcW w:w="2337" w:type="dxa"/>
+            <w:vAlign w:val="center"/>
+          </w:tcPr>
+          <w:p>
+            <w:pPr>
+              <w:bidi/>
+              <w:jc w:val="center"/>
+              <w:rPr>
+                <w:rFonts w:hint="cs"/>
+                <w:rtl/>
+                <w:lang w:bidi="fa-IR"/>
+              </w:rPr>
+            </w:pPr>
+            <w:r>
+              <w:rPr>
+                <w:lang w:bidi="fa-IR"/>
+              </w:rPr>
+              <w:t>Iris-versicolor</w:t>
+            </w:r>
+          </w:p>
+        </w:tc>
+      </w:tr>
+      <w:tr>
+        <w:trPr>
+          <w:cnfStyle w:val="000000100000" w:firstRow="0" w:lastRow="0" w:firstColumn="0" w:lastColumn="0" w:oddVBand="0" w:evenVBand="0" w:oddHBand="1" w:evenHBand="0" w:firstRowFirstColumn="0" w:firstRowLastColumn="0" w:lastRowFirstColumn="0" w:lastRowLastColumn="0"/>
+        </w:trPr>
+        <w:tc>
+          <w:tcPr>
+            <w:tcW w:w="2333" w:type="dxa"/>
+            <w:vAlign w:val="center"/>
+          </w:tcPr>
+          <w:p>
+            <w:pPr>
+              <w:bidi/>
+              <w:jc w:val="center"/>
+              <w:rPr>
+                <w:rFonts w:hint="cs"/>
+                <w:rtl/>
+                <w:lang w:bidi="fa-IR"/>
+              </w:rPr>
+            </w:pPr>
+            <w:r>
+              <w:rPr>
+                <w:rFonts w:hint="cs"/>
+                <w:rtl/>
+                <w:lang w:bidi="fa-IR"/>
+              </w:rPr>
+              <w:t>36</w:t>
+            </w:r>
+          </w:p>
+        </w:tc>
+        <w:tc>
+          <w:tcPr>
+            <w:tcW w:w="2338" w:type="dxa"/>
+            <w:vAlign w:val="center"/>
+          </w:tcPr>
+          <w:p>
+            <w:pPr>
+              <w:bidi/>
+              <w:jc w:val="center"/>
+              <w:rPr>
+                <w:rFonts w:hint="cs"/>
+                <w:rtl/>
+                <w:lang w:bidi="fa-IR"/>
+              </w:rPr>
+            </w:pPr>
+            <w:r>
+              <w:rPr>
+                <w:rFonts w:hint="cs"/>
+                <w:rtl/>
+                <w:lang w:bidi="fa-IR"/>
+              </w:rPr>
+              <w:t>3</w:t>
+            </w:r>
+          </w:p>
+        </w:tc>
+        <w:tc>
+          <w:tcPr>
+            <w:tcW w:w="2337" w:type="dxa"/>
+            <w:vAlign w:val="center"/>
+          </w:tcPr>
+          <w:p>
+            <w:pPr>
+              <w:bidi/>
+              <w:jc w:val="center"/>
+              <w:rPr>
+                <w:rFonts w:hint="cs"/>
+                <w:rtl/>
+                <w:lang w:bidi="fa-IR"/>
+              </w:rPr>
+            </w:pPr>
+            <w:r>
+              <w:rPr>
+                <w:rFonts w:hint="cs"/>
+                <w:rtl/>
+                <w:lang w:bidi="fa-IR"/>
+              </w:rPr>
+              <w:t>0</w:t>
+            </w:r>
+          </w:p>
+        </w:tc>
+        <w:tc>
+          <w:tcPr>
+            <w:cnfStyle w:val="000100000000" w:firstRow="0" w:lastRow="0" w:firstColumn="0" w:lastColumn="1" w:oddVBand="0" w:evenVBand="0" w:oddHBand="0" w:evenHBand="0" w:firstRowFirstColumn="0" w:firstRowLastColumn="0" w:lastRowFirstColumn="0" w:lastRowLastColumn="0"/>
+            <w:tcW w:w="2337" w:type="dxa"/>
+            <w:vAlign w:val="center"/>
+          </w:tcPr>
+          <w:p>
+            <w:pPr>
+              <w:bidi/>
+              <w:jc w:val="center"/>
+              <w:rPr>
+                <w:rFonts w:hint="cs"/>
+                <w:rtl/>
+                <w:lang w:bidi="fa-IR"/>
+              </w:rPr>
+            </w:pPr>
+            <w:r>
+              <w:rPr>
+                <w:lang w:bidi="fa-IR"/>
+              </w:rPr>
+              <w:t>Iris-virginica</w:t>
+            </w:r>
+          </w:p>
+        </w:tc>
+      </w:tr>
+    </w:tbl>
+    <w:p>
+      <w:pPr>
+        <w:bidi/>
+        <w:jc w:val="lowKashida"/>
+        <w:rPr>
+          <w:rFonts w:hint="cs"/>
+          <w:rtl/>
+          <w:lang w:bidi="fa-IR"/>
+        </w:rPr>
+      </w:pPr>
+    </w:p>
+    <w:p>
+      <w:pPr>
+        <w:bidi/>
+        <w:jc w:val="center"/>
+        <w:rPr>
+          <w:rFonts w:hint="cs"/>
+          <w:rtl/>
+          <w:lang w:bidi="fa-IR"/>
+        </w:rPr>
+      </w:pPr>
+      <w:r>
+        <w:rPr>
+          <w:rFonts w:hint="cs"/>
+          <w:rtl/>
+          <w:lang w:bidi="fa-IR"/>
+        </w:rPr>
+        <w:t xml:space="preserve">ماتریس درهم‌ریختگی مجموعه </w:t>
+      </w:r>
+      <w:r>
+        <w:rPr>
+          <w:rFonts w:hint="cs"/>
+          <w:rtl/>
+          <w:lang w:bidi="fa-IR"/>
+        </w:rPr>
+        <w:t>تست</w:t>
+      </w:r>
+    </w:p>
+    <w:tbl>
+      <w:tblPr>
+        <w:tblStyle w:val="GridTable5Dark-Accent5"/>
+        <w:bidiVisual/>
+        <w:tblW w:w="0" w:type="auto"/>
+        <w:tblInd w:w="10" w:type="dxa"/>
+        <w:tblLook w:val="0520" w:firstRow="1" w:lastRow="0" w:firstColumn="0" w:lastColumn="1" w:noHBand="0" w:noVBand="1"/>
+      </w:tblPr>
+      <w:tblGrid>
+        <w:gridCol w:w="2332"/>
+        <w:gridCol w:w="2337"/>
+        <w:gridCol w:w="2335"/>
+        <w:gridCol w:w="2336"/>
+      </w:tblGrid>
+      <w:tr>
+        <w:trPr>
+          <w:cnfStyle w:val="100000000000" w:firstRow="1" w:lastRow="0" w:firstColumn="0" w:lastColumn="0" w:oddVBand="0" w:evenVBand="0" w:oddHBand="0" w:evenHBand="0" w:firstRowFirstColumn="0" w:firstRowLastColumn="0" w:lastRowFirstColumn="0" w:lastRowLastColumn="0"/>
+        </w:trPr>
+        <w:tc>
+          <w:tcPr>
+            <w:tcW w:w="2333" w:type="dxa"/>
+            <w:vAlign w:val="center"/>
+          </w:tcPr>
+          <w:p>
+            <w:pPr>
+              <w:bidi/>
+              <w:jc w:val="center"/>
+              <w:rPr>
+                <w:rFonts w:hint="cs"/>
+                <w:rtl/>
+                <w:lang w:bidi="fa-IR"/>
+              </w:rPr>
+            </w:pPr>
+            <w:r>
+              <w:rPr>
+                <w:lang w:bidi="fa-IR"/>
+              </w:rPr>
+              <w:t>Iris-virginica</w:t>
+            </w:r>
+          </w:p>
+        </w:tc>
+        <w:tc>
+          <w:tcPr>
+            <w:tcW w:w="2338" w:type="dxa"/>
+            <w:vAlign w:val="center"/>
+          </w:tcPr>
+          <w:p>
+            <w:pPr>
+              <w:bidi/>
+              <w:jc w:val="center"/>
+              <w:rPr>
+                <w:rFonts w:hint="cs"/>
+                <w:rtl/>
+                <w:lang w:bidi="fa-IR"/>
+              </w:rPr>
+            </w:pPr>
+            <w:r>
+              <w:rPr>
+                <w:lang w:bidi="fa-IR"/>
+              </w:rPr>
+              <w:t>Iris-versicolor</w:t>
+            </w:r>
+          </w:p>
+        </w:tc>
+        <w:tc>
+          <w:tcPr>
+            <w:tcW w:w="2337" w:type="dxa"/>
+            <w:vAlign w:val="center"/>
+          </w:tcPr>
+          <w:p>
+            <w:pPr>
+              <w:bidi/>
+              <w:jc w:val="center"/>
+              <w:rPr>
+                <w:lang w:bidi="fa-IR"/>
+              </w:rPr>
+            </w:pPr>
+            <w:r>
+              <w:rPr>
+                <w:lang w:bidi="fa-IR"/>
+              </w:rPr>
+              <w:t>Iris-setosa</w:t>
+            </w:r>
+          </w:p>
+        </w:tc>
+        <w:tc>
+          <w:tcPr>
+            <w:cnfStyle w:val="000100000000" w:firstRow="0" w:lastRow="0" w:firstColumn="0" w:lastColumn="1" w:oddVBand="0" w:evenVBand="0" w:oddHBand="0" w:evenHBand="0" w:firstRowFirstColumn="0" w:firstRowLastColumn="0" w:lastRowFirstColumn="0" w:lastRowLastColumn="0"/>
+            <w:tcW w:w="2337" w:type="dxa"/>
+            <w:vAlign w:val="center"/>
+          </w:tcPr>
+          <w:p>
+            <w:pPr>
+              <w:bidi/>
+              <w:jc w:val="center"/>
+              <w:rPr>
+                <w:rFonts w:hint="cs"/>
+                <w:rtl/>
+                <w:lang w:bidi="fa-IR"/>
+              </w:rPr>
+            </w:pPr>
+          </w:p>
+        </w:tc>
+      </w:tr>
+      <w:tr>
+        <w:trPr>
+          <w:cnfStyle w:val="000000100000" w:firstRow="0" w:lastRow="0" w:firstColumn="0" w:lastColumn="0" w:oddVBand="0" w:evenVBand="0" w:oddHBand="1" w:evenHBand="0" w:firstRowFirstColumn="0" w:firstRowLastColumn="0" w:lastRowFirstColumn="0" w:lastRowLastColumn="0"/>
+        </w:trPr>
+        <w:tc>
+          <w:tcPr>
+            <w:tcW w:w="2333" w:type="dxa"/>
+            <w:vAlign w:val="center"/>
+          </w:tcPr>
+          <w:p>
+            <w:pPr>
+              <w:bidi/>
+              <w:jc w:val="center"/>
+              <w:rPr>
+                <w:rFonts w:hint="cs"/>
+                <w:rtl/>
+                <w:lang w:bidi="fa-IR"/>
+              </w:rPr>
+            </w:pPr>
+            <w:r>
+              <w:rPr>
+                <w:rFonts w:hint="cs"/>
+                <w:rtl/>
+                <w:lang w:bidi="fa-IR"/>
+              </w:rPr>
+              <w:t>0</w:t>
+            </w:r>
+          </w:p>
+        </w:tc>
+        <w:tc>
+          <w:tcPr>
+            <w:tcW w:w="2338" w:type="dxa"/>
+            <w:vAlign w:val="center"/>
+          </w:tcPr>
+          <w:p>
+            <w:pPr>
+              <w:bidi/>
+              <w:jc w:val="center"/>
+              <w:rPr>
+                <w:rFonts w:hint="cs"/>
+                <w:rtl/>
+                <w:lang w:bidi="fa-IR"/>
+              </w:rPr>
+            </w:pPr>
+            <w:r>
+              <w:rPr>
+                <w:rFonts w:hint="cs"/>
+                <w:rtl/>
+                <w:lang w:bidi="fa-IR"/>
+              </w:rPr>
+              <w:t>0</w:t>
+            </w:r>
+          </w:p>
+        </w:tc>
+        <w:tc>
+          <w:tcPr>
+            <w:tcW w:w="2337" w:type="dxa"/>
+            <w:vAlign w:val="center"/>
+          </w:tcPr>
+          <w:p>
+            <w:pPr>
+              <w:bidi/>
+              <w:jc w:val="center"/>
+              <w:rPr>
+                <w:rFonts w:hint="cs"/>
+                <w:rtl/>
+                <w:lang w:bidi="fa-IR"/>
+              </w:rPr>
+            </w:pPr>
+            <w:r>
+              <w:rPr>
+                <w:rFonts w:hint="cs"/>
+                <w:rtl/>
+                <w:lang w:bidi="fa-IR"/>
+              </w:rPr>
+              <w:t>۱۱</w:t>
+            </w:r>
+          </w:p>
+        </w:tc>
+        <w:tc>
+          <w:tcPr>
+            <w:cnfStyle w:val="000100000000" w:firstRow="0" w:lastRow="0" w:firstColumn="0" w:lastColumn="1" w:oddVBand="0" w:evenVBand="0" w:oddHBand="0" w:evenHBand="0" w:firstRowFirstColumn="0" w:firstRowLastColumn="0" w:lastRowFirstColumn="0" w:lastRowLastColumn="0"/>
+            <w:tcW w:w="2337" w:type="dxa"/>
+            <w:vAlign w:val="center"/>
+          </w:tcPr>
+          <w:p>
+            <w:pPr>
+              <w:bidi/>
+              <w:jc w:val="center"/>
+              <w:rPr>
+                <w:rFonts w:hint="cs"/>
+                <w:rtl/>
+                <w:lang w:bidi="fa-IR"/>
+              </w:rPr>
+            </w:pPr>
+            <w:r>
+              <w:rPr>
+                <w:lang w:bidi="fa-IR"/>
+              </w:rPr>
+              <w:t>Iris-setosa</w:t>
+            </w:r>
+          </w:p>
+        </w:tc>
+      </w:tr>
+      <w:tr>
+        <w:tc>
+          <w:tcPr>
+            <w:tcW w:w="2333" w:type="dxa"/>
+            <w:vAlign w:val="center"/>
+          </w:tcPr>
+          <w:p>
+            <w:pPr>
+              <w:bidi/>
+              <w:jc w:val="center"/>
+              <w:rPr>
+                <w:rFonts w:hint="cs"/>
+                <w:rtl/>
+                <w:lang w:bidi="fa-IR"/>
+              </w:rPr>
+            </w:pPr>
+            <w:r>
+              <w:rPr>
+                <w:rFonts w:hint="cs"/>
+                <w:rtl/>
+                <w:lang w:bidi="fa-IR"/>
+              </w:rPr>
+              <w:t>1</w:t>
+            </w:r>
+          </w:p>
+        </w:tc>
+        <w:tc>
+          <w:tcPr>
+            <w:tcW w:w="2338" w:type="dxa"/>
+            <w:vAlign w:val="center"/>
+          </w:tcPr>
+          <w:p>
+            <w:pPr>
+              <w:bidi/>
+              <w:jc w:val="center"/>
+              <w:rPr>
+                <w:rFonts w:hint="cs"/>
+                <w:rtl/>
+                <w:lang w:bidi="fa-IR"/>
+              </w:rPr>
+            </w:pPr>
+            <w:r>
+              <w:rPr>
+                <w:rFonts w:hint="cs"/>
+                <w:rtl/>
+                <w:lang w:bidi="fa-IR"/>
+              </w:rPr>
+              <w:t>۷</w:t>
+            </w:r>
+          </w:p>
+        </w:tc>
+        <w:tc>
+          <w:tcPr>
+            <w:tcW w:w="2337" w:type="dxa"/>
+            <w:vAlign w:val="center"/>
+          </w:tcPr>
+          <w:p>
+            <w:pPr>
+              <w:bidi/>
+              <w:jc w:val="center"/>
+              <w:rPr>
+                <w:rFonts w:hint="cs"/>
+                <w:rtl/>
+                <w:lang w:bidi="fa-IR"/>
+              </w:rPr>
+            </w:pPr>
+            <w:r>
+              <w:rPr>
+                <w:rFonts w:hint="cs"/>
+                <w:rtl/>
+                <w:lang w:bidi="fa-IR"/>
+              </w:rPr>
+              <w:t>0</w:t>
+            </w:r>
+          </w:p>
+        </w:tc>
+        <w:tc>
+          <w:tcPr>
+            <w:cnfStyle w:val="000100000000" w:firstRow="0" w:lastRow="0" w:firstColumn="0" w:lastColumn="1" w:oddVBand="0" w:evenVBand="0" w:oddHBand="0" w:evenHBand="0" w:firstRowFirstColumn="0" w:firstRowLastColumn="0" w:lastRowFirstColumn="0" w:lastRowLastColumn="0"/>
+            <w:tcW w:w="2337" w:type="dxa"/>
+            <w:vAlign w:val="center"/>
+          </w:tcPr>
+          <w:p>
+            <w:pPr>
+              <w:bidi/>
+              <w:jc w:val="center"/>
+              <w:rPr>
+                <w:rFonts w:hint="cs"/>
+                <w:rtl/>
+                <w:lang w:bidi="fa-IR"/>
+              </w:rPr>
+            </w:pPr>
+            <w:r>
+              <w:rPr>
+                <w:lang w:bidi="fa-IR"/>
+              </w:rPr>
+              <w:t>Iris-versicolor</w:t>
+            </w:r>
+          </w:p>
+        </w:tc>
+      </w:tr>
+      <w:tr>
+        <w:trPr>
+          <w:cnfStyle w:val="000000100000" w:firstRow="0" w:lastRow="0" w:firstColumn="0" w:lastColumn="0" w:oddVBand="0" w:evenVBand="0" w:oddHBand="1" w:evenHBand="0" w:firstRowFirstColumn="0" w:firstRowLastColumn="0" w:lastRowFirstColumn="0" w:lastRowLastColumn="0"/>
+        </w:trPr>
+        <w:tc>
+          <w:tcPr>
+            <w:tcW w:w="2333" w:type="dxa"/>
+            <w:vAlign w:val="center"/>
+          </w:tcPr>
+          <w:p>
+            <w:pPr>
+              <w:bidi/>
+              <w:jc w:val="center"/>
+              <w:rPr>
+                <w:rFonts w:hint="cs"/>
+                <w:rtl/>
+                <w:lang w:bidi="fa-IR"/>
+              </w:rPr>
+            </w:pPr>
+            <w:r>
+              <w:rPr>
+                <w:rFonts w:hint="cs"/>
+                <w:rtl/>
+                <w:lang w:bidi="fa-IR"/>
+              </w:rPr>
+              <w:t>۱۰</w:t>
+            </w:r>
+          </w:p>
+        </w:tc>
+        <w:tc>
+          <w:tcPr>
+            <w:tcW w:w="2338" w:type="dxa"/>
+            <w:vAlign w:val="center"/>
+          </w:tcPr>
+          <w:p>
+            <w:pPr>
+              <w:bidi/>
+              <w:jc w:val="center"/>
+              <w:rPr>
+                <w:rFonts w:hint="cs"/>
+                <w:rtl/>
+                <w:lang w:bidi="fa-IR"/>
+              </w:rPr>
+            </w:pPr>
+            <w:r>
+              <w:rPr>
+                <w:rFonts w:hint="cs"/>
+                <w:rtl/>
+                <w:lang w:bidi="fa-IR"/>
+              </w:rPr>
+              <w:t>۱</w:t>
+            </w:r>
+          </w:p>
+        </w:tc>
+        <w:tc>
+          <w:tcPr>
+            <w:tcW w:w="2337" w:type="dxa"/>
+            <w:vAlign w:val="center"/>
+          </w:tcPr>
+          <w:p>
+            <w:pPr>
+              <w:bidi/>
+              <w:jc w:val="center"/>
+              <w:rPr>
+                <w:rFonts w:hint="cs"/>
+                <w:rtl/>
+                <w:lang w:bidi="fa-IR"/>
+              </w:rPr>
+            </w:pPr>
+            <w:r>
+              <w:rPr>
+                <w:rFonts w:hint="cs"/>
+                <w:rtl/>
+                <w:lang w:bidi="fa-IR"/>
+              </w:rPr>
+              <w:t>0</w:t>
+            </w:r>
+          </w:p>
+        </w:tc>
+        <w:tc>
+          <w:tcPr>
+            <w:cnfStyle w:val="000100000000" w:firstRow="0" w:lastRow="0" w:firstColumn="0" w:lastColumn="1" w:oddVBand="0" w:evenVBand="0" w:oddHBand="0" w:evenHBand="0" w:firstRowFirstColumn="0" w:firstRowLastColumn="0" w:lastRowFirstColumn="0" w:lastRowLastColumn="0"/>
+            <w:tcW w:w="2337" w:type="dxa"/>
+            <w:vAlign w:val="center"/>
+          </w:tcPr>
+          <w:p>
+            <w:pPr>
+              <w:bidi/>
+              <w:jc w:val="center"/>
+              <w:rPr>
+                <w:rFonts w:hint="cs"/>
+                <w:rtl/>
+                <w:lang w:bidi="fa-IR"/>
+              </w:rPr>
+            </w:pPr>
+            <w:r>
+              <w:rPr>
+                <w:lang w:bidi="fa-IR"/>
+              </w:rPr>
+              <w:t>Iris-virginica</w:t>
+            </w:r>
+          </w:p>
+        </w:tc>
+      </w:tr>
+    </w:tbl>
+    <w:p>
+      <w:pPr>
+        <w:bidi/>
+        <w:jc w:val="lowKashida"/>
+        <w:rPr>
+          <w:rFonts w:hint="cs"/>
+          <w:rtl/>
           <w:lang w:bidi="fa-IR"/>
         </w:rPr>
       </w:pPr>
@@ -12997,7 +14171,6 @@
       <w:pPr>
         <w:pStyle w:val="FootnoteText"/>
         <w:rPr>
-          <w:rFonts w:hint="cs"/>
           <w:rtl/>
           <w:lang w:bidi="fa-IR"/>
         </w:rPr>
@@ -13412,7 +14585,7 @@
   <w:style w:type="paragraph" w:default="1" w:styleId="Normal">
     <w:name w:val="Normal"/>
     <w:qFormat/>
-    <w:rsid w:val="003C1F9F"/>
+    <w:rsid w:val="006D6447"/>
     <w:rPr>
       <w:rFonts w:ascii="IRANSansX" w:eastAsia="IRANSansX" w:hAnsi="IRANSansX" w:cs="IRANSansX"/>
       <w:sz w:val="28"/>
@@ -13602,6 +14775,131 @@
     <w:rPr>
       <w:color w:val="808080"/>
     </w:rPr>
+  </w:style>
+  <w:style w:type="table" w:styleId="TableGrid">
+    <w:name w:val="Table Grid"/>
+    <w:basedOn w:val="TableNormal"/>
+    <w:uiPriority w:val="39"/>
+    <w:rsid w:val="00B026D6"/>
+    <w:pPr>
+      <w:spacing w:after="0" w:line="240" w:lineRule="auto"/>
+    </w:pPr>
+    <w:tblPr>
+      <w:tblBorders>
+        <w:top w:val="single" w:sz="4" w:space="0" w:color="auto"/>
+        <w:left w:val="single" w:sz="4" w:space="0" w:color="auto"/>
+        <w:bottom w:val="single" w:sz="4" w:space="0" w:color="auto"/>
+        <w:right w:val="single" w:sz="4" w:space="0" w:color="auto"/>
+        <w:insideH w:val="single" w:sz="4" w:space="0" w:color="auto"/>
+        <w:insideV w:val="single" w:sz="4" w:space="0" w:color="auto"/>
+      </w:tblBorders>
+    </w:tblPr>
+  </w:style>
+  <w:style w:type="table" w:styleId="GridTable5Dark-Accent5">
+    <w:name w:val="Grid Table 5 Dark Accent 5"/>
+    <w:basedOn w:val="TableNormal"/>
+    <w:uiPriority w:val="50"/>
+    <w:rsid w:val="00B026D6"/>
+    <w:pPr>
+      <w:spacing w:after="0" w:line="240" w:lineRule="auto"/>
+    </w:pPr>
+    <w:tblPr>
+      <w:tblStyleRowBandSize w:val="1"/>
+      <w:tblStyleColBandSize w:val="1"/>
+      <w:tblBorders>
+        <w:top w:val="single" w:sz="4" w:space="0" w:color="FFFFFF" w:themeColor="background1"/>
+        <w:left w:val="single" w:sz="4" w:space="0" w:color="FFFFFF" w:themeColor="background1"/>
+        <w:bottom w:val="single" w:sz="4" w:space="0" w:color="FFFFFF" w:themeColor="background1"/>
+        <w:right w:val="single" w:sz="4" w:space="0" w:color="FFFFFF" w:themeColor="background1"/>
+        <w:insideH w:val="single" w:sz="4" w:space="0" w:color="FFFFFF" w:themeColor="background1"/>
+        <w:insideV w:val="single" w:sz="4" w:space="0" w:color="FFFFFF" w:themeColor="background1"/>
+      </w:tblBorders>
+    </w:tblPr>
+    <w:tcPr>
+      <w:shd w:val="clear" w:color="auto" w:fill="D9E2F3" w:themeFill="accent5" w:themeFillTint="33"/>
+    </w:tcPr>
+    <w:tblStylePr w:type="firstRow">
+      <w:rPr>
+        <w:b/>
+        <w:bCs/>
+        <w:color w:val="FFFFFF" w:themeColor="background1"/>
+      </w:rPr>
+      <w:tblPr/>
+      <w:tcPr>
+        <w:tcBorders>
+          <w:top w:val="single" w:sz="4" w:space="0" w:color="FFFFFF" w:themeColor="background1"/>
+          <w:left w:val="single" w:sz="4" w:space="0" w:color="FFFFFF" w:themeColor="background1"/>
+          <w:right w:val="single" w:sz="4" w:space="0" w:color="FFFFFF" w:themeColor="background1"/>
+          <w:insideH w:val="nil"/>
+          <w:insideV w:val="nil"/>
+        </w:tcBorders>
+        <w:shd w:val="clear" w:color="auto" w:fill="4472C4" w:themeFill="accent5"/>
+      </w:tcPr>
+    </w:tblStylePr>
+    <w:tblStylePr w:type="lastRow">
+      <w:rPr>
+        <w:b/>
+        <w:bCs/>
+        <w:color w:val="FFFFFF" w:themeColor="background1"/>
+      </w:rPr>
+      <w:tblPr/>
+      <w:tcPr>
+        <w:tcBorders>
+          <w:left w:val="single" w:sz="4" w:space="0" w:color="FFFFFF" w:themeColor="background1"/>
+          <w:bottom w:val="single" w:sz="4" w:space="0" w:color="FFFFFF" w:themeColor="background1"/>
+          <w:right w:val="single" w:sz="4" w:space="0" w:color="FFFFFF" w:themeColor="background1"/>
+          <w:insideH w:val="nil"/>
+          <w:insideV w:val="nil"/>
+        </w:tcBorders>
+        <w:shd w:val="clear" w:color="auto" w:fill="4472C4" w:themeFill="accent5"/>
+      </w:tcPr>
+    </w:tblStylePr>
+    <w:tblStylePr w:type="firstCol">
+      <w:rPr>
+        <w:b/>
+        <w:bCs/>
+        <w:color w:val="FFFFFF" w:themeColor="background1"/>
+      </w:rPr>
+      <w:tblPr/>
+      <w:tcPr>
+        <w:tcBorders>
+          <w:top w:val="single" w:sz="4" w:space="0" w:color="FFFFFF" w:themeColor="background1"/>
+          <w:left w:val="single" w:sz="4" w:space="0" w:color="FFFFFF" w:themeColor="background1"/>
+          <w:bottom w:val="single" w:sz="4" w:space="0" w:color="FFFFFF" w:themeColor="background1"/>
+          <w:insideV w:val="nil"/>
+        </w:tcBorders>
+        <w:shd w:val="clear" w:color="auto" w:fill="4472C4" w:themeFill="accent5"/>
+      </w:tcPr>
+    </w:tblStylePr>
+    <w:tblStylePr w:type="lastCol">
+      <w:rPr>
+        <w:b/>
+        <w:bCs/>
+        <w:color w:val="FFFFFF" w:themeColor="background1"/>
+      </w:rPr>
+      <w:tblPr/>
+      <w:tcPr>
+        <w:tcBorders>
+          <w:top w:val="single" w:sz="4" w:space="0" w:color="FFFFFF" w:themeColor="background1"/>
+          <w:bottom w:val="single" w:sz="4" w:space="0" w:color="FFFFFF" w:themeColor="background1"/>
+          <w:right w:val="single" w:sz="4" w:space="0" w:color="FFFFFF" w:themeColor="background1"/>
+          <w:insideV w:val="nil"/>
+        </w:tcBorders>
+        <w:shd w:val="clear" w:color="auto" w:fill="4472C4" w:themeFill="accent5"/>
+      </w:tcPr>
+    </w:tblStylePr>
+    <w:tblStylePr w:type="band1Vert">
+      <w:tblPr/>
+      <w:tcPr>
+        <w:shd w:val="clear" w:color="auto" w:fill="B4C6E7" w:themeFill="accent5" w:themeFillTint="66"/>
+      </w:tcPr>
+    </w:tblStylePr>
+    <w:tblStylePr w:type="band1Horz">
+      <w:tblPr/>
+      <w:tcPr>
+        <w:shd w:val="clear" w:color="auto" w:fill="B4C6E7" w:themeFill="accent5" w:themeFillTint="66"/>
+      </w:tcPr>
+    </w:tblStylePr>
   </w:style>
 </w:styles>
 </file>
@@ -13872,7 +15170,7 @@
 </file>
 
 <file path=customXml/itemProps1.xml><?xml version="1.0" encoding="utf-8"?>
-<ds:datastoreItem xmlns:ds="http://schemas.openxmlformats.org/officeDocument/2006/customXml" ds:itemID="{6152A5DF-659B-4120-8B59-F80DF7DEBB55}">
+<ds:datastoreItem xmlns:ds="http://schemas.openxmlformats.org/officeDocument/2006/customXml" ds:itemID="{E08069B4-BAA1-4A67-8E83-27D163252D62}">
   <ds:schemaRefs>
     <ds:schemaRef ds:uri="http://schemas.openxmlformats.org/officeDocument/2006/bibliography"/>
   </ds:schemaRefs>

</xml_diff>

<commit_message>
Implement part a of question 1, improve codes
</commit_message>
<xml_diff>
--- a/Report.docx
+++ b/Report.docx
@@ -1019,12 +1019,14 @@
         </w:rPr>
         <w:t xml:space="preserve">و مرز‌های کلاس‌ها مختلف تشکیل می‌شود (مانند سلول‌های </w:t>
       </w:r>
+      <w:proofErr w:type="spellStart"/>
       <w:r>
         <w:rPr>
           <w:lang w:bidi="fa-IR"/>
         </w:rPr>
         <w:t>voronoi</w:t>
       </w:r>
+      <w:proofErr w:type="spellEnd"/>
       <w:r>
         <w:rPr>
           <w:rtl/>
@@ -12011,12 +12013,14 @@
         </w:rPr>
         <w:t xml:space="preserve"> برای این سوال از الگوریتم </w:t>
       </w:r>
+      <w:proofErr w:type="spellStart"/>
       <w:r>
         <w:rPr>
           <w:lang w:bidi="fa-IR"/>
         </w:rPr>
         <w:t>REPTree</w:t>
       </w:r>
+      <w:proofErr w:type="spellEnd"/>
       <w:r>
         <w:rPr>
           <w:rFonts w:hint="cs"/>
@@ -12360,6 +12364,7 @@
       <w:pPr>
         <w:bidi/>
         <w:rPr>
+          <w:rFonts w:hint="cs"/>
           <w:rtl/>
           <w:lang w:bidi="fa-IR"/>
         </w:rPr>
@@ -12370,6 +12375,14 @@
           <w:lang w:bidi="fa-IR"/>
         </w:rPr>
         <w:t>الف)</w:t>
+      </w:r>
+      <w:r>
+        <w:rPr>
+          <w:rFonts w:hint="cs"/>
+          <w:rtl/>
+          <w:lang w:bidi="fa-IR"/>
+        </w:rPr>
+        <w:t xml:space="preserve"> </w:t>
       </w:r>
     </w:p>
     <w:p>
@@ -12389,31 +12402,432 @@
         </w:rPr>
         <w:t>ب)</w:t>
       </w:r>
+      <w:r>
+        <w:rPr>
+          <w:rFonts w:hint="cs"/>
+          <w:rtl/>
+          <w:lang w:bidi="fa-IR"/>
+        </w:rPr>
+        <w:t xml:space="preserve"> معیار‌های </w:t>
+      </w:r>
+      <w:r>
+        <w:rPr>
+          <w:rFonts w:hint="cs"/>
+          <w:rtl/>
+          <w:lang w:bidi="fa-IR"/>
+        </w:rPr>
+        <w:t xml:space="preserve">دقت </w:t>
+      </w:r>
+      <w:r>
+        <w:rPr>
+          <w:rFonts w:hint="cs"/>
+          <w:rtl/>
+          <w:lang w:bidi="fa-IR"/>
+        </w:rPr>
+        <w:t>برای بخش آموزشی و تست به شرح زیر است:</w:t>
+      </w:r>
     </w:p>
+    <w:tbl>
+      <w:tblPr>
+        <w:tblStyle w:val="GridTable5Dark-Accent5"/>
+        <w:bidiVisual/>
+        <w:tblW w:w="0" w:type="auto"/>
+        <w:tblInd w:w="10" w:type="dxa"/>
+        <w:tblLook w:val="0520" w:firstRow="1" w:lastRow="0" w:firstColumn="0" w:lastColumn="1" w:noHBand="0" w:noVBand="1"/>
+      </w:tblPr>
+      <w:tblGrid>
+        <w:gridCol w:w="1867"/>
+        <w:gridCol w:w="1869"/>
+        <w:gridCol w:w="1868"/>
+        <w:gridCol w:w="1614"/>
+        <w:gridCol w:w="2122"/>
+      </w:tblGrid>
+      <w:tr>
+        <w:trPr>
+          <w:cnfStyle w:val="100000000000" w:firstRow="1" w:lastRow="0" w:firstColumn="0" w:lastColumn="0" w:oddVBand="0" w:evenVBand="0" w:oddHBand="0" w:evenHBand="0" w:firstRowFirstColumn="0" w:firstRowLastColumn="0" w:lastRowFirstColumn="0" w:lastRowLastColumn="0"/>
+        </w:trPr>
+        <w:tc>
+          <w:tcPr>
+            <w:tcW w:w="1869" w:type="dxa"/>
+            <w:vAlign w:val="center"/>
+          </w:tcPr>
+          <w:p>
+            <w:pPr>
+              <w:bidi/>
+              <w:jc w:val="center"/>
+              <w:rPr>
+                <w:rtl/>
+                <w:lang w:bidi="fa-IR"/>
+              </w:rPr>
+            </w:pPr>
+            <w:r>
+              <w:rPr>
+                <w:lang w:bidi="fa-IR"/>
+              </w:rPr>
+              <w:t>F1</w:t>
+            </w:r>
+          </w:p>
+        </w:tc>
+        <w:tc>
+          <w:tcPr>
+            <w:tcW w:w="1869" w:type="dxa"/>
+            <w:vAlign w:val="center"/>
+          </w:tcPr>
+          <w:p>
+            <w:pPr>
+              <w:bidi/>
+              <w:jc w:val="center"/>
+              <w:rPr>
+                <w:lang w:bidi="fa-IR"/>
+              </w:rPr>
+            </w:pPr>
+            <w:r>
+              <w:rPr>
+                <w:rFonts w:hint="cs"/>
+                <w:rtl/>
+                <w:lang w:bidi="fa-IR"/>
+              </w:rPr>
+              <w:t xml:space="preserve">دقت </w:t>
+            </w:r>
+            <w:r>
+              <w:rPr>
+                <w:lang w:bidi="fa-IR"/>
+              </w:rPr>
+              <w:t>(Precision)</w:t>
+            </w:r>
+          </w:p>
+        </w:tc>
+        <w:tc>
+          <w:tcPr>
+            <w:tcW w:w="1869" w:type="dxa"/>
+            <w:vAlign w:val="center"/>
+          </w:tcPr>
+          <w:p>
+            <w:pPr>
+              <w:bidi/>
+              <w:jc w:val="center"/>
+              <w:rPr>
+                <w:lang w:bidi="fa-IR"/>
+              </w:rPr>
+            </w:pPr>
+            <w:r>
+              <w:rPr>
+                <w:rFonts w:hint="cs"/>
+                <w:rtl/>
+                <w:lang w:bidi="fa-IR"/>
+              </w:rPr>
+              <w:t xml:space="preserve">پوشش </w:t>
+            </w:r>
+            <w:r>
+              <w:rPr>
+                <w:lang w:bidi="fa-IR"/>
+              </w:rPr>
+              <w:t>(Recall)</w:t>
+            </w:r>
+          </w:p>
+        </w:tc>
+        <w:tc>
+          <w:tcPr>
+            <w:tcW w:w="1614" w:type="dxa"/>
+            <w:vAlign w:val="center"/>
+          </w:tcPr>
+          <w:p>
+            <w:pPr>
+              <w:bidi/>
+              <w:jc w:val="center"/>
+              <w:rPr>
+                <w:lang w:bidi="fa-IR"/>
+              </w:rPr>
+            </w:pPr>
+            <w:r>
+              <w:rPr>
+                <w:rFonts w:hint="cs"/>
+                <w:rtl/>
+                <w:lang w:bidi="fa-IR"/>
+              </w:rPr>
+              <w:t xml:space="preserve">صحت </w:t>
+            </w:r>
+            <w:r>
+              <w:rPr>
+                <w:lang w:bidi="fa-IR"/>
+              </w:rPr>
+              <w:t>(Accuracy)</w:t>
+            </w:r>
+          </w:p>
+        </w:tc>
+        <w:tc>
+          <w:tcPr>
+            <w:cnfStyle w:val="000100000000" w:firstRow="0" w:lastRow="0" w:firstColumn="0" w:lastColumn="1" w:oddVBand="0" w:evenVBand="0" w:oddHBand="0" w:evenHBand="0" w:firstRowFirstColumn="0" w:firstRowLastColumn="0" w:lastRowFirstColumn="0" w:lastRowLastColumn="0"/>
+            <w:tcW w:w="2124" w:type="dxa"/>
+            <w:vAlign w:val="center"/>
+          </w:tcPr>
+          <w:p>
+            <w:pPr>
+              <w:bidi/>
+              <w:jc w:val="center"/>
+              <w:rPr>
+                <w:rtl/>
+                <w:lang w:bidi="fa-IR"/>
+              </w:rPr>
+            </w:pPr>
+          </w:p>
+        </w:tc>
+      </w:tr>
+      <w:tr>
+        <w:trPr>
+          <w:cnfStyle w:val="000000100000" w:firstRow="0" w:lastRow="0" w:firstColumn="0" w:lastColumn="0" w:oddVBand="0" w:evenVBand="0" w:oddHBand="1" w:evenHBand="0" w:firstRowFirstColumn="0" w:firstRowLastColumn="0" w:lastRowFirstColumn="0" w:lastRowLastColumn="0"/>
+        </w:trPr>
+        <w:tc>
+          <w:tcPr>
+            <w:tcW w:w="1869" w:type="dxa"/>
+            <w:vAlign w:val="center"/>
+          </w:tcPr>
+          <w:p>
+            <w:pPr>
+              <w:bidi/>
+              <w:jc w:val="center"/>
+              <w:rPr>
+                <w:rtl/>
+                <w:lang w:bidi="fa-IR"/>
+              </w:rPr>
+            </w:pPr>
+            <w:r>
+              <w:rPr>
+                <w:rFonts w:hint="cs"/>
+                <w:rtl/>
+                <w:lang w:bidi="fa-IR"/>
+              </w:rPr>
+              <w:t>78.61٪</w:t>
+            </w:r>
+          </w:p>
+        </w:tc>
+        <w:tc>
+          <w:tcPr>
+            <w:tcW w:w="1869" w:type="dxa"/>
+            <w:vAlign w:val="center"/>
+          </w:tcPr>
+          <w:p>
+            <w:pPr>
+              <w:bidi/>
+              <w:jc w:val="center"/>
+              <w:rPr>
+                <w:rtl/>
+                <w:lang w:bidi="fa-IR"/>
+              </w:rPr>
+            </w:pPr>
+            <w:r>
+              <w:rPr>
+                <w:rFonts w:hint="cs"/>
+                <w:rtl/>
+                <w:lang w:bidi="fa-IR"/>
+              </w:rPr>
+              <w:t>79.8٪</w:t>
+            </w:r>
+          </w:p>
+        </w:tc>
+        <w:tc>
+          <w:tcPr>
+            <w:tcW w:w="1869" w:type="dxa"/>
+            <w:vAlign w:val="center"/>
+          </w:tcPr>
+          <w:p>
+            <w:pPr>
+              <w:bidi/>
+              <w:jc w:val="center"/>
+              <w:rPr>
+                <w:rtl/>
+                <w:lang w:bidi="fa-IR"/>
+              </w:rPr>
+            </w:pPr>
+            <w:r>
+              <w:rPr>
+                <w:rFonts w:hint="cs"/>
+                <w:rtl/>
+                <w:lang w:bidi="fa-IR"/>
+              </w:rPr>
+              <w:t>77.45٪</w:t>
+            </w:r>
+          </w:p>
+        </w:tc>
+        <w:tc>
+          <w:tcPr>
+            <w:tcW w:w="1614" w:type="dxa"/>
+            <w:vAlign w:val="center"/>
+          </w:tcPr>
+          <w:p>
+            <w:pPr>
+              <w:bidi/>
+              <w:jc w:val="center"/>
+              <w:rPr>
+                <w:rtl/>
+                <w:lang w:bidi="fa-IR"/>
+              </w:rPr>
+            </w:pPr>
+            <w:r>
+              <w:rPr>
+                <w:rFonts w:hint="cs"/>
+                <w:rtl/>
+                <w:lang w:bidi="fa-IR"/>
+              </w:rPr>
+              <w:t>79.02٪</w:t>
+            </w:r>
+          </w:p>
+        </w:tc>
+        <w:tc>
+          <w:tcPr>
+            <w:cnfStyle w:val="000100000000" w:firstRow="0" w:lastRow="0" w:firstColumn="0" w:lastColumn="1" w:oddVBand="0" w:evenVBand="0" w:oddHBand="0" w:evenHBand="0" w:firstRowFirstColumn="0" w:firstRowLastColumn="0" w:lastRowFirstColumn="0" w:lastRowLastColumn="0"/>
+            <w:tcW w:w="2124" w:type="dxa"/>
+            <w:vAlign w:val="center"/>
+          </w:tcPr>
+          <w:p>
+            <w:pPr>
+              <w:bidi/>
+              <w:jc w:val="center"/>
+              <w:rPr>
+                <w:rFonts w:hint="cs"/>
+                <w:rtl/>
+                <w:lang w:bidi="fa-IR"/>
+              </w:rPr>
+            </w:pPr>
+            <w:r>
+              <w:rPr>
+                <w:rFonts w:hint="cs"/>
+                <w:rtl/>
+                <w:lang w:bidi="fa-IR"/>
+              </w:rPr>
+              <w:t>مجموعه تست</w:t>
+            </w:r>
+          </w:p>
+        </w:tc>
+      </w:tr>
+      <w:tr>
+        <w:tc>
+          <w:tcPr>
+            <w:tcW w:w="1869" w:type="dxa"/>
+            <w:vAlign w:val="center"/>
+          </w:tcPr>
+          <w:p>
+            <w:pPr>
+              <w:bidi/>
+              <w:jc w:val="center"/>
+              <w:rPr>
+                <w:rtl/>
+                <w:lang w:bidi="fa-IR"/>
+              </w:rPr>
+            </w:pPr>
+            <w:r>
+              <w:rPr>
+                <w:rFonts w:hint="cs"/>
+                <w:rtl/>
+                <w:lang w:bidi="fa-IR"/>
+              </w:rPr>
+              <w:t>87.01٪</w:t>
+            </w:r>
+          </w:p>
+        </w:tc>
+        <w:tc>
+          <w:tcPr>
+            <w:tcW w:w="1869" w:type="dxa"/>
+            <w:vAlign w:val="center"/>
+          </w:tcPr>
+          <w:p>
+            <w:pPr>
+              <w:bidi/>
+              <w:jc w:val="center"/>
+              <w:rPr>
+                <w:rtl/>
+                <w:lang w:bidi="fa-IR"/>
+              </w:rPr>
+            </w:pPr>
+            <w:r>
+              <w:rPr>
+                <w:rFonts w:hint="cs"/>
+                <w:rtl/>
+                <w:lang w:bidi="fa-IR"/>
+              </w:rPr>
+              <w:t>87.82٪</w:t>
+            </w:r>
+          </w:p>
+        </w:tc>
+        <w:tc>
+          <w:tcPr>
+            <w:tcW w:w="1869" w:type="dxa"/>
+            <w:vAlign w:val="center"/>
+          </w:tcPr>
+          <w:p>
+            <w:pPr>
+              <w:bidi/>
+              <w:jc w:val="center"/>
+              <w:rPr>
+                <w:rtl/>
+                <w:lang w:bidi="fa-IR"/>
+              </w:rPr>
+            </w:pPr>
+            <w:r>
+              <w:rPr>
+                <w:rFonts w:hint="cs"/>
+                <w:rtl/>
+                <w:lang w:bidi="fa-IR"/>
+              </w:rPr>
+              <w:t>86.21٪</w:t>
+            </w:r>
+          </w:p>
+        </w:tc>
+        <w:tc>
+          <w:tcPr>
+            <w:tcW w:w="1614" w:type="dxa"/>
+            <w:vAlign w:val="center"/>
+          </w:tcPr>
+          <w:p>
+            <w:pPr>
+              <w:bidi/>
+              <w:jc w:val="center"/>
+              <w:rPr>
+                <w:rtl/>
+                <w:lang w:bidi="fa-IR"/>
+              </w:rPr>
+            </w:pPr>
+            <w:r>
+              <w:rPr>
+                <w:rFonts w:hint="cs"/>
+                <w:rtl/>
+                <w:lang w:bidi="fa-IR"/>
+              </w:rPr>
+              <w:t>86.34٪</w:t>
+            </w:r>
+          </w:p>
+        </w:tc>
+        <w:tc>
+          <w:tcPr>
+            <w:cnfStyle w:val="000100000000" w:firstRow="0" w:lastRow="0" w:firstColumn="0" w:lastColumn="1" w:oddVBand="0" w:evenVBand="0" w:oddHBand="0" w:evenHBand="0" w:firstRowFirstColumn="0" w:firstRowLastColumn="0" w:lastRowFirstColumn="0" w:lastRowLastColumn="0"/>
+            <w:tcW w:w="2124" w:type="dxa"/>
+            <w:vAlign w:val="center"/>
+          </w:tcPr>
+          <w:p>
+            <w:pPr>
+              <w:bidi/>
+              <w:jc w:val="center"/>
+              <w:rPr>
+                <w:rtl/>
+                <w:lang w:bidi="fa-IR"/>
+              </w:rPr>
+            </w:pPr>
+            <w:r>
+              <w:rPr>
+                <w:rFonts w:hint="cs"/>
+                <w:rtl/>
+                <w:lang w:bidi="fa-IR"/>
+              </w:rPr>
+              <w:t>مجموعه آموزشی</w:t>
+            </w:r>
+          </w:p>
+        </w:tc>
+      </w:tr>
+    </w:tbl>
     <w:p>
       <w:pPr>
         <w:bidi/>
         <w:rPr>
-          <w:rtl/>
-          <w:lang w:bidi="fa-IR"/>
-        </w:rPr>
-      </w:pPr>
-      <w:r>
-        <w:rPr>
-          <w:rFonts w:hint="cs"/>
-          <w:rtl/>
-          <w:lang w:bidi="fa-IR"/>
-        </w:rPr>
-        <w:t>ج)</w:t>
-      </w:r>
-      <w:bookmarkStart w:id="0" w:name="_GoBack"/>
-      <w:bookmarkEnd w:id="0"/>
-    </w:p>
-    <w:p>
-      <w:pPr>
-        <w:bidi/>
-        <w:rPr>
-          <w:rtl/>
           <w:lang w:bidi="fa-IR"/>
         </w:rPr>
       </w:pPr>
@@ -12422,6 +12836,950 @@
       <w:pPr>
         <w:bidi/>
         <w:rPr>
+          <w:rFonts w:hint="cs"/>
+          <w:rtl/>
+          <w:lang w:bidi="fa-IR"/>
+        </w:rPr>
+      </w:pPr>
+      <w:r>
+        <w:rPr>
+          <w:rFonts w:hint="cs"/>
+          <w:rtl/>
+          <w:lang w:bidi="fa-IR"/>
+        </w:rPr>
+        <w:t>ج)</w:t>
+      </w:r>
+      <w:r>
+        <w:rPr>
+          <w:rFonts w:hint="cs"/>
+          <w:rtl/>
+          <w:lang w:bidi="fa-IR"/>
+        </w:rPr>
+        <w:t xml:space="preserve"> معیار‌های دقت برای بخش آموزشی و تست با حذف ویژگی </w:t>
+      </w:r>
+      <w:proofErr w:type="spellStart"/>
+      <w:r>
+        <w:rPr>
+          <w:lang w:bidi="fa-IR"/>
+        </w:rPr>
+        <w:t>chol</w:t>
+      </w:r>
+      <w:proofErr w:type="spellEnd"/>
+      <w:r>
+        <w:rPr>
+          <w:rFonts w:hint="cs"/>
+          <w:rtl/>
+          <w:lang w:bidi="fa-IR"/>
+        </w:rPr>
+        <w:t xml:space="preserve"> به شرح زیر است:</w:t>
+      </w:r>
+    </w:p>
+    <w:tbl>
+      <w:tblPr>
+        <w:tblStyle w:val="GridTable5Dark-Accent5"/>
+        <w:bidiVisual/>
+        <w:tblW w:w="0" w:type="auto"/>
+        <w:tblInd w:w="20" w:type="dxa"/>
+        <w:tblLook w:val="0520" w:firstRow="1" w:lastRow="0" w:firstColumn="0" w:lastColumn="1" w:noHBand="0" w:noVBand="1"/>
+      </w:tblPr>
+      <w:tblGrid>
+        <w:gridCol w:w="1864"/>
+        <w:gridCol w:w="1867"/>
+        <w:gridCol w:w="1866"/>
+        <w:gridCol w:w="1614"/>
+        <w:gridCol w:w="2119"/>
+      </w:tblGrid>
+      <w:tr>
+        <w:trPr>
+          <w:cnfStyle w:val="100000000000" w:firstRow="1" w:lastRow="0" w:firstColumn="0" w:lastColumn="0" w:oddVBand="0" w:evenVBand="0" w:oddHBand="0" w:evenHBand="0" w:firstRowFirstColumn="0" w:firstRowLastColumn="0" w:lastRowFirstColumn="0" w:lastRowLastColumn="0"/>
+        </w:trPr>
+        <w:tc>
+          <w:tcPr>
+            <w:tcW w:w="1865" w:type="dxa"/>
+            <w:vAlign w:val="center"/>
+          </w:tcPr>
+          <w:p>
+            <w:pPr>
+              <w:bidi/>
+              <w:jc w:val="center"/>
+              <w:rPr>
+                <w:rtl/>
+                <w:lang w:bidi="fa-IR"/>
+              </w:rPr>
+            </w:pPr>
+            <w:r>
+              <w:rPr>
+                <w:lang w:bidi="fa-IR"/>
+              </w:rPr>
+              <w:t>F1</w:t>
+            </w:r>
+          </w:p>
+        </w:tc>
+        <w:tc>
+          <w:tcPr>
+            <w:tcW w:w="1868" w:type="dxa"/>
+            <w:vAlign w:val="center"/>
+          </w:tcPr>
+          <w:p>
+            <w:pPr>
+              <w:bidi/>
+              <w:jc w:val="center"/>
+              <w:rPr>
+                <w:lang w:bidi="fa-IR"/>
+              </w:rPr>
+            </w:pPr>
+            <w:r>
+              <w:rPr>
+                <w:rFonts w:hint="cs"/>
+                <w:rtl/>
+                <w:lang w:bidi="fa-IR"/>
+              </w:rPr>
+              <w:t xml:space="preserve">دقت </w:t>
+            </w:r>
+            <w:r>
+              <w:rPr>
+                <w:lang w:bidi="fa-IR"/>
+              </w:rPr>
+              <w:t>(Precision)</w:t>
+            </w:r>
+          </w:p>
+        </w:tc>
+        <w:tc>
+          <w:tcPr>
+            <w:tcW w:w="1867" w:type="dxa"/>
+            <w:vAlign w:val="center"/>
+          </w:tcPr>
+          <w:p>
+            <w:pPr>
+              <w:bidi/>
+              <w:jc w:val="center"/>
+              <w:rPr>
+                <w:lang w:bidi="fa-IR"/>
+              </w:rPr>
+            </w:pPr>
+            <w:r>
+              <w:rPr>
+                <w:rFonts w:hint="cs"/>
+                <w:rtl/>
+                <w:lang w:bidi="fa-IR"/>
+              </w:rPr>
+              <w:t xml:space="preserve">پوشش </w:t>
+            </w:r>
+            <w:r>
+              <w:rPr>
+                <w:lang w:bidi="fa-IR"/>
+              </w:rPr>
+              <w:t>(Recall)</w:t>
+            </w:r>
+          </w:p>
+        </w:tc>
+        <w:tc>
+          <w:tcPr>
+            <w:tcW w:w="1614" w:type="dxa"/>
+            <w:vAlign w:val="center"/>
+          </w:tcPr>
+          <w:p>
+            <w:pPr>
+              <w:bidi/>
+              <w:jc w:val="center"/>
+              <w:rPr>
+                <w:lang w:bidi="fa-IR"/>
+              </w:rPr>
+            </w:pPr>
+            <w:r>
+              <w:rPr>
+                <w:rFonts w:hint="cs"/>
+                <w:rtl/>
+                <w:lang w:bidi="fa-IR"/>
+              </w:rPr>
+              <w:t xml:space="preserve">صحت </w:t>
+            </w:r>
+            <w:r>
+              <w:rPr>
+                <w:lang w:bidi="fa-IR"/>
+              </w:rPr>
+              <w:t>(Accuracy)</w:t>
+            </w:r>
+          </w:p>
+        </w:tc>
+        <w:tc>
+          <w:tcPr>
+            <w:cnfStyle w:val="000100000000" w:firstRow="0" w:lastRow="0" w:firstColumn="0" w:lastColumn="1" w:oddVBand="0" w:evenVBand="0" w:oddHBand="0" w:evenHBand="0" w:firstRowFirstColumn="0" w:firstRowLastColumn="0" w:lastRowFirstColumn="0" w:lastRowLastColumn="0"/>
+            <w:tcW w:w="2121" w:type="dxa"/>
+            <w:vAlign w:val="center"/>
+          </w:tcPr>
+          <w:p>
+            <w:pPr>
+              <w:bidi/>
+              <w:jc w:val="center"/>
+              <w:rPr>
+                <w:rtl/>
+                <w:lang w:bidi="fa-IR"/>
+              </w:rPr>
+            </w:pPr>
+          </w:p>
+        </w:tc>
+      </w:tr>
+      <w:tr>
+        <w:trPr>
+          <w:cnfStyle w:val="000000100000" w:firstRow="0" w:lastRow="0" w:firstColumn="0" w:lastColumn="0" w:oddVBand="0" w:evenVBand="0" w:oddHBand="1" w:evenHBand="0" w:firstRowFirstColumn="0" w:firstRowLastColumn="0" w:lastRowFirstColumn="0" w:lastRowLastColumn="0"/>
+        </w:trPr>
+        <w:tc>
+          <w:tcPr>
+            <w:tcW w:w="1865" w:type="dxa"/>
+            <w:vAlign w:val="center"/>
+          </w:tcPr>
+          <w:p>
+            <w:pPr>
+              <w:bidi/>
+              <w:jc w:val="center"/>
+              <w:rPr>
+                <w:rtl/>
+                <w:lang w:bidi="fa-IR"/>
+              </w:rPr>
+            </w:pPr>
+            <w:r>
+              <w:rPr>
+                <w:rFonts w:hint="cs"/>
+                <w:rtl/>
+                <w:lang w:bidi="fa-IR"/>
+              </w:rPr>
+              <w:t>79.21٪</w:t>
+            </w:r>
+          </w:p>
+        </w:tc>
+        <w:tc>
+          <w:tcPr>
+            <w:tcW w:w="1868" w:type="dxa"/>
+            <w:vAlign w:val="center"/>
+          </w:tcPr>
+          <w:p>
+            <w:pPr>
+              <w:bidi/>
+              <w:jc w:val="center"/>
+              <w:rPr>
+                <w:rtl/>
+                <w:lang w:bidi="fa-IR"/>
+              </w:rPr>
+            </w:pPr>
+            <w:r>
+              <w:rPr>
+                <w:rFonts w:hint="cs"/>
+                <w:rtl/>
+                <w:lang w:bidi="fa-IR"/>
+              </w:rPr>
+              <w:t>80.81٪</w:t>
+            </w:r>
+          </w:p>
+        </w:tc>
+        <w:tc>
+          <w:tcPr>
+            <w:tcW w:w="1867" w:type="dxa"/>
+            <w:vAlign w:val="center"/>
+          </w:tcPr>
+          <w:p>
+            <w:pPr>
+              <w:bidi/>
+              <w:jc w:val="center"/>
+              <w:rPr>
+                <w:rtl/>
+                <w:lang w:bidi="fa-IR"/>
+              </w:rPr>
+            </w:pPr>
+            <w:r>
+              <w:rPr>
+                <w:rFonts w:hint="cs"/>
+                <w:rtl/>
+                <w:lang w:bidi="fa-IR"/>
+              </w:rPr>
+              <w:t>77.67٪</w:t>
+            </w:r>
+          </w:p>
+        </w:tc>
+        <w:tc>
+          <w:tcPr>
+            <w:tcW w:w="1614" w:type="dxa"/>
+            <w:vAlign w:val="center"/>
+          </w:tcPr>
+          <w:p>
+            <w:pPr>
+              <w:bidi/>
+              <w:jc w:val="center"/>
+              <w:rPr>
+                <w:rtl/>
+                <w:lang w:bidi="fa-IR"/>
+              </w:rPr>
+            </w:pPr>
+            <w:r>
+              <w:rPr>
+                <w:rFonts w:hint="cs"/>
+                <w:rtl/>
+                <w:lang w:bidi="fa-IR"/>
+              </w:rPr>
+              <w:t>79.51٪</w:t>
+            </w:r>
+          </w:p>
+        </w:tc>
+        <w:tc>
+          <w:tcPr>
+            <w:cnfStyle w:val="000100000000" w:firstRow="0" w:lastRow="0" w:firstColumn="0" w:lastColumn="1" w:oddVBand="0" w:evenVBand="0" w:oddHBand="0" w:evenHBand="0" w:firstRowFirstColumn="0" w:firstRowLastColumn="0" w:lastRowFirstColumn="0" w:lastRowLastColumn="0"/>
+            <w:tcW w:w="2121" w:type="dxa"/>
+            <w:vAlign w:val="center"/>
+          </w:tcPr>
+          <w:p>
+            <w:pPr>
+              <w:bidi/>
+              <w:jc w:val="center"/>
+              <w:rPr>
+                <w:rFonts w:hint="cs"/>
+                <w:rtl/>
+                <w:lang w:bidi="fa-IR"/>
+              </w:rPr>
+            </w:pPr>
+            <w:r>
+              <w:rPr>
+                <w:rFonts w:hint="cs"/>
+                <w:rtl/>
+                <w:lang w:bidi="fa-IR"/>
+              </w:rPr>
+              <w:t>مجموعه تست</w:t>
+            </w:r>
+          </w:p>
+        </w:tc>
+      </w:tr>
+      <w:tr>
+        <w:tc>
+          <w:tcPr>
+            <w:tcW w:w="1865" w:type="dxa"/>
+            <w:vAlign w:val="center"/>
+          </w:tcPr>
+          <w:p>
+            <w:pPr>
+              <w:bidi/>
+              <w:jc w:val="center"/>
+              <w:rPr>
+                <w:rtl/>
+                <w:lang w:bidi="fa-IR"/>
+              </w:rPr>
+            </w:pPr>
+            <w:r>
+              <w:rPr>
+                <w:rFonts w:hint="cs"/>
+                <w:rtl/>
+                <w:lang w:bidi="fa-IR"/>
+              </w:rPr>
+              <w:t>87.27٪</w:t>
+            </w:r>
+          </w:p>
+        </w:tc>
+        <w:tc>
+          <w:tcPr>
+            <w:tcW w:w="1868" w:type="dxa"/>
+            <w:vAlign w:val="center"/>
+          </w:tcPr>
+          <w:p>
+            <w:pPr>
+              <w:bidi/>
+              <w:jc w:val="center"/>
+              <w:rPr>
+                <w:rtl/>
+                <w:lang w:bidi="fa-IR"/>
+              </w:rPr>
+            </w:pPr>
+            <w:r>
+              <w:rPr>
+                <w:rFonts w:hint="cs"/>
+                <w:rtl/>
+                <w:lang w:bidi="fa-IR"/>
+              </w:rPr>
+              <w:t>88.29٪</w:t>
+            </w:r>
+          </w:p>
+        </w:tc>
+        <w:tc>
+          <w:tcPr>
+            <w:tcW w:w="1867" w:type="dxa"/>
+            <w:vAlign w:val="center"/>
+          </w:tcPr>
+          <w:p>
+            <w:pPr>
+              <w:bidi/>
+              <w:jc w:val="center"/>
+              <w:rPr>
+                <w:rtl/>
+                <w:lang w:bidi="fa-IR"/>
+              </w:rPr>
+            </w:pPr>
+            <w:r>
+              <w:rPr>
+                <w:rFonts w:hint="cs"/>
+                <w:rtl/>
+                <w:lang w:bidi="fa-IR"/>
+              </w:rPr>
+              <w:t>86.27٪</w:t>
+            </w:r>
+          </w:p>
+        </w:tc>
+        <w:tc>
+          <w:tcPr>
+            <w:tcW w:w="1614" w:type="dxa"/>
+            <w:vAlign w:val="center"/>
+          </w:tcPr>
+          <w:p>
+            <w:pPr>
+              <w:bidi/>
+              <w:jc w:val="center"/>
+              <w:rPr>
+                <w:rtl/>
+                <w:lang w:bidi="fa-IR"/>
+              </w:rPr>
+            </w:pPr>
+            <w:r>
+              <w:rPr>
+                <w:rFonts w:hint="cs"/>
+                <w:rtl/>
+                <w:lang w:bidi="fa-IR"/>
+              </w:rPr>
+              <w:t>86.59٪</w:t>
+            </w:r>
+          </w:p>
+        </w:tc>
+        <w:tc>
+          <w:tcPr>
+            <w:cnfStyle w:val="000100000000" w:firstRow="0" w:lastRow="0" w:firstColumn="0" w:lastColumn="1" w:oddVBand="0" w:evenVBand="0" w:oddHBand="0" w:evenHBand="0" w:firstRowFirstColumn="0" w:firstRowLastColumn="0" w:lastRowFirstColumn="0" w:lastRowLastColumn="0"/>
+            <w:tcW w:w="2121" w:type="dxa"/>
+            <w:vAlign w:val="center"/>
+          </w:tcPr>
+          <w:p>
+            <w:pPr>
+              <w:bidi/>
+              <w:jc w:val="center"/>
+              <w:rPr>
+                <w:rtl/>
+                <w:lang w:bidi="fa-IR"/>
+              </w:rPr>
+            </w:pPr>
+            <w:r>
+              <w:rPr>
+                <w:rFonts w:hint="cs"/>
+                <w:rtl/>
+                <w:lang w:bidi="fa-IR"/>
+              </w:rPr>
+              <w:t>مجموعه آموزشی</w:t>
+            </w:r>
+          </w:p>
+        </w:tc>
+      </w:tr>
+    </w:tbl>
+    <w:p>
+      <w:pPr>
+        <w:bidi/>
+        <w:rPr>
+          <w:rtl/>
+          <w:lang w:bidi="fa-IR"/>
+        </w:rPr>
+      </w:pPr>
+    </w:p>
+    <w:p>
+      <w:pPr>
+        <w:bidi/>
+        <w:rPr>
+          <w:rFonts w:hint="cs"/>
+          <w:rtl/>
+          <w:lang w:bidi="fa-IR"/>
+        </w:rPr>
+      </w:pPr>
+      <w:r>
+        <w:rPr>
+          <w:rFonts w:hint="cs"/>
+          <w:rtl/>
+          <w:lang w:bidi="fa-IR"/>
+        </w:rPr>
+        <w:t xml:space="preserve">معیار‌های دقت برای بخش آموزشی و تست با حذف ویژگی </w:t>
+      </w:r>
+      <w:proofErr w:type="spellStart"/>
+      <w:r>
+        <w:rPr>
+          <w:lang w:bidi="fa-IR"/>
+        </w:rPr>
+        <w:t>oldpeak</w:t>
+      </w:r>
+      <w:proofErr w:type="spellEnd"/>
+      <w:r>
+        <w:rPr>
+          <w:rFonts w:hint="cs"/>
+          <w:rtl/>
+          <w:lang w:bidi="fa-IR"/>
+        </w:rPr>
+        <w:t xml:space="preserve"> به شرح زیر است:</w:t>
+      </w:r>
+    </w:p>
+    <w:tbl>
+      <w:tblPr>
+        <w:tblStyle w:val="GridTable5Dark-Accent5"/>
+        <w:bidiVisual/>
+        <w:tblW w:w="0" w:type="auto"/>
+        <w:tblInd w:w="20" w:type="dxa"/>
+        <w:tblLook w:val="0520" w:firstRow="1" w:lastRow="0" w:firstColumn="0" w:lastColumn="1" w:noHBand="0" w:noVBand="1"/>
+      </w:tblPr>
+      <w:tblGrid>
+        <w:gridCol w:w="1864"/>
+        <w:gridCol w:w="1867"/>
+        <w:gridCol w:w="1866"/>
+        <w:gridCol w:w="1614"/>
+        <w:gridCol w:w="2119"/>
+      </w:tblGrid>
+      <w:tr>
+        <w:trPr>
+          <w:cnfStyle w:val="100000000000" w:firstRow="1" w:lastRow="0" w:firstColumn="0" w:lastColumn="0" w:oddVBand="0" w:evenVBand="0" w:oddHBand="0" w:evenHBand="0" w:firstRowFirstColumn="0" w:firstRowLastColumn="0" w:lastRowFirstColumn="0" w:lastRowLastColumn="0"/>
+        </w:trPr>
+        <w:tc>
+          <w:tcPr>
+            <w:tcW w:w="1865" w:type="dxa"/>
+            <w:vAlign w:val="center"/>
+          </w:tcPr>
+          <w:p>
+            <w:pPr>
+              <w:bidi/>
+              <w:jc w:val="center"/>
+              <w:rPr>
+                <w:rtl/>
+                <w:lang w:bidi="fa-IR"/>
+              </w:rPr>
+            </w:pPr>
+            <w:r>
+              <w:rPr>
+                <w:lang w:bidi="fa-IR"/>
+              </w:rPr>
+              <w:t>F1</w:t>
+            </w:r>
+          </w:p>
+        </w:tc>
+        <w:tc>
+          <w:tcPr>
+            <w:tcW w:w="1868" w:type="dxa"/>
+            <w:vAlign w:val="center"/>
+          </w:tcPr>
+          <w:p>
+            <w:pPr>
+              <w:bidi/>
+              <w:jc w:val="center"/>
+              <w:rPr>
+                <w:lang w:bidi="fa-IR"/>
+              </w:rPr>
+            </w:pPr>
+            <w:r>
+              <w:rPr>
+                <w:rFonts w:hint="cs"/>
+                <w:rtl/>
+                <w:lang w:bidi="fa-IR"/>
+              </w:rPr>
+              <w:t xml:space="preserve">دقت </w:t>
+            </w:r>
+            <w:r>
+              <w:rPr>
+                <w:lang w:bidi="fa-IR"/>
+              </w:rPr>
+              <w:t>(Precision)</w:t>
+            </w:r>
+          </w:p>
+        </w:tc>
+        <w:tc>
+          <w:tcPr>
+            <w:tcW w:w="1867" w:type="dxa"/>
+            <w:vAlign w:val="center"/>
+          </w:tcPr>
+          <w:p>
+            <w:pPr>
+              <w:bidi/>
+              <w:jc w:val="center"/>
+              <w:rPr>
+                <w:lang w:bidi="fa-IR"/>
+              </w:rPr>
+            </w:pPr>
+            <w:r>
+              <w:rPr>
+                <w:rFonts w:hint="cs"/>
+                <w:rtl/>
+                <w:lang w:bidi="fa-IR"/>
+              </w:rPr>
+              <w:t xml:space="preserve">پوشش </w:t>
+            </w:r>
+            <w:r>
+              <w:rPr>
+                <w:lang w:bidi="fa-IR"/>
+              </w:rPr>
+              <w:t>(Recall)</w:t>
+            </w:r>
+          </w:p>
+        </w:tc>
+        <w:tc>
+          <w:tcPr>
+            <w:tcW w:w="1614" w:type="dxa"/>
+            <w:vAlign w:val="center"/>
+          </w:tcPr>
+          <w:p>
+            <w:pPr>
+              <w:bidi/>
+              <w:jc w:val="center"/>
+              <w:rPr>
+                <w:lang w:bidi="fa-IR"/>
+              </w:rPr>
+            </w:pPr>
+            <w:r>
+              <w:rPr>
+                <w:rFonts w:hint="cs"/>
+                <w:rtl/>
+                <w:lang w:bidi="fa-IR"/>
+              </w:rPr>
+              <w:t xml:space="preserve">صحت </w:t>
+            </w:r>
+            <w:r>
+              <w:rPr>
+                <w:lang w:bidi="fa-IR"/>
+              </w:rPr>
+              <w:t>(Accuracy)</w:t>
+            </w:r>
+          </w:p>
+        </w:tc>
+        <w:tc>
+          <w:tcPr>
+            <w:cnfStyle w:val="000100000000" w:firstRow="0" w:lastRow="0" w:firstColumn="0" w:lastColumn="1" w:oddVBand="0" w:evenVBand="0" w:oddHBand="0" w:evenHBand="0" w:firstRowFirstColumn="0" w:firstRowLastColumn="0" w:lastRowFirstColumn="0" w:lastRowLastColumn="0"/>
+            <w:tcW w:w="2121" w:type="dxa"/>
+            <w:vAlign w:val="center"/>
+          </w:tcPr>
+          <w:p>
+            <w:pPr>
+              <w:bidi/>
+              <w:jc w:val="center"/>
+              <w:rPr>
+                <w:rtl/>
+                <w:lang w:bidi="fa-IR"/>
+              </w:rPr>
+            </w:pPr>
+          </w:p>
+        </w:tc>
+      </w:tr>
+      <w:tr>
+        <w:trPr>
+          <w:cnfStyle w:val="000000100000" w:firstRow="0" w:lastRow="0" w:firstColumn="0" w:lastColumn="0" w:oddVBand="0" w:evenVBand="0" w:oddHBand="1" w:evenHBand="0" w:firstRowFirstColumn="0" w:firstRowLastColumn="0" w:lastRowFirstColumn="0" w:lastRowLastColumn="0"/>
+        </w:trPr>
+        <w:tc>
+          <w:tcPr>
+            <w:tcW w:w="1865" w:type="dxa"/>
+            <w:vAlign w:val="center"/>
+          </w:tcPr>
+          <w:p>
+            <w:pPr>
+              <w:bidi/>
+              <w:jc w:val="center"/>
+              <w:rPr>
+                <w:rtl/>
+                <w:lang w:bidi="fa-IR"/>
+              </w:rPr>
+            </w:pPr>
+            <w:r>
+              <w:rPr>
+                <w:rFonts w:hint="cs"/>
+                <w:rtl/>
+                <w:lang w:bidi="fa-IR"/>
+              </w:rPr>
+              <w:t>79٪</w:t>
+            </w:r>
+          </w:p>
+        </w:tc>
+        <w:tc>
+          <w:tcPr>
+            <w:tcW w:w="1868" w:type="dxa"/>
+            <w:vAlign w:val="center"/>
+          </w:tcPr>
+          <w:p>
+            <w:pPr>
+              <w:bidi/>
+              <w:jc w:val="center"/>
+              <w:rPr>
+                <w:rtl/>
+                <w:lang w:bidi="fa-IR"/>
+              </w:rPr>
+            </w:pPr>
+            <w:r>
+              <w:rPr>
+                <w:rFonts w:hint="cs"/>
+                <w:rtl/>
+                <w:lang w:bidi="fa-IR"/>
+              </w:rPr>
+              <w:t>79.8٪</w:t>
+            </w:r>
+          </w:p>
+        </w:tc>
+        <w:tc>
+          <w:tcPr>
+            <w:tcW w:w="1867" w:type="dxa"/>
+            <w:vAlign w:val="center"/>
+          </w:tcPr>
+          <w:p>
+            <w:pPr>
+              <w:bidi/>
+              <w:jc w:val="center"/>
+              <w:rPr>
+                <w:rtl/>
+                <w:lang w:bidi="fa-IR"/>
+              </w:rPr>
+            </w:pPr>
+            <w:r>
+              <w:rPr>
+                <w:rFonts w:hint="cs"/>
+                <w:rtl/>
+                <w:lang w:bidi="fa-IR"/>
+              </w:rPr>
+              <w:t>78.22٪</w:t>
+            </w:r>
+          </w:p>
+        </w:tc>
+        <w:tc>
+          <w:tcPr>
+            <w:tcW w:w="1614" w:type="dxa"/>
+            <w:vAlign w:val="center"/>
+          </w:tcPr>
+          <w:p>
+            <w:pPr>
+              <w:bidi/>
+              <w:jc w:val="center"/>
+              <w:rPr>
+                <w:rFonts w:hint="cs"/>
+                <w:rtl/>
+                <w:lang w:bidi="fa-IR"/>
+              </w:rPr>
+            </w:pPr>
+            <w:r>
+              <w:rPr>
+                <w:rFonts w:hint="cs"/>
+                <w:rtl/>
+                <w:lang w:bidi="fa-IR"/>
+              </w:rPr>
+              <w:t>79.51٪</w:t>
+            </w:r>
+          </w:p>
+        </w:tc>
+        <w:tc>
+          <w:tcPr>
+            <w:cnfStyle w:val="000100000000" w:firstRow="0" w:lastRow="0" w:firstColumn="0" w:lastColumn="1" w:oddVBand="0" w:evenVBand="0" w:oddHBand="0" w:evenHBand="0" w:firstRowFirstColumn="0" w:firstRowLastColumn="0" w:lastRowFirstColumn="0" w:lastRowLastColumn="0"/>
+            <w:tcW w:w="2121" w:type="dxa"/>
+            <w:vAlign w:val="center"/>
+          </w:tcPr>
+          <w:p>
+            <w:pPr>
+              <w:bidi/>
+              <w:jc w:val="center"/>
+              <w:rPr>
+                <w:rFonts w:hint="cs"/>
+                <w:rtl/>
+                <w:lang w:bidi="fa-IR"/>
+              </w:rPr>
+            </w:pPr>
+            <w:r>
+              <w:rPr>
+                <w:rFonts w:hint="cs"/>
+                <w:rtl/>
+                <w:lang w:bidi="fa-IR"/>
+              </w:rPr>
+              <w:t>مجموعه تست</w:t>
+            </w:r>
+          </w:p>
+        </w:tc>
+      </w:tr>
+      <w:tr>
+        <w:tc>
+          <w:tcPr>
+            <w:tcW w:w="1865" w:type="dxa"/>
+            <w:vAlign w:val="center"/>
+          </w:tcPr>
+          <w:p>
+            <w:pPr>
+              <w:bidi/>
+              <w:jc w:val="center"/>
+              <w:rPr>
+                <w:rtl/>
+                <w:lang w:bidi="fa-IR"/>
+              </w:rPr>
+            </w:pPr>
+            <w:r>
+              <w:rPr>
+                <w:rFonts w:hint="cs"/>
+                <w:rtl/>
+                <w:lang w:bidi="fa-IR"/>
+              </w:rPr>
+              <w:t>85.88٪</w:t>
+            </w:r>
+          </w:p>
+        </w:tc>
+        <w:tc>
+          <w:tcPr>
+            <w:tcW w:w="1868" w:type="dxa"/>
+            <w:vAlign w:val="center"/>
+          </w:tcPr>
+          <w:p>
+            <w:pPr>
+              <w:bidi/>
+              <w:jc w:val="center"/>
+              <w:rPr>
+                <w:rtl/>
+                <w:lang w:bidi="fa-IR"/>
+              </w:rPr>
+            </w:pPr>
+            <w:r>
+              <w:rPr>
+                <w:rFonts w:hint="cs"/>
+                <w:rtl/>
+                <w:lang w:bidi="fa-IR"/>
+              </w:rPr>
+              <w:t>85.48٪</w:t>
+            </w:r>
+          </w:p>
+        </w:tc>
+        <w:tc>
+          <w:tcPr>
+            <w:tcW w:w="1867" w:type="dxa"/>
+            <w:vAlign w:val="center"/>
+          </w:tcPr>
+          <w:p>
+            <w:pPr>
+              <w:bidi/>
+              <w:jc w:val="center"/>
+              <w:rPr>
+                <w:rtl/>
+                <w:lang w:bidi="fa-IR"/>
+              </w:rPr>
+            </w:pPr>
+            <w:r>
+              <w:rPr>
+                <w:rFonts w:hint="cs"/>
+                <w:rtl/>
+                <w:lang w:bidi="fa-IR"/>
+              </w:rPr>
+              <w:t>86.29٪</w:t>
+            </w:r>
+          </w:p>
+        </w:tc>
+        <w:tc>
+          <w:tcPr>
+            <w:tcW w:w="1614" w:type="dxa"/>
+            <w:vAlign w:val="center"/>
+          </w:tcPr>
+          <w:p>
+            <w:pPr>
+              <w:bidi/>
+              <w:jc w:val="center"/>
+              <w:rPr>
+                <w:rtl/>
+                <w:lang w:bidi="fa-IR"/>
+              </w:rPr>
+            </w:pPr>
+            <w:r>
+              <w:rPr>
+                <w:rFonts w:hint="cs"/>
+                <w:rtl/>
+                <w:lang w:bidi="fa-IR"/>
+              </w:rPr>
+              <w:t>85.37٪</w:t>
+            </w:r>
+          </w:p>
+        </w:tc>
+        <w:tc>
+          <w:tcPr>
+            <w:cnfStyle w:val="000100000000" w:firstRow="0" w:lastRow="0" w:firstColumn="0" w:lastColumn="1" w:oddVBand="0" w:evenVBand="0" w:oddHBand="0" w:evenHBand="0" w:firstRowFirstColumn="0" w:firstRowLastColumn="0" w:lastRowFirstColumn="0" w:lastRowLastColumn="0"/>
+            <w:tcW w:w="2121" w:type="dxa"/>
+            <w:vAlign w:val="center"/>
+          </w:tcPr>
+          <w:p>
+            <w:pPr>
+              <w:bidi/>
+              <w:jc w:val="center"/>
+              <w:rPr>
+                <w:rtl/>
+                <w:lang w:bidi="fa-IR"/>
+              </w:rPr>
+            </w:pPr>
+            <w:r>
+              <w:rPr>
+                <w:rFonts w:hint="cs"/>
+                <w:rtl/>
+                <w:lang w:bidi="fa-IR"/>
+              </w:rPr>
+              <w:t>مجموعه آموزشی</w:t>
+            </w:r>
+          </w:p>
+        </w:tc>
+      </w:tr>
+    </w:tbl>
+    <w:p>
+      <w:pPr>
+        <w:bidi/>
+        <w:jc w:val="both"/>
+        <w:rPr>
+          <w:rFonts w:hint="cs"/>
+          <w:rtl/>
+          <w:lang w:bidi="fa-IR"/>
+        </w:rPr>
+      </w:pPr>
+      <w:r>
+        <w:rPr>
+          <w:rFonts w:hint="cs"/>
+          <w:rtl/>
+          <w:lang w:bidi="fa-IR"/>
+        </w:rPr>
+        <w:lastRenderedPageBreak/>
+        <w:t xml:space="preserve">با بررسی جداول این قسمت به نظر می‌رسد که حذف هر  دو ویژگی می‌تواند دقت تست را بهبود دهد. از بین این دو حذف </w:t>
+      </w:r>
+      <w:proofErr w:type="spellStart"/>
+      <w:r>
+        <w:rPr>
+          <w:lang w:bidi="fa-IR"/>
+        </w:rPr>
+        <w:t>chol</w:t>
+      </w:r>
+      <w:proofErr w:type="spellEnd"/>
+      <w:r>
+        <w:rPr>
+          <w:rFonts w:hint="cs"/>
+          <w:rtl/>
+          <w:lang w:bidi="fa-IR"/>
+        </w:rPr>
+        <w:t xml:space="preserve"> بهبود بهتری را به وجود</w:t>
+      </w:r>
+      <w:bookmarkStart w:id="0" w:name="_GoBack"/>
+      <w:bookmarkEnd w:id="0"/>
+      <w:r>
+        <w:rPr>
+          <w:rFonts w:hint="cs"/>
+          <w:rtl/>
+          <w:lang w:bidi="fa-IR"/>
+        </w:rPr>
+        <w:t xml:space="preserve"> می‌آورد.</w:t>
+      </w:r>
+    </w:p>
+    <w:p>
+      <w:pPr>
+        <w:bidi/>
+        <w:rPr>
+          <w:rtl/>
+          <w:lang w:bidi="fa-IR"/>
+        </w:rPr>
+      </w:pPr>
+    </w:p>
+    <w:p>
+      <w:pPr>
+        <w:bidi/>
+        <w:rPr>
+          <w:rtl/>
+          <w:lang w:bidi="fa-IR"/>
+        </w:rPr>
+      </w:pPr>
+    </w:p>
+    <w:p>
+      <w:pPr>
+        <w:bidi/>
+        <w:rPr>
           <w:rFonts w:ascii="IRANSansX Bold" w:hAnsi="IRANSansX Bold" w:cs="IRANSansX Bold"/>
           <w:color w:val="002060"/>
           <w:sz w:val="32"/>
@@ -12579,12 +13937,14 @@
         </w:rPr>
         <w:t xml:space="preserve">الف) ابتدا قبل از تصمیم برای مدیریت مقادیر گم‌شده، باید ببینیم کدام ویژگی‌ها باید حذف شود. در این مجموعه‌داده ویژگی‌های </w:t>
       </w:r>
+      <w:proofErr w:type="spellStart"/>
       <w:r>
         <w:rPr>
           <w:lang w:bidi="fa-IR"/>
         </w:rPr>
         <w:t>PassengerID</w:t>
       </w:r>
+      <w:proofErr w:type="spellEnd"/>
       <w:r>
         <w:rPr>
           <w:rFonts w:hint="cs"/>
@@ -12669,7 +14029,6 @@
           <w:rtl/>
           <w:lang w:bidi="fa-IR"/>
         </w:rPr>
-        <w:lastRenderedPageBreak/>
         <w:t xml:space="preserve">همان ویژگی برای سایر داده‌ها استفاده کردیم. برای ویژگی </w:t>
       </w:r>
       <w:r>
@@ -12775,6 +14134,7 @@
           <w:rFonts w:hint="cs"/>
           <w:noProof/>
         </w:rPr>
+        <w:lastRenderedPageBreak/>
         <w:drawing>
           <wp:inline distT="0" distB="0" distL="0" distR="0">
             <wp:extent cx="5943600" cy="2353817"/>
@@ -12930,7 +14290,6 @@
         <w:bidi/>
         <w:jc w:val="lowKashida"/>
         <w:rPr>
-          <w:rFonts w:hint="cs"/>
           <w:rtl/>
           <w:lang w:bidi="fa-IR"/>
         </w:rPr>
@@ -12977,7 +14336,6 @@
         <w:bidi/>
         <w:jc w:val="lowKashida"/>
         <w:rPr>
-          <w:rFonts w:hint="cs"/>
           <w:rtl/>
           <w:lang w:bidi="fa-IR"/>
         </w:rPr>
@@ -13156,7 +14514,6 @@
         <w:bidi/>
         <w:jc w:val="center"/>
         <w:rPr>
-          <w:rFonts w:hint="cs"/>
           <w:rtl/>
           <w:lang w:bidi="fa-IR"/>
         </w:rPr>
@@ -13198,7 +14555,6 @@
               <w:bidi/>
               <w:jc w:val="center"/>
               <w:rPr>
-                <w:rFonts w:hint="cs"/>
                 <w:rtl/>
                 <w:lang w:bidi="fa-IR"/>
               </w:rPr>
@@ -13207,8 +14563,16 @@
               <w:rPr>
                 <w:lang w:bidi="fa-IR"/>
               </w:rPr>
-              <w:t>Iris-virginica</w:t>
+              <w:t>Iris-</w:t>
             </w:r>
+            <w:proofErr w:type="spellStart"/>
+            <w:r>
+              <w:rPr>
+                <w:lang w:bidi="fa-IR"/>
+              </w:rPr>
+              <w:t>virginica</w:t>
+            </w:r>
+            <w:proofErr w:type="spellEnd"/>
           </w:p>
         </w:tc>
         <w:tc>
@@ -13221,7 +14585,6 @@
               <w:bidi/>
               <w:jc w:val="center"/>
               <w:rPr>
-                <w:rFonts w:hint="cs"/>
                 <w:rtl/>
                 <w:lang w:bidi="fa-IR"/>
               </w:rPr>
@@ -13251,8 +14614,16 @@
               <w:rPr>
                 <w:lang w:bidi="fa-IR"/>
               </w:rPr>
-              <w:t>Iris-setosa</w:t>
+              <w:t>Iris-</w:t>
             </w:r>
+            <w:proofErr w:type="spellStart"/>
+            <w:r>
+              <w:rPr>
+                <w:lang w:bidi="fa-IR"/>
+              </w:rPr>
+              <w:t>setosa</w:t>
+            </w:r>
+            <w:proofErr w:type="spellEnd"/>
           </w:p>
         </w:tc>
         <w:tc>
@@ -13266,7 +14637,6 @@
               <w:bidi/>
               <w:jc w:val="center"/>
               <w:rPr>
-                <w:rFonts w:hint="cs"/>
                 <w:rtl/>
                 <w:lang w:bidi="fa-IR"/>
               </w:rPr>
@@ -13288,7 +14658,6 @@
               <w:bidi/>
               <w:jc w:val="center"/>
               <w:rPr>
-                <w:rFonts w:hint="cs"/>
                 <w:rtl/>
                 <w:lang w:bidi="fa-IR"/>
               </w:rPr>
@@ -13313,7 +14682,6 @@
               <w:bidi/>
               <w:jc w:val="center"/>
               <w:rPr>
-                <w:rFonts w:hint="cs"/>
                 <w:rtl/>
                 <w:lang w:bidi="fa-IR"/>
               </w:rPr>
@@ -13338,7 +14706,6 @@
               <w:bidi/>
               <w:jc w:val="center"/>
               <w:rPr>
-                <w:rFonts w:hint="cs"/>
                 <w:rtl/>
                 <w:lang w:bidi="fa-IR"/>
               </w:rPr>
@@ -13364,7 +14731,6 @@
               <w:bidi/>
               <w:jc w:val="center"/>
               <w:rPr>
-                <w:rFonts w:hint="cs"/>
                 <w:rtl/>
                 <w:lang w:bidi="fa-IR"/>
               </w:rPr>
@@ -13373,8 +14739,16 @@
               <w:rPr>
                 <w:lang w:bidi="fa-IR"/>
               </w:rPr>
-              <w:t>Iris-setosa</w:t>
+              <w:t>Iris-</w:t>
             </w:r>
+            <w:proofErr w:type="spellStart"/>
+            <w:r>
+              <w:rPr>
+                <w:lang w:bidi="fa-IR"/>
+              </w:rPr>
+              <w:t>setosa</w:t>
+            </w:r>
+            <w:proofErr w:type="spellEnd"/>
           </w:p>
         </w:tc>
       </w:tr>
@@ -13389,7 +14763,6 @@
               <w:bidi/>
               <w:jc w:val="center"/>
               <w:rPr>
-                <w:rFonts w:hint="cs"/>
                 <w:rtl/>
                 <w:lang w:bidi="fa-IR"/>
               </w:rPr>
@@ -13414,7 +14787,6 @@
               <w:bidi/>
               <w:jc w:val="center"/>
               <w:rPr>
-                <w:rFonts w:hint="cs"/>
                 <w:rtl/>
                 <w:lang w:bidi="fa-IR"/>
               </w:rPr>
@@ -13439,7 +14811,6 @@
               <w:bidi/>
               <w:jc w:val="center"/>
               <w:rPr>
-                <w:rFonts w:hint="cs"/>
                 <w:rtl/>
                 <w:lang w:bidi="fa-IR"/>
               </w:rPr>
@@ -13465,7 +14836,6 @@
               <w:bidi/>
               <w:jc w:val="center"/>
               <w:rPr>
-                <w:rFonts w:hint="cs"/>
                 <w:rtl/>
                 <w:lang w:bidi="fa-IR"/>
               </w:rPr>
@@ -13493,7 +14863,6 @@
               <w:bidi/>
               <w:jc w:val="center"/>
               <w:rPr>
-                <w:rFonts w:hint="cs"/>
                 <w:rtl/>
                 <w:lang w:bidi="fa-IR"/>
               </w:rPr>
@@ -13518,7 +14887,6 @@
               <w:bidi/>
               <w:jc w:val="center"/>
               <w:rPr>
-                <w:rFonts w:hint="cs"/>
                 <w:rtl/>
                 <w:lang w:bidi="fa-IR"/>
               </w:rPr>
@@ -13543,7 +14911,6 @@
               <w:bidi/>
               <w:jc w:val="center"/>
               <w:rPr>
-                <w:rFonts w:hint="cs"/>
                 <w:rtl/>
                 <w:lang w:bidi="fa-IR"/>
               </w:rPr>
@@ -13569,7 +14936,6 @@
               <w:bidi/>
               <w:jc w:val="center"/>
               <w:rPr>
-                <w:rFonts w:hint="cs"/>
                 <w:rtl/>
                 <w:lang w:bidi="fa-IR"/>
               </w:rPr>
@@ -13578,8 +14944,16 @@
               <w:rPr>
                 <w:lang w:bidi="fa-IR"/>
               </w:rPr>
-              <w:t>Iris-virginica</w:t>
+              <w:t>Iris-</w:t>
             </w:r>
+            <w:proofErr w:type="spellStart"/>
+            <w:r>
+              <w:rPr>
+                <w:lang w:bidi="fa-IR"/>
+              </w:rPr>
+              <w:t>virginica</w:t>
+            </w:r>
+            <w:proofErr w:type="spellEnd"/>
           </w:p>
         </w:tc>
       </w:tr>
@@ -13589,7 +14963,6 @@
         <w:bidi/>
         <w:jc w:val="lowKashida"/>
         <w:rPr>
-          <w:rFonts w:hint="cs"/>
           <w:rtl/>
           <w:lang w:bidi="fa-IR"/>
         </w:rPr>
@@ -13600,26 +14973,17 @@
         <w:bidi/>
         <w:jc w:val="center"/>
         <w:rPr>
+          <w:rtl/>
+          <w:lang w:bidi="fa-IR"/>
+        </w:rPr>
+      </w:pPr>
+      <w:r>
+        <w:rPr>
           <w:rFonts w:hint="cs"/>
           <w:rtl/>
           <w:lang w:bidi="fa-IR"/>
         </w:rPr>
-      </w:pPr>
-      <w:r>
-        <w:rPr>
-          <w:rFonts w:hint="cs"/>
-          <w:rtl/>
-          <w:lang w:bidi="fa-IR"/>
-        </w:rPr>
-        <w:t xml:space="preserve">ماتریس درهم‌ریختگی مجموعه </w:t>
-      </w:r>
-      <w:r>
-        <w:rPr>
-          <w:rFonts w:hint="cs"/>
-          <w:rtl/>
-          <w:lang w:bidi="fa-IR"/>
-        </w:rPr>
-        <w:t>تست</w:t>
+        <w:t>ماتریس درهم‌ریختگی مجموعه تست</w:t>
       </w:r>
     </w:p>
     <w:tbl>
@@ -13650,7 +15014,6 @@
               <w:bidi/>
               <w:jc w:val="center"/>
               <w:rPr>
-                <w:rFonts w:hint="cs"/>
                 <w:rtl/>
                 <w:lang w:bidi="fa-IR"/>
               </w:rPr>
@@ -13659,8 +15022,16 @@
               <w:rPr>
                 <w:lang w:bidi="fa-IR"/>
               </w:rPr>
-              <w:t>Iris-virginica</w:t>
+              <w:t>Iris-</w:t>
             </w:r>
+            <w:proofErr w:type="spellStart"/>
+            <w:r>
+              <w:rPr>
+                <w:lang w:bidi="fa-IR"/>
+              </w:rPr>
+              <w:t>virginica</w:t>
+            </w:r>
+            <w:proofErr w:type="spellEnd"/>
           </w:p>
         </w:tc>
         <w:tc>
@@ -13673,7 +15044,6 @@
               <w:bidi/>
               <w:jc w:val="center"/>
               <w:rPr>
-                <w:rFonts w:hint="cs"/>
                 <w:rtl/>
                 <w:lang w:bidi="fa-IR"/>
               </w:rPr>
@@ -13703,8 +15073,16 @@
               <w:rPr>
                 <w:lang w:bidi="fa-IR"/>
               </w:rPr>
-              <w:t>Iris-setosa</w:t>
+              <w:t>Iris-</w:t>
             </w:r>
+            <w:proofErr w:type="spellStart"/>
+            <w:r>
+              <w:rPr>
+                <w:lang w:bidi="fa-IR"/>
+              </w:rPr>
+              <w:t>setosa</w:t>
+            </w:r>
+            <w:proofErr w:type="spellEnd"/>
           </w:p>
         </w:tc>
         <w:tc>
@@ -13718,7 +15096,6 @@
               <w:bidi/>
               <w:jc w:val="center"/>
               <w:rPr>
-                <w:rFonts w:hint="cs"/>
                 <w:rtl/>
                 <w:lang w:bidi="fa-IR"/>
               </w:rPr>
@@ -13740,7 +15117,6 @@
               <w:bidi/>
               <w:jc w:val="center"/>
               <w:rPr>
-                <w:rFonts w:hint="cs"/>
                 <w:rtl/>
                 <w:lang w:bidi="fa-IR"/>
               </w:rPr>
@@ -13765,7 +15141,6 @@
               <w:bidi/>
               <w:jc w:val="center"/>
               <w:rPr>
-                <w:rFonts w:hint="cs"/>
                 <w:rtl/>
                 <w:lang w:bidi="fa-IR"/>
               </w:rPr>
@@ -13790,7 +15165,6 @@
               <w:bidi/>
               <w:jc w:val="center"/>
               <w:rPr>
-                <w:rFonts w:hint="cs"/>
                 <w:rtl/>
                 <w:lang w:bidi="fa-IR"/>
               </w:rPr>
@@ -13816,7 +15190,6 @@
               <w:bidi/>
               <w:jc w:val="center"/>
               <w:rPr>
-                <w:rFonts w:hint="cs"/>
                 <w:rtl/>
                 <w:lang w:bidi="fa-IR"/>
               </w:rPr>
@@ -13825,8 +15198,16 @@
               <w:rPr>
                 <w:lang w:bidi="fa-IR"/>
               </w:rPr>
-              <w:t>Iris-setosa</w:t>
+              <w:t>Iris-</w:t>
             </w:r>
+            <w:proofErr w:type="spellStart"/>
+            <w:r>
+              <w:rPr>
+                <w:lang w:bidi="fa-IR"/>
+              </w:rPr>
+              <w:t>setosa</w:t>
+            </w:r>
+            <w:proofErr w:type="spellEnd"/>
           </w:p>
         </w:tc>
       </w:tr>
@@ -13841,7 +15222,6 @@
               <w:bidi/>
               <w:jc w:val="center"/>
               <w:rPr>
-                <w:rFonts w:hint="cs"/>
                 <w:rtl/>
                 <w:lang w:bidi="fa-IR"/>
               </w:rPr>
@@ -13866,7 +15246,6 @@
               <w:bidi/>
               <w:jc w:val="center"/>
               <w:rPr>
-                <w:rFonts w:hint="cs"/>
                 <w:rtl/>
                 <w:lang w:bidi="fa-IR"/>
               </w:rPr>
@@ -13891,7 +15270,6 @@
               <w:bidi/>
               <w:jc w:val="center"/>
               <w:rPr>
-                <w:rFonts w:hint="cs"/>
                 <w:rtl/>
                 <w:lang w:bidi="fa-IR"/>
               </w:rPr>
@@ -13917,7 +15295,6 @@
               <w:bidi/>
               <w:jc w:val="center"/>
               <w:rPr>
-                <w:rFonts w:hint="cs"/>
                 <w:rtl/>
                 <w:lang w:bidi="fa-IR"/>
               </w:rPr>
@@ -13945,7 +15322,6 @@
               <w:bidi/>
               <w:jc w:val="center"/>
               <w:rPr>
-                <w:rFonts w:hint="cs"/>
                 <w:rtl/>
                 <w:lang w:bidi="fa-IR"/>
               </w:rPr>
@@ -13970,7 +15346,6 @@
               <w:bidi/>
               <w:jc w:val="center"/>
               <w:rPr>
-                <w:rFonts w:hint="cs"/>
                 <w:rtl/>
                 <w:lang w:bidi="fa-IR"/>
               </w:rPr>
@@ -13995,7 +15370,6 @@
               <w:bidi/>
               <w:jc w:val="center"/>
               <w:rPr>
-                <w:rFonts w:hint="cs"/>
                 <w:rtl/>
                 <w:lang w:bidi="fa-IR"/>
               </w:rPr>
@@ -14021,7 +15395,6 @@
               <w:bidi/>
               <w:jc w:val="center"/>
               <w:rPr>
-                <w:rFonts w:hint="cs"/>
                 <w:rtl/>
                 <w:lang w:bidi="fa-IR"/>
               </w:rPr>
@@ -14030,8 +15403,16 @@
               <w:rPr>
                 <w:lang w:bidi="fa-IR"/>
               </w:rPr>
-              <w:t>Iris-virginica</w:t>
+              <w:t>Iris-</w:t>
             </w:r>
+            <w:proofErr w:type="spellStart"/>
+            <w:r>
+              <w:rPr>
+                <w:lang w:bidi="fa-IR"/>
+              </w:rPr>
+              <w:t>virginica</w:t>
+            </w:r>
+            <w:proofErr w:type="spellEnd"/>
           </w:p>
         </w:tc>
       </w:tr>
@@ -14041,7 +15422,6 @@
         <w:bidi/>
         <w:jc w:val="lowKashida"/>
         <w:rPr>
-          <w:rFonts w:hint="cs"/>
           <w:rtl/>
           <w:lang w:bidi="fa-IR"/>
         </w:rPr>
@@ -14585,7 +15965,7 @@
   <w:style w:type="paragraph" w:default="1" w:styleId="Normal">
     <w:name w:val="Normal"/>
     <w:qFormat/>
-    <w:rsid w:val="006D6447"/>
+    <w:rsid w:val="002B3897"/>
     <w:rPr>
       <w:rFonts w:ascii="IRANSansX" w:eastAsia="IRANSansX" w:hAnsi="IRANSansX" w:cs="IRANSansX"/>
       <w:sz w:val="28"/>
@@ -15170,7 +16550,7 @@
 </file>
 
 <file path=customXml/itemProps1.xml><?xml version="1.0" encoding="utf-8"?>
-<ds:datastoreItem xmlns:ds="http://schemas.openxmlformats.org/officeDocument/2006/customXml" ds:itemID="{E08069B4-BAA1-4A67-8E83-27D163252D62}">
+<ds:datastoreItem xmlns:ds="http://schemas.openxmlformats.org/officeDocument/2006/customXml" ds:itemID="{E8D81DBD-57AC-4DFC-96B0-6465747D77CB}">
   <ds:schemaRefs>
     <ds:schemaRef ds:uri="http://schemas.openxmlformats.org/officeDocument/2006/bibliography"/>
   </ds:schemaRefs>

</xml_diff>